<commit_message>
2nd phase test planning (with diagrams)
</commit_message>
<xml_diff>
--- a/Docs/Tester/App Testing Journal (Function Spec).docx
+++ b/Docs/Tester/App Testing Journal (Function Spec).docx
@@ -710,10 +710,10 @@
       </w:r>
       <w:r>
         <w:object w:dxaOrig="4029" w:dyaOrig="10609">
-          <v:rect id="rectole0000000000" o:spid="_x0000_i1025" style="width:201.75pt;height:530.5pt" o:ole="" o:preferrelative="t" stroked="f">
+          <v:rect id="rectole0000000000" o:spid="_x0000_i1025" style="width:201.6pt;height:530.9pt" o:ole="" o:preferrelative="t" stroked="f">
             <v:imagedata r:id="rId5" o:title=""/>
           </v:rect>
-          <o:OLEObject Type="Embed" ProgID="StaticMetafile" ShapeID="rectole0000000000" DrawAspect="Content" ObjectID="_1679592530" r:id="rId6"/>
+          <o:OLEObject Type="Embed" ProgID="StaticMetafile" ShapeID="rectole0000000000" DrawAspect="Content" ObjectID="_1680124373" r:id="rId6"/>
         </w:object>
       </w:r>
     </w:p>
@@ -772,10 +772,10 @@
       </w:pPr>
       <w:r>
         <w:object w:dxaOrig="4995" w:dyaOrig="9824">
-          <v:rect id="rectole0000000001" o:spid="_x0000_i1026" style="width:249.95pt;height:491.1pt" o:ole="" o:preferrelative="t" stroked="f">
+          <v:rect id="rectole0000000001" o:spid="_x0000_i1026" style="width:250.45pt;height:491.5pt" o:ole="" o:preferrelative="t" stroked="f">
             <v:imagedata r:id="rId7" o:title=""/>
           </v:rect>
-          <o:OLEObject Type="Embed" ProgID="StaticMetafile" ShapeID="rectole0000000001" DrawAspect="Content" ObjectID="_1679592531" r:id="rId8"/>
+          <o:OLEObject Type="Embed" ProgID="StaticMetafile" ShapeID="rectole0000000001" DrawAspect="Content" ObjectID="_1680124374" r:id="rId8"/>
         </w:object>
       </w:r>
     </w:p>
@@ -900,10 +900,10 @@
       </w:pPr>
       <w:r>
         <w:object w:dxaOrig="4770" w:dyaOrig="10035">
-          <v:rect id="rectole0000000002" o:spid="_x0000_i1027" style="width:238.4pt;height:501.95pt" o:ole="" o:preferrelative="t" stroked="f">
+          <v:rect id="rectole0000000002" o:spid="_x0000_i1027" style="width:238.55pt;height:501.5pt" o:ole="" o:preferrelative="t" stroked="f">
             <v:imagedata r:id="rId9" o:title=""/>
           </v:rect>
-          <o:OLEObject Type="Embed" ProgID="StaticMetafile" ShapeID="rectole0000000002" DrawAspect="Content" ObjectID="_1679592532" r:id="rId10"/>
+          <o:OLEObject Type="Embed" ProgID="StaticMetafile" ShapeID="rectole0000000002" DrawAspect="Content" ObjectID="_1680124375" r:id="rId10"/>
         </w:object>
       </w:r>
     </w:p>
@@ -994,10 +994,10 @@
       </w:pPr>
       <w:r>
         <w:object w:dxaOrig="4364" w:dyaOrig="8070">
-          <v:rect id="rectole0000000003" o:spid="_x0000_i1028" style="width:218.05pt;height:403.45pt" o:ole="" o:preferrelative="t" stroked="f">
+          <v:rect id="rectole0000000003" o:spid="_x0000_i1028" style="width:217.25pt;height:403.2pt" o:ole="" o:preferrelative="t" stroked="f">
             <v:imagedata r:id="rId11" o:title=""/>
           </v:rect>
-          <o:OLEObject Type="Embed" ProgID="StaticMetafile" ShapeID="rectole0000000003" DrawAspect="Content" ObjectID="_1679592533" r:id="rId12"/>
+          <o:OLEObject Type="Embed" ProgID="StaticMetafile" ShapeID="rectole0000000003" DrawAspect="Content" ObjectID="_1680124376" r:id="rId12"/>
         </w:object>
       </w:r>
     </w:p>
@@ -1151,10 +1151,10 @@
       </w:pPr>
       <w:r>
         <w:object w:dxaOrig="4215" w:dyaOrig="8714">
-          <v:rect id="rectole0000000004" o:spid="_x0000_i1029" style="width:210.55pt;height:435.4pt" o:ole="" o:preferrelative="t" stroked="f">
+          <v:rect id="rectole0000000004" o:spid="_x0000_i1029" style="width:210.35pt;height:435.15pt" o:ole="" o:preferrelative="t" stroked="f">
             <v:imagedata r:id="rId13" o:title=""/>
           </v:rect>
-          <o:OLEObject Type="Embed" ProgID="StaticMetafile" ShapeID="rectole0000000004" DrawAspect="Content" ObjectID="_1679592534" r:id="rId14"/>
+          <o:OLEObject Type="Embed" ProgID="StaticMetafile" ShapeID="rectole0000000004" DrawAspect="Content" ObjectID="_1680124377" r:id="rId14"/>
         </w:object>
       </w:r>
     </w:p>
@@ -1280,10 +1280,10 @@
       </w:pPr>
       <w:r>
         <w:object w:dxaOrig="4665" w:dyaOrig="9645">
-          <v:rect id="rectole0000000005" o:spid="_x0000_i1030" style="width:233pt;height:482.25pt" o:ole="" o:preferrelative="t" stroked="f">
+          <v:rect id="rectole0000000005" o:spid="_x0000_i1030" style="width:232.9pt;height:482.1pt" o:ole="" o:preferrelative="t" stroked="f">
             <v:imagedata r:id="rId15" o:title=""/>
           </v:rect>
-          <o:OLEObject Type="Embed" ProgID="StaticMetafile" ShapeID="rectole0000000005" DrawAspect="Content" ObjectID="_1679592535" r:id="rId16"/>
+          <o:OLEObject Type="Embed" ProgID="StaticMetafile" ShapeID="rectole0000000005" DrawAspect="Content" ObjectID="_1680124378" r:id="rId16"/>
         </w:object>
       </w:r>
     </w:p>
@@ -2088,7 +2088,7 @@
             <v:path o:extrusionok="f" gradientshapeok="t" o:connecttype="rect"/>
             <o:lock v:ext="edit" aspectratio="t"/>
           </v:shapetype>
-          <v:shape id="_x0000_i1031" type="#_x0000_t75" style="width:271.7pt;height:53pt">
+          <v:shape id="_x0000_i1031" type="#_x0000_t75" style="width:272.35pt;height:52.6pt">
             <v:imagedata r:id="rId17" o:title="hash_testing"/>
           </v:shape>
         </w:pict>
@@ -2438,7 +2438,7 @@
           <w:sz w:val="24"/>
         </w:rPr>
         <w:pict>
-          <v:shape id="_x0000_i1032" type="#_x0000_t75" style="width:402.1pt;height:13.6pt">
+          <v:shape id="_x0000_i1032" type="#_x0000_t75" style="width:401.95pt;height:13.15pt">
             <v:imagedata r:id="rId18" o:title="username_gen_nakanwparadigmata"/>
           </v:shape>
         </w:pict>
@@ -2846,7 +2846,7 @@
           <w:sz w:val="24"/>
         </w:rPr>
         <w:pict>
-          <v:shape id="_x0000_i1033" type="#_x0000_t75" style="width:415pt;height:1in">
+          <v:shape id="_x0000_i1033" type="#_x0000_t75" style="width:415.1pt;height:1in">
             <v:imagedata r:id="rId19" o:title="bool_methodoi_eksigisi"/>
           </v:shape>
         </w:pict>
@@ -2954,7 +2954,7 @@
           <w:sz w:val="24"/>
         </w:rPr>
         <w:pict>
-          <v:shape id="_x0000_i1034" type="#_x0000_t75" style="width:381.75pt;height:17pt">
+          <v:shape id="_x0000_i1034" type="#_x0000_t75" style="width:381.9pt;height:16.9pt">
             <v:imagedata r:id="rId20" o:title="apotelesmata_EKSIGISI"/>
           </v:shape>
         </w:pict>
@@ -3194,7 +3194,7 @@
           <w:sz w:val="24"/>
         </w:rPr>
         <w:pict>
-          <v:shape id="_x0000_i1035" type="#_x0000_t75" style="width:388.55pt;height:97.8pt">
+          <v:shape id="_x0000_i1035" type="#_x0000_t75" style="width:388.15pt;height:97.65pt">
             <v:imagedata r:id="rId21" o:title="olotoBOOldrlo"/>
           </v:shape>
         </w:pict>
@@ -3265,7 +3265,7 @@
           <w:sz w:val="24"/>
         </w:rPr>
         <w:pict>
-          <v:shape id="_x0000_i1036" type="#_x0000_t75" style="width:403.45pt;height:112.1pt">
+          <v:shape id="_x0000_i1036" type="#_x0000_t75" style="width:403.85pt;height:112.05pt">
             <v:imagedata r:id="rId22" o:title="llathoistoonomaepithetokaistoarithmotilefonouaswellstoidcard"/>
           </v:shape>
         </w:pict>
@@ -3951,6 +3951,7 @@
         <w:rPr>
           <w:rFonts w:ascii="Times New Roman" w:eastAsia="Times New Roman" w:hAnsi="Times New Roman" w:cs="Times New Roman"/>
           <w:sz w:val="24"/>
+          <w:lang w:val="en-US"/>
         </w:rPr>
       </w:pPr>
       <w:r>
@@ -3959,8 +3960,908 @@
           <w:sz w:val="24"/>
         </w:rPr>
         <w:pict>
-          <v:shape id="_x0000_i1037" type="#_x0000_t75" style="width:335.55pt;height:53.65pt">
+          <v:shape id="_x0000_i1037" type="#_x0000_t75" style="width:335.6pt;height:53.85pt">
             <v:imagedata r:id="rId23" o:title="lathosHash"/>
+          </v:shape>
+        </w:pict>
+      </w:r>
+    </w:p>
+    <w:p>
+      <w:pPr>
+        <w:jc w:val="center"/>
+        <w:rPr>
+          <w:rFonts w:ascii="Times New Roman" w:eastAsia="Times New Roman" w:hAnsi="Times New Roman" w:cs="Times New Roman"/>
+          <w:b/>
+          <w:sz w:val="24"/>
+        </w:rPr>
+      </w:pPr>
+      <w:r>
+        <w:rPr>
+          <w:rFonts w:ascii="Times New Roman" w:eastAsia="Times New Roman" w:hAnsi="Times New Roman" w:cs="Times New Roman"/>
+          <w:b/>
+          <w:sz w:val="24"/>
+        </w:rPr>
+        <w:lastRenderedPageBreak/>
+        <w:t>Δεύτερο μέρος της εφαρμογής</w:t>
+      </w:r>
+      <w:r>
+        <w:rPr>
+          <w:rFonts w:ascii="Times New Roman" w:eastAsia="Times New Roman" w:hAnsi="Times New Roman" w:cs="Times New Roman"/>
+          <w:b/>
+          <w:sz w:val="24"/>
+        </w:rPr>
+        <w:t xml:space="preserve"> (</w:t>
+      </w:r>
+      <w:r>
+        <w:rPr>
+          <w:rFonts w:ascii="Times New Roman" w:eastAsia="Times New Roman" w:hAnsi="Times New Roman" w:cs="Times New Roman"/>
+          <w:b/>
+          <w:sz w:val="24"/>
+        </w:rPr>
+        <w:t xml:space="preserve">Μενού </w:t>
+      </w:r>
+      <w:r>
+        <w:rPr>
+          <w:rFonts w:ascii="Times New Roman" w:eastAsia="Times New Roman" w:hAnsi="Times New Roman" w:cs="Times New Roman"/>
+          <w:b/>
+          <w:sz w:val="24"/>
+        </w:rPr>
+        <w:t>φαρμάκων</w:t>
+      </w:r>
+      <w:r>
+        <w:rPr>
+          <w:rFonts w:ascii="Times New Roman" w:eastAsia="Times New Roman" w:hAnsi="Times New Roman" w:cs="Times New Roman"/>
+          <w:b/>
+          <w:sz w:val="24"/>
+        </w:rPr>
+        <w:t>)</w:t>
+      </w:r>
+    </w:p>
+    <w:p>
+      <w:pPr>
+        <w:rPr>
+          <w:rFonts w:ascii="Times New Roman" w:eastAsia="Times New Roman" w:hAnsi="Times New Roman" w:cs="Times New Roman"/>
+          <w:sz w:val="24"/>
+        </w:rPr>
+      </w:pPr>
+      <w:r>
+        <w:rPr>
+          <w:rFonts w:ascii="Times New Roman" w:eastAsia="Times New Roman" w:hAnsi="Times New Roman" w:cs="Times New Roman"/>
+          <w:sz w:val="24"/>
+        </w:rPr>
+        <w:t xml:space="preserve">Προχωρώντας στο δεύτερο μέρος της υλοποίησης της εφαρμογής σειρά έχει το σύστημα αποθήκευσης φαρμάκων και τα χαρακτηριστικά αυτών. Το κάθε φάρμακο θα χαρακτηρίζεται από τους κατασκευαστές </w:t>
+      </w:r>
+      <w:r>
+        <w:rPr>
+          <w:rFonts w:ascii="Times New Roman" w:eastAsia="Times New Roman" w:hAnsi="Times New Roman" w:cs="Times New Roman"/>
+          <w:sz w:val="24"/>
+        </w:rPr>
+        <w:t>του και τον σκοπό χρήσης του, δηλαδή το είδος φαρμάκου, ενώ το σύστημα θα πρέπει, με σωστό τρόπο, να ενημερώνει τον χρήστη με τις κατάλληλες πληροφορίες</w:t>
+      </w:r>
+      <w:r>
+        <w:rPr>
+          <w:rFonts w:ascii="Times New Roman" w:eastAsia="Times New Roman" w:hAnsi="Times New Roman" w:cs="Times New Roman"/>
+          <w:sz w:val="24"/>
+        </w:rPr>
+        <w:t>, οι οποίες και θα ελεγχθούν</w:t>
+      </w:r>
+      <w:r>
+        <w:rPr>
+          <w:rFonts w:ascii="Times New Roman" w:eastAsia="Times New Roman" w:hAnsi="Times New Roman" w:cs="Times New Roman"/>
+          <w:sz w:val="24"/>
+        </w:rPr>
+        <w:t>:</w:t>
+      </w:r>
+    </w:p>
+    <w:p>
+      <w:pPr>
+        <w:pStyle w:val="a3"/>
+        <w:numPr>
+          <w:ilvl w:val="0"/>
+          <w:numId w:val="9"/>
+        </w:numPr>
+        <w:rPr>
+          <w:rFonts w:ascii="Times New Roman" w:eastAsia="Times New Roman" w:hAnsi="Times New Roman" w:cs="Times New Roman"/>
+          <w:sz w:val="24"/>
+        </w:rPr>
+      </w:pPr>
+      <w:r>
+        <w:rPr>
+          <w:rFonts w:ascii="Times New Roman" w:eastAsia="Times New Roman" w:hAnsi="Times New Roman" w:cs="Times New Roman"/>
+          <w:sz w:val="24"/>
+        </w:rPr>
+        <w:t>Απόθεμα φαρμάκων</w:t>
+      </w:r>
+    </w:p>
+    <w:p>
+      <w:pPr>
+        <w:pStyle w:val="a3"/>
+        <w:numPr>
+          <w:ilvl w:val="0"/>
+          <w:numId w:val="9"/>
+        </w:numPr>
+        <w:rPr>
+          <w:rFonts w:ascii="Times New Roman" w:eastAsia="Times New Roman" w:hAnsi="Times New Roman" w:cs="Times New Roman"/>
+          <w:sz w:val="24"/>
+        </w:rPr>
+      </w:pPr>
+      <w:r>
+        <w:rPr>
+          <w:rFonts w:ascii="Times New Roman" w:eastAsia="Times New Roman" w:hAnsi="Times New Roman" w:cs="Times New Roman"/>
+          <w:sz w:val="24"/>
+        </w:rPr>
+        <w:t>Κατάταξη</w:t>
+      </w:r>
+      <w:r>
+        <w:rPr>
+          <w:rFonts w:ascii="Times New Roman" w:eastAsia="Times New Roman" w:hAnsi="Times New Roman" w:cs="Times New Roman"/>
+          <w:sz w:val="24"/>
+        </w:rPr>
+        <w:t xml:space="preserve"> φαρμάκων ανάλογα της επιλεγμένης ιδιότητας με αλφαβητική σειρά</w:t>
+      </w:r>
+    </w:p>
+    <w:p>
+      <w:pPr>
+        <w:pStyle w:val="a3"/>
+        <w:numPr>
+          <w:ilvl w:val="0"/>
+          <w:numId w:val="9"/>
+        </w:numPr>
+        <w:rPr>
+          <w:rFonts w:ascii="Times New Roman" w:eastAsia="Times New Roman" w:hAnsi="Times New Roman" w:cs="Times New Roman"/>
+          <w:sz w:val="24"/>
+        </w:rPr>
+      </w:pPr>
+      <w:r>
+        <w:rPr>
+          <w:rFonts w:ascii="Times New Roman" w:eastAsia="Times New Roman" w:hAnsi="Times New Roman" w:cs="Times New Roman"/>
+          <w:sz w:val="24"/>
+        </w:rPr>
+        <w:t>Συλλογή πληροφοριών απόδοσης φαρμάκων</w:t>
+      </w:r>
+      <w:r>
+        <w:rPr>
+          <w:rFonts w:ascii="Times New Roman" w:eastAsia="Times New Roman" w:hAnsi="Times New Roman" w:cs="Times New Roman"/>
+          <w:sz w:val="24"/>
+        </w:rPr>
+        <w:t xml:space="preserve"> (πωλήσεις, κέρδη κ.λ.π.)</w:t>
+      </w:r>
+    </w:p>
+    <w:p>
+      <w:pPr>
+        <w:pStyle w:val="a3"/>
+        <w:numPr>
+          <w:ilvl w:val="0"/>
+          <w:numId w:val="9"/>
+        </w:numPr>
+        <w:rPr>
+          <w:rFonts w:ascii="Times New Roman" w:eastAsia="Times New Roman" w:hAnsi="Times New Roman" w:cs="Times New Roman"/>
+          <w:sz w:val="24"/>
+        </w:rPr>
+      </w:pPr>
+      <w:r>
+        <w:rPr>
+          <w:rFonts w:ascii="Times New Roman" w:eastAsia="Times New Roman" w:hAnsi="Times New Roman" w:cs="Times New Roman"/>
+          <w:sz w:val="24"/>
+        </w:rPr>
+        <w:t>Προειδοποίηση σε περίπτωση κινδύνου (έλλειψη, μη ανανεωμένα στοιχεία όπως το απόθεμα κ.λ.π.)</w:t>
+      </w:r>
+    </w:p>
+    <w:p>
+      <w:pPr>
+        <w:pStyle w:val="a3"/>
+        <w:numPr>
+          <w:ilvl w:val="0"/>
+          <w:numId w:val="9"/>
+        </w:numPr>
+        <w:rPr>
+          <w:rFonts w:ascii="Times New Roman" w:eastAsia="Times New Roman" w:hAnsi="Times New Roman" w:cs="Times New Roman"/>
+          <w:sz w:val="24"/>
+        </w:rPr>
+      </w:pPr>
+      <w:r>
+        <w:rPr>
+          <w:rFonts w:ascii="Times New Roman" w:eastAsia="Times New Roman" w:hAnsi="Times New Roman" w:cs="Times New Roman"/>
+          <w:sz w:val="24"/>
+        </w:rPr>
+        <w:t>Δεδομένα και χαρακτηριστικά κάθε φαρμάκου</w:t>
+      </w:r>
+    </w:p>
+    <w:p>
+      <w:pPr>
+        <w:rPr>
+          <w:rFonts w:ascii="Times New Roman" w:eastAsia="Times New Roman" w:hAnsi="Times New Roman" w:cs="Times New Roman"/>
+          <w:sz w:val="24"/>
+        </w:rPr>
+      </w:pPr>
+      <w:r>
+        <w:rPr>
+          <w:rFonts w:ascii="Times New Roman" w:eastAsia="Times New Roman" w:hAnsi="Times New Roman" w:cs="Times New Roman"/>
+          <w:sz w:val="24"/>
+        </w:rPr>
+        <w:t xml:space="preserve">Όπως και με το πρώτο μέρος που εξετάστηκε, σε αυτό εφαρμόζουν οι ίδιοι κανόνες πρόσβασης που πάει να πει ότι ανάλογα με την ιδιότητα του χρήστη  καθορίζονται και τα στοιχεία τα οποία μπορεί να αλλάξει η να παρακολουθήσει. Επομένως αφότου γίνει ένας </w:t>
+      </w:r>
+      <w:r>
+        <w:rPr>
+          <w:rFonts w:ascii="Times New Roman" w:eastAsia="Times New Roman" w:hAnsi="Times New Roman" w:cs="Times New Roman"/>
+          <w:sz w:val="24"/>
+        </w:rPr>
+        <w:t>επανέλεγχος αυτού του κανόνα, μένει να εξετασθούνε οι οθόνες με τις οποίες θα περιηγείται ο χρήστης, σε αυτό το μέρος της εργασίας αυτές είναι οι οθόνες του αποθηκάριου και του υπεύθυνου μάρκετινγκ. Σύμφωνα με τις προδιαγραφές και απαιτήσεις οι ιδιότητες που θα εξεταστούν είναι οι εξής:</w:t>
+      </w:r>
+    </w:p>
+    <w:p>
+      <w:pPr>
+        <w:jc w:val="center"/>
+        <w:rPr>
+          <w:rFonts w:ascii="Times New Roman" w:eastAsia="Times New Roman" w:hAnsi="Times New Roman" w:cs="Times New Roman"/>
+          <w:b/>
+          <w:sz w:val="24"/>
+        </w:rPr>
+      </w:pPr>
+      <w:r>
+        <w:rPr>
+          <w:rFonts w:ascii="Times New Roman" w:eastAsia="Times New Roman" w:hAnsi="Times New Roman" w:cs="Times New Roman"/>
+          <w:b/>
+          <w:sz w:val="24"/>
+        </w:rPr>
+        <w:t>Αποθηκάριος:</w:t>
+      </w:r>
+    </w:p>
+    <w:p>
+      <w:pPr>
+        <w:pStyle w:val="a3"/>
+        <w:numPr>
+          <w:ilvl w:val="0"/>
+          <w:numId w:val="10"/>
+        </w:numPr>
+        <w:jc w:val="center"/>
+        <w:rPr>
+          <w:rFonts w:ascii="Times New Roman" w:eastAsia="Times New Roman" w:hAnsi="Times New Roman" w:cs="Times New Roman"/>
+          <w:sz w:val="24"/>
+        </w:rPr>
+      </w:pPr>
+      <w:r>
+        <w:rPr>
+          <w:rFonts w:ascii="Times New Roman" w:eastAsia="Times New Roman" w:hAnsi="Times New Roman" w:cs="Times New Roman"/>
+          <w:sz w:val="24"/>
+        </w:rPr>
+        <w:t>Σωστή απεικόνιση των στοιχείων ανάλογα της επιλεγμένης κατηγορίας</w:t>
+      </w:r>
+    </w:p>
+    <w:p>
+      <w:pPr>
+        <w:pStyle w:val="a3"/>
+        <w:numPr>
+          <w:ilvl w:val="0"/>
+          <w:numId w:val="10"/>
+        </w:numPr>
+        <w:jc w:val="center"/>
+        <w:rPr>
+          <w:rFonts w:ascii="Times New Roman" w:eastAsia="Times New Roman" w:hAnsi="Times New Roman" w:cs="Times New Roman"/>
+          <w:sz w:val="24"/>
+        </w:rPr>
+      </w:pPr>
+      <w:r>
+        <w:rPr>
+          <w:rFonts w:ascii="Times New Roman" w:eastAsia="Times New Roman" w:hAnsi="Times New Roman" w:cs="Times New Roman"/>
+          <w:sz w:val="24"/>
+        </w:rPr>
+        <w:t>Απεικόνιση των σωστών αριθμών και χαρακτηριστικών φαρμάκων</w:t>
+      </w:r>
+    </w:p>
+    <w:p>
+      <w:pPr>
+        <w:jc w:val="center"/>
+        <w:rPr>
+          <w:rFonts w:ascii="Times New Roman" w:eastAsia="Times New Roman" w:hAnsi="Times New Roman" w:cs="Times New Roman"/>
+          <w:b/>
+          <w:sz w:val="24"/>
+        </w:rPr>
+      </w:pPr>
+      <w:r>
+        <w:rPr>
+          <w:rFonts w:ascii="Times New Roman" w:eastAsia="Times New Roman" w:hAnsi="Times New Roman" w:cs="Times New Roman"/>
+          <w:b/>
+          <w:sz w:val="24"/>
+        </w:rPr>
+        <w:t>Μάρκετινγκ:</w:t>
+      </w:r>
+    </w:p>
+    <w:p>
+      <w:pPr>
+        <w:pStyle w:val="a3"/>
+        <w:numPr>
+          <w:ilvl w:val="0"/>
+          <w:numId w:val="11"/>
+        </w:numPr>
+        <w:jc w:val="center"/>
+        <w:rPr>
+          <w:rFonts w:ascii="Times New Roman" w:eastAsia="Times New Roman" w:hAnsi="Times New Roman" w:cs="Times New Roman"/>
+          <w:sz w:val="24"/>
+        </w:rPr>
+      </w:pPr>
+      <w:r>
+        <w:rPr>
+          <w:rFonts w:ascii="Times New Roman" w:eastAsia="Times New Roman" w:hAnsi="Times New Roman" w:cs="Times New Roman"/>
+          <w:sz w:val="24"/>
+        </w:rPr>
+        <w:t>Έλεγχος διαθεσιμότητας όλων των τριών (3) οθονών</w:t>
+      </w:r>
+    </w:p>
+    <w:p>
+      <w:pPr>
+        <w:pStyle w:val="a3"/>
+        <w:numPr>
+          <w:ilvl w:val="0"/>
+          <w:numId w:val="11"/>
+        </w:numPr>
+        <w:jc w:val="center"/>
+        <w:rPr>
+          <w:rFonts w:ascii="Times New Roman" w:eastAsia="Times New Roman" w:hAnsi="Times New Roman" w:cs="Times New Roman"/>
+          <w:sz w:val="24"/>
+        </w:rPr>
+      </w:pPr>
+      <w:r>
+        <w:rPr>
+          <w:rFonts w:ascii="Times New Roman" w:eastAsia="Times New Roman" w:hAnsi="Times New Roman" w:cs="Times New Roman"/>
+          <w:sz w:val="24"/>
+        </w:rPr>
+        <w:t>Ακριβής απεικόνιση πληροφοριών ανάλογα με τον τύπο του κέρδους</w:t>
+      </w:r>
+    </w:p>
+    <w:p>
+      <w:pPr>
+        <w:pStyle w:val="a3"/>
+        <w:jc w:val="center"/>
+        <w:rPr>
+          <w:rFonts w:ascii="Times New Roman" w:eastAsia="Times New Roman" w:hAnsi="Times New Roman" w:cs="Times New Roman"/>
+          <w:sz w:val="24"/>
+        </w:rPr>
+      </w:pPr>
+    </w:p>
+    <w:p>
+      <w:pPr>
+        <w:pStyle w:val="a3"/>
+        <w:jc w:val="center"/>
+        <w:rPr>
+          <w:rFonts w:ascii="Times New Roman" w:eastAsia="Times New Roman" w:hAnsi="Times New Roman" w:cs="Times New Roman"/>
+          <w:sz w:val="24"/>
+        </w:rPr>
+      </w:pPr>
+    </w:p>
+    <w:p>
+      <w:pPr>
+        <w:pStyle w:val="a3"/>
+        <w:jc w:val="center"/>
+        <w:rPr>
+          <w:rFonts w:ascii="Times New Roman" w:eastAsia="Times New Roman" w:hAnsi="Times New Roman" w:cs="Times New Roman"/>
+          <w:b/>
+          <w:sz w:val="24"/>
+        </w:rPr>
+      </w:pPr>
+      <w:r>
+        <w:rPr>
+          <w:rFonts w:ascii="Times New Roman" w:eastAsia="Times New Roman" w:hAnsi="Times New Roman" w:cs="Times New Roman"/>
+          <w:b/>
+          <w:sz w:val="24"/>
+        </w:rPr>
+        <w:t xml:space="preserve">Ανάλυση των σχεδίων </w:t>
+      </w:r>
+      <w:r>
+        <w:rPr>
+          <w:rFonts w:ascii="Times New Roman" w:eastAsia="Times New Roman" w:hAnsi="Times New Roman" w:cs="Times New Roman"/>
+          <w:b/>
+          <w:sz w:val="24"/>
+          <w:lang w:val="en-US"/>
+        </w:rPr>
+        <w:t>test</w:t>
+      </w:r>
+      <w:r>
+        <w:rPr>
+          <w:rFonts w:ascii="Times New Roman" w:eastAsia="Times New Roman" w:hAnsi="Times New Roman" w:cs="Times New Roman"/>
+          <w:b/>
+          <w:sz w:val="24"/>
+        </w:rPr>
+        <w:t xml:space="preserve"> </w:t>
+      </w:r>
+      <w:r>
+        <w:rPr>
+          <w:rFonts w:ascii="Times New Roman" w:eastAsia="Times New Roman" w:hAnsi="Times New Roman" w:cs="Times New Roman"/>
+          <w:b/>
+          <w:sz w:val="24"/>
+        </w:rPr>
+        <w:t>δεύτερης φάσης:</w:t>
+      </w:r>
+    </w:p>
+    <w:p>
+      <w:pPr>
+        <w:pStyle w:val="a3"/>
+        <w:rPr>
+          <w:rFonts w:ascii="Times New Roman" w:eastAsia="Times New Roman" w:hAnsi="Times New Roman" w:cs="Times New Roman"/>
+          <w:sz w:val="24"/>
+        </w:rPr>
+      </w:pPr>
+    </w:p>
+    <w:p>
+      <w:pPr>
+        <w:pStyle w:val="a3"/>
+        <w:rPr>
+          <w:rFonts w:ascii="Times New Roman" w:eastAsia="Times New Roman" w:hAnsi="Times New Roman" w:cs="Times New Roman"/>
+          <w:sz w:val="24"/>
+        </w:rPr>
+      </w:pPr>
+      <w:r>
+        <w:rPr>
+          <w:rFonts w:ascii="Times New Roman" w:eastAsia="Times New Roman" w:hAnsi="Times New Roman" w:cs="Times New Roman"/>
+          <w:sz w:val="24"/>
+        </w:rPr>
+        <w:t xml:space="preserve">Η απεικόνιση των σωστών νούμερων καθώς και χαρακτηριστικών, αν και σημαντική, δεν εδραιώνει την απόλυτα ορθή λειτουργία της εφαρμογής. Προκειμένου να γίνει έλεγχος εις βάθος επάνω στην αξιοπιστία αυτής θα γίνουν δοκιμές ελέγχου τύπου κλειστού κουτιού </w:t>
+      </w:r>
+      <w:r>
+        <w:rPr>
+          <w:rFonts w:ascii="Times New Roman" w:eastAsia="Times New Roman" w:hAnsi="Times New Roman" w:cs="Times New Roman"/>
+          <w:sz w:val="24"/>
+        </w:rPr>
+        <w:t>με εισόδους-εξόδους των οποίων τα αποτελέσματα θα καταγράφονται με σκοπό την επαλήθευση της, σωστής η μη , λειτουργίας της εφαρμογής.</w:t>
+      </w:r>
+    </w:p>
+    <w:p>
+      <w:pPr>
+        <w:pStyle w:val="a3"/>
+        <w:rPr>
+          <w:rFonts w:ascii="Times New Roman" w:eastAsia="Times New Roman" w:hAnsi="Times New Roman" w:cs="Times New Roman"/>
+          <w:sz w:val="24"/>
+        </w:rPr>
+      </w:pPr>
+    </w:p>
+    <w:p>
+      <w:pPr>
+        <w:pStyle w:val="a3"/>
+        <w:rPr>
+          <w:rFonts w:ascii="Times New Roman" w:eastAsia="Times New Roman" w:hAnsi="Times New Roman" w:cs="Times New Roman"/>
+          <w:sz w:val="24"/>
+        </w:rPr>
+      </w:pPr>
+    </w:p>
+    <w:p>
+      <w:pPr>
+        <w:pStyle w:val="a3"/>
+        <w:rPr>
+          <w:rFonts w:ascii="Times New Roman" w:eastAsia="Times New Roman" w:hAnsi="Times New Roman" w:cs="Times New Roman"/>
+          <w:sz w:val="24"/>
+        </w:rPr>
+      </w:pPr>
+    </w:p>
+    <w:p>
+      <w:pPr>
+        <w:pStyle w:val="a3"/>
+        <w:jc w:val="center"/>
+        <w:rPr>
+          <w:rFonts w:ascii="Times New Roman" w:eastAsia="Times New Roman" w:hAnsi="Times New Roman" w:cs="Times New Roman"/>
+          <w:b/>
+          <w:sz w:val="24"/>
+        </w:rPr>
+      </w:pPr>
+      <w:r>
+        <w:rPr>
+          <w:rFonts w:ascii="Times New Roman" w:eastAsia="Times New Roman" w:hAnsi="Times New Roman" w:cs="Times New Roman"/>
+          <w:b/>
+          <w:sz w:val="24"/>
+        </w:rPr>
+        <w:lastRenderedPageBreak/>
+        <w:t xml:space="preserve">Διάγραμμα </w:t>
+      </w:r>
+      <w:r>
+        <w:rPr>
+          <w:rFonts w:ascii="Times New Roman" w:eastAsia="Times New Roman" w:hAnsi="Times New Roman" w:cs="Times New Roman"/>
+          <w:b/>
+          <w:sz w:val="24"/>
+          <w:lang w:val="en-US"/>
+        </w:rPr>
+        <w:t>test</w:t>
+      </w:r>
+      <w:r>
+        <w:rPr>
+          <w:rFonts w:ascii="Times New Roman" w:eastAsia="Times New Roman" w:hAnsi="Times New Roman" w:cs="Times New Roman"/>
+          <w:b/>
+          <w:sz w:val="24"/>
+        </w:rPr>
+        <w:t xml:space="preserve"> </w:t>
+      </w:r>
+      <w:r>
+        <w:rPr>
+          <w:rFonts w:ascii="Times New Roman" w:eastAsia="Times New Roman" w:hAnsi="Times New Roman" w:cs="Times New Roman"/>
+          <w:b/>
+          <w:sz w:val="24"/>
+        </w:rPr>
+        <w:t>ελέγχου εισόδων εξόδων (2</w:t>
+      </w:r>
+      <w:r>
+        <w:rPr>
+          <w:rFonts w:ascii="Times New Roman" w:eastAsia="Times New Roman" w:hAnsi="Times New Roman" w:cs="Times New Roman"/>
+          <w:b/>
+          <w:sz w:val="24"/>
+          <w:vertAlign w:val="superscript"/>
+        </w:rPr>
+        <w:t xml:space="preserve">ου </w:t>
+      </w:r>
+      <w:r>
+        <w:rPr>
+          <w:rFonts w:ascii="Times New Roman" w:eastAsia="Times New Roman" w:hAnsi="Times New Roman" w:cs="Times New Roman"/>
+          <w:b/>
+          <w:sz w:val="24"/>
+        </w:rPr>
+        <w:t>μέρους):</w:t>
+      </w:r>
+    </w:p>
+    <w:p>
+      <w:pPr>
+        <w:pStyle w:val="a3"/>
+        <w:rPr>
+          <w:rFonts w:ascii="Times New Roman" w:eastAsia="Times New Roman" w:hAnsi="Times New Roman" w:cs="Times New Roman"/>
+          <w:sz w:val="24"/>
+        </w:rPr>
+      </w:pPr>
+    </w:p>
+    <w:p>
+      <w:pPr>
+        <w:pStyle w:val="a3"/>
+        <w:jc w:val="center"/>
+        <w:rPr>
+          <w:rFonts w:ascii="Times New Roman" w:eastAsia="Times New Roman" w:hAnsi="Times New Roman" w:cs="Times New Roman"/>
+          <w:sz w:val="24"/>
+        </w:rPr>
+      </w:pPr>
+      <w:r>
+        <w:rPr>
+          <w:rFonts w:ascii="Times New Roman" w:eastAsia="Times New Roman" w:hAnsi="Times New Roman" w:cs="Times New Roman"/>
+          <w:sz w:val="24"/>
+        </w:rPr>
+        <w:pict>
+          <v:shape id="_x0000_i1040" type="#_x0000_t75" style="width:266.1pt;height:590.4pt">
+            <v:imagedata r:id="rId24" o:title="γενικο διαγραμμα δευτερης φάσης"/>
+          </v:shape>
+        </w:pict>
+      </w:r>
+    </w:p>
+    <w:p>
+      <w:pPr>
+        <w:pStyle w:val="a3"/>
+        <w:rPr>
+          <w:rFonts w:ascii="Times New Roman" w:eastAsia="Times New Roman" w:hAnsi="Times New Roman" w:cs="Times New Roman"/>
+          <w:sz w:val="24"/>
+        </w:rPr>
+      </w:pPr>
+      <w:r>
+        <w:rPr>
+          <w:rFonts w:ascii="Times New Roman" w:eastAsia="Times New Roman" w:hAnsi="Times New Roman" w:cs="Times New Roman"/>
+          <w:sz w:val="24"/>
+        </w:rPr>
+        <w:t xml:space="preserve">Επιπλέων θα δοκιμαστούν οι </w:t>
+      </w:r>
+      <w:r>
+        <w:rPr>
+          <w:rFonts w:ascii="Times New Roman" w:eastAsia="Times New Roman" w:hAnsi="Times New Roman" w:cs="Times New Roman"/>
+          <w:sz w:val="24"/>
+        </w:rPr>
+        <w:t>ιδιότητες</w:t>
+      </w:r>
+      <w:r>
+        <w:rPr>
+          <w:rFonts w:ascii="Times New Roman" w:eastAsia="Times New Roman" w:hAnsi="Times New Roman" w:cs="Times New Roman"/>
+          <w:sz w:val="24"/>
+        </w:rPr>
+        <w:t xml:space="preserve"> που δίνονται στον χρήστη ανάλογα με τον ρόλο του. Στην περίπτωση του αποθηκάριου η λίστα των </w:t>
+      </w:r>
+      <w:r>
+        <w:rPr>
+          <w:rFonts w:ascii="Times New Roman" w:eastAsia="Times New Roman" w:hAnsi="Times New Roman" w:cs="Times New Roman"/>
+          <w:sz w:val="24"/>
+        </w:rPr>
+        <w:t>προϊόντων</w:t>
+      </w:r>
+      <w:r>
+        <w:rPr>
+          <w:rFonts w:ascii="Times New Roman" w:eastAsia="Times New Roman" w:hAnsi="Times New Roman" w:cs="Times New Roman"/>
+          <w:sz w:val="24"/>
+        </w:rPr>
+        <w:t xml:space="preserve"> θα πρέπει να </w:t>
+      </w:r>
+      <w:r>
+        <w:rPr>
+          <w:rFonts w:ascii="Times New Roman" w:eastAsia="Times New Roman" w:hAnsi="Times New Roman" w:cs="Times New Roman"/>
+          <w:sz w:val="24"/>
+        </w:rPr>
+        <w:t>οργανώνονται</w:t>
+      </w:r>
+      <w:r>
+        <w:rPr>
+          <w:rFonts w:ascii="Times New Roman" w:eastAsia="Times New Roman" w:hAnsi="Times New Roman" w:cs="Times New Roman"/>
+          <w:sz w:val="24"/>
+        </w:rPr>
+        <w:t xml:space="preserve"> κατάλληλα για την εύκολη περιήγηση και έλεγχο αυτής. Επιπλέων στην περίπτωση του μάρκετινγκ θα πρέπει να γίνεται ο </w:t>
+      </w:r>
+      <w:r>
+        <w:rPr>
+          <w:rFonts w:ascii="Times New Roman" w:eastAsia="Times New Roman" w:hAnsi="Times New Roman" w:cs="Times New Roman"/>
+          <w:sz w:val="24"/>
+        </w:rPr>
+        <w:lastRenderedPageBreak/>
+        <w:t>κατάλληλος υπολογισμός των πληροφοριών με την βοήθεια και των τριών διαθέσιμων οθονών</w:t>
+      </w:r>
+      <w:r>
+        <w:rPr>
+          <w:rFonts w:ascii="Times New Roman" w:eastAsia="Times New Roman" w:hAnsi="Times New Roman" w:cs="Times New Roman"/>
+          <w:sz w:val="24"/>
+        </w:rPr>
+        <w:t xml:space="preserve"> οι οποίες πρέπει να είναι διαθέσιμες σε </w:t>
+      </w:r>
+      <w:r>
+        <w:rPr>
+          <w:rFonts w:ascii="Times New Roman" w:eastAsia="Times New Roman" w:hAnsi="Times New Roman" w:cs="Times New Roman"/>
+          <w:sz w:val="24"/>
+        </w:rPr>
+        <w:t>ό</w:t>
+      </w:r>
+      <w:r>
+        <w:rPr>
+          <w:rFonts w:ascii="Times New Roman" w:eastAsia="Times New Roman" w:hAnsi="Times New Roman" w:cs="Times New Roman"/>
+          <w:sz w:val="24"/>
+        </w:rPr>
+        <w:t xml:space="preserve">λες τις περιπτώσεις δοκιμών </w:t>
+      </w:r>
+      <w:r>
+        <w:rPr>
+          <w:rFonts w:ascii="Times New Roman" w:eastAsia="Times New Roman" w:hAnsi="Times New Roman" w:cs="Times New Roman"/>
+          <w:sz w:val="24"/>
+          <w:lang w:val="en-US"/>
+        </w:rPr>
+        <w:t>test</w:t>
+      </w:r>
+      <w:r>
+        <w:rPr>
+          <w:rFonts w:ascii="Times New Roman" w:eastAsia="Times New Roman" w:hAnsi="Times New Roman" w:cs="Times New Roman"/>
+          <w:sz w:val="24"/>
+        </w:rPr>
+        <w:t>.</w:t>
+      </w:r>
+    </w:p>
+    <w:p>
+      <w:pPr>
+        <w:pStyle w:val="a3"/>
+        <w:rPr>
+          <w:rFonts w:ascii="Times New Roman" w:eastAsia="Times New Roman" w:hAnsi="Times New Roman" w:cs="Times New Roman"/>
+          <w:sz w:val="24"/>
+        </w:rPr>
+      </w:pPr>
+    </w:p>
+    <w:p>
+      <w:pPr>
+        <w:pStyle w:val="a3"/>
+        <w:rPr>
+          <w:rFonts w:ascii="Times New Roman" w:eastAsia="Times New Roman" w:hAnsi="Times New Roman" w:cs="Times New Roman"/>
+          <w:sz w:val="24"/>
+        </w:rPr>
+      </w:pPr>
+    </w:p>
+    <w:p>
+      <w:pPr>
+        <w:pStyle w:val="a3"/>
+        <w:jc w:val="center"/>
+        <w:rPr>
+          <w:rFonts w:ascii="Times New Roman" w:eastAsia="Times New Roman" w:hAnsi="Times New Roman" w:cs="Times New Roman"/>
+          <w:b/>
+          <w:sz w:val="24"/>
+        </w:rPr>
+      </w:pPr>
+      <w:r>
+        <w:rPr>
+          <w:rFonts w:ascii="Times New Roman" w:eastAsia="Times New Roman" w:hAnsi="Times New Roman" w:cs="Times New Roman"/>
+          <w:b/>
+          <w:sz w:val="24"/>
+        </w:rPr>
+        <w:t>Διάγραμμα</w:t>
+      </w:r>
+      <w:r>
+        <w:rPr>
+          <w:rFonts w:ascii="Times New Roman" w:eastAsia="Times New Roman" w:hAnsi="Times New Roman" w:cs="Times New Roman"/>
+          <w:b/>
+          <w:sz w:val="24"/>
+          <w:lang w:val="en-US"/>
+        </w:rPr>
+        <w:t xml:space="preserve"> test</w:t>
+      </w:r>
+      <w:r>
+        <w:rPr>
+          <w:rFonts w:ascii="Times New Roman" w:eastAsia="Times New Roman" w:hAnsi="Times New Roman" w:cs="Times New Roman"/>
+          <w:b/>
+          <w:sz w:val="24"/>
+        </w:rPr>
+        <w:t xml:space="preserve"> ελέγχου αποθηκάριου:</w:t>
+      </w:r>
+    </w:p>
+    <w:p>
+      <w:pPr>
+        <w:pStyle w:val="a3"/>
+        <w:jc w:val="center"/>
+        <w:rPr>
+          <w:rFonts w:ascii="Times New Roman" w:eastAsia="Times New Roman" w:hAnsi="Times New Roman" w:cs="Times New Roman"/>
+          <w:b/>
+          <w:sz w:val="24"/>
+        </w:rPr>
+      </w:pPr>
+    </w:p>
+    <w:p>
+      <w:pPr>
+        <w:pStyle w:val="a3"/>
+        <w:jc w:val="center"/>
+        <w:rPr>
+          <w:rFonts w:ascii="Times New Roman" w:eastAsia="Times New Roman" w:hAnsi="Times New Roman" w:cs="Times New Roman"/>
+          <w:b/>
+          <w:sz w:val="24"/>
+        </w:rPr>
+      </w:pPr>
+    </w:p>
+    <w:p>
+      <w:pPr>
+        <w:pStyle w:val="a3"/>
+        <w:jc w:val="center"/>
+        <w:rPr>
+          <w:rFonts w:ascii="Times New Roman" w:eastAsia="Times New Roman" w:hAnsi="Times New Roman" w:cs="Times New Roman"/>
+          <w:sz w:val="24"/>
+        </w:rPr>
+      </w:pPr>
+      <w:r>
+        <w:rPr>
+          <w:rFonts w:ascii="Times New Roman" w:eastAsia="Times New Roman" w:hAnsi="Times New Roman" w:cs="Times New Roman"/>
+          <w:sz w:val="24"/>
+        </w:rPr>
+        <w:pict>
+          <v:shape id="_x0000_i1038" type="#_x0000_t75" style="width:274.25pt;height:437.65pt">
+            <v:imagedata r:id="rId25" o:title="ΑΠΟΘΗΚΑΡΙΟΣ ΔΙΑΓΡΑΜΜΑ"/>
+          </v:shape>
+        </w:pict>
+      </w:r>
+    </w:p>
+    <w:p>
+      <w:pPr>
+        <w:pStyle w:val="a3"/>
+        <w:jc w:val="center"/>
+        <w:rPr>
+          <w:rFonts w:ascii="Times New Roman" w:eastAsia="Times New Roman" w:hAnsi="Times New Roman" w:cs="Times New Roman"/>
+          <w:sz w:val="24"/>
+        </w:rPr>
+      </w:pPr>
+    </w:p>
+    <w:p>
+      <w:pPr>
+        <w:pStyle w:val="a3"/>
+        <w:jc w:val="center"/>
+        <w:rPr>
+          <w:rFonts w:ascii="Times New Roman" w:eastAsia="Times New Roman" w:hAnsi="Times New Roman" w:cs="Times New Roman"/>
+          <w:sz w:val="24"/>
+        </w:rPr>
+      </w:pPr>
+    </w:p>
+    <w:p>
+      <w:pPr>
+        <w:pStyle w:val="a3"/>
+        <w:jc w:val="center"/>
+        <w:rPr>
+          <w:rFonts w:ascii="Times New Roman" w:eastAsia="Times New Roman" w:hAnsi="Times New Roman" w:cs="Times New Roman"/>
+          <w:b/>
+          <w:sz w:val="24"/>
+        </w:rPr>
+      </w:pPr>
+    </w:p>
+    <w:p>
+      <w:pPr>
+        <w:pStyle w:val="a3"/>
+        <w:jc w:val="center"/>
+        <w:rPr>
+          <w:rFonts w:ascii="Times New Roman" w:eastAsia="Times New Roman" w:hAnsi="Times New Roman" w:cs="Times New Roman"/>
+          <w:b/>
+          <w:sz w:val="24"/>
+        </w:rPr>
+      </w:pPr>
+    </w:p>
+    <w:p>
+      <w:pPr>
+        <w:pStyle w:val="a3"/>
+        <w:jc w:val="center"/>
+        <w:rPr>
+          <w:rFonts w:ascii="Times New Roman" w:eastAsia="Times New Roman" w:hAnsi="Times New Roman" w:cs="Times New Roman"/>
+          <w:b/>
+          <w:sz w:val="24"/>
+        </w:rPr>
+      </w:pPr>
+    </w:p>
+    <w:p>
+      <w:pPr>
+        <w:pStyle w:val="a3"/>
+        <w:jc w:val="center"/>
+        <w:rPr>
+          <w:rFonts w:ascii="Times New Roman" w:eastAsia="Times New Roman" w:hAnsi="Times New Roman" w:cs="Times New Roman"/>
+          <w:b/>
+          <w:sz w:val="24"/>
+        </w:rPr>
+      </w:pPr>
+    </w:p>
+    <w:p>
+      <w:pPr>
+        <w:pStyle w:val="a3"/>
+        <w:jc w:val="center"/>
+        <w:rPr>
+          <w:rFonts w:ascii="Times New Roman" w:eastAsia="Times New Roman" w:hAnsi="Times New Roman" w:cs="Times New Roman"/>
+          <w:b/>
+          <w:sz w:val="24"/>
+        </w:rPr>
+      </w:pPr>
+      <w:r>
+        <w:rPr>
+          <w:rFonts w:ascii="Times New Roman" w:eastAsia="Times New Roman" w:hAnsi="Times New Roman" w:cs="Times New Roman"/>
+          <w:b/>
+          <w:sz w:val="24"/>
+        </w:rPr>
+        <w:t xml:space="preserve">Διάγραμμα </w:t>
+      </w:r>
+      <w:r>
+        <w:rPr>
+          <w:rFonts w:ascii="Times New Roman" w:eastAsia="Times New Roman" w:hAnsi="Times New Roman" w:cs="Times New Roman"/>
+          <w:b/>
+          <w:sz w:val="24"/>
+          <w:lang w:val="en-US"/>
+        </w:rPr>
+        <w:t>test</w:t>
+      </w:r>
+      <w:r>
+        <w:rPr>
+          <w:rFonts w:ascii="Times New Roman" w:eastAsia="Times New Roman" w:hAnsi="Times New Roman" w:cs="Times New Roman"/>
+          <w:b/>
+          <w:sz w:val="24"/>
+        </w:rPr>
+        <w:t xml:space="preserve"> ελέγχου μάρκετινγκ:</w:t>
+      </w:r>
+    </w:p>
+    <w:p>
+      <w:pPr>
+        <w:pStyle w:val="a3"/>
+        <w:jc w:val="center"/>
+        <w:rPr>
+          <w:rFonts w:ascii="Times New Roman" w:eastAsia="Times New Roman" w:hAnsi="Times New Roman" w:cs="Times New Roman"/>
+          <w:b/>
+          <w:sz w:val="24"/>
+        </w:rPr>
+      </w:pPr>
+    </w:p>
+    <w:p>
+      <w:pPr>
+        <w:pStyle w:val="a3"/>
+        <w:jc w:val="center"/>
+        <w:rPr>
+          <w:rFonts w:ascii="Times New Roman" w:eastAsia="Times New Roman" w:hAnsi="Times New Roman" w:cs="Times New Roman"/>
+          <w:b/>
+          <w:sz w:val="24"/>
+        </w:rPr>
+      </w:pPr>
+    </w:p>
+    <w:p>
+      <w:pPr>
+        <w:pStyle w:val="a3"/>
+        <w:jc w:val="center"/>
+        <w:rPr>
+          <w:rFonts w:ascii="Times New Roman" w:eastAsia="Times New Roman" w:hAnsi="Times New Roman" w:cs="Times New Roman"/>
+          <w:sz w:val="24"/>
+        </w:rPr>
+      </w:pPr>
+      <w:r>
+        <w:rPr>
+          <w:rFonts w:ascii="Times New Roman" w:eastAsia="Times New Roman" w:hAnsi="Times New Roman" w:cs="Times New Roman"/>
+          <w:sz w:val="24"/>
+        </w:rPr>
+        <w:pict>
+          <v:shape id="_x0000_i1039" type="#_x0000_t75" style="width:279.25pt;height:463.95pt">
+            <v:imagedata r:id="rId26" o:title="ΜΑΡΚΕΤΙΝΓΚ ΔΙΑΓΡΑΜΜΑ"/>
           </v:shape>
         </w:pict>
       </w:r>
@@ -3978,6 +4879,119 @@
 <file path=word/numbering.xml><?xml version="1.0" encoding="utf-8"?>
 <w:numbering xmlns:ve="http://schemas.openxmlformats.org/markup-compatibility/2006" xmlns:o="urn:schemas-microsoft-com:office:office" xmlns:r="http://schemas.openxmlformats.org/officeDocument/2006/relationships" xmlns:m="http://schemas.openxmlformats.org/officeDocument/2006/math" xmlns:v="urn:schemas-microsoft-com:vml" xmlns:wp="http://schemas.openxmlformats.org/drawingml/2006/wordprocessingDrawing" xmlns:w10="urn:schemas-microsoft-com:office:word" xmlns:w="http://schemas.openxmlformats.org/wordprocessingml/2006/main" xmlns:wne="http://schemas.microsoft.com/office/word/2006/wordml">
   <w:abstractNum w:abstractNumId="0">
+    <w:nsid w:val="004B65C2"/>
+    <w:multiLevelType w:val="hybridMultilevel"/>
+    <w:tmpl w:val="1C10F3B0"/>
+    <w:lvl w:ilvl="0" w:tplc="04080001">
+      <w:start w:val="1"/>
+      <w:numFmt w:val="bullet"/>
+      <w:lvlText w:val=""/>
+      <w:lvlJc w:val="left"/>
+      <w:pPr>
+        <w:ind w:left="720" w:hanging="360"/>
+      </w:pPr>
+      <w:rPr>
+        <w:rFonts w:ascii="Symbol" w:hAnsi="Symbol" w:hint="default"/>
+      </w:rPr>
+    </w:lvl>
+    <w:lvl w:ilvl="1" w:tplc="04080003" w:tentative="1">
+      <w:start w:val="1"/>
+      <w:numFmt w:val="bullet"/>
+      <w:lvlText w:val="o"/>
+      <w:lvlJc w:val="left"/>
+      <w:pPr>
+        <w:ind w:left="1440" w:hanging="360"/>
+      </w:pPr>
+      <w:rPr>
+        <w:rFonts w:ascii="Courier New" w:hAnsi="Courier New" w:cs="Courier New" w:hint="default"/>
+      </w:rPr>
+    </w:lvl>
+    <w:lvl w:ilvl="2" w:tplc="04080005" w:tentative="1">
+      <w:start w:val="1"/>
+      <w:numFmt w:val="bullet"/>
+      <w:lvlText w:val=""/>
+      <w:lvlJc w:val="left"/>
+      <w:pPr>
+        <w:ind w:left="2160" w:hanging="360"/>
+      </w:pPr>
+      <w:rPr>
+        <w:rFonts w:ascii="Wingdings" w:hAnsi="Wingdings" w:hint="default"/>
+      </w:rPr>
+    </w:lvl>
+    <w:lvl w:ilvl="3" w:tplc="04080001" w:tentative="1">
+      <w:start w:val="1"/>
+      <w:numFmt w:val="bullet"/>
+      <w:lvlText w:val=""/>
+      <w:lvlJc w:val="left"/>
+      <w:pPr>
+        <w:ind w:left="2880" w:hanging="360"/>
+      </w:pPr>
+      <w:rPr>
+        <w:rFonts w:ascii="Symbol" w:hAnsi="Symbol" w:hint="default"/>
+      </w:rPr>
+    </w:lvl>
+    <w:lvl w:ilvl="4" w:tplc="04080003" w:tentative="1">
+      <w:start w:val="1"/>
+      <w:numFmt w:val="bullet"/>
+      <w:lvlText w:val="o"/>
+      <w:lvlJc w:val="left"/>
+      <w:pPr>
+        <w:ind w:left="3600" w:hanging="360"/>
+      </w:pPr>
+      <w:rPr>
+        <w:rFonts w:ascii="Courier New" w:hAnsi="Courier New" w:cs="Courier New" w:hint="default"/>
+      </w:rPr>
+    </w:lvl>
+    <w:lvl w:ilvl="5" w:tplc="04080005" w:tentative="1">
+      <w:start w:val="1"/>
+      <w:numFmt w:val="bullet"/>
+      <w:lvlText w:val=""/>
+      <w:lvlJc w:val="left"/>
+      <w:pPr>
+        <w:ind w:left="4320" w:hanging="360"/>
+      </w:pPr>
+      <w:rPr>
+        <w:rFonts w:ascii="Wingdings" w:hAnsi="Wingdings" w:hint="default"/>
+      </w:rPr>
+    </w:lvl>
+    <w:lvl w:ilvl="6" w:tplc="04080001" w:tentative="1">
+      <w:start w:val="1"/>
+      <w:numFmt w:val="bullet"/>
+      <w:lvlText w:val=""/>
+      <w:lvlJc w:val="left"/>
+      <w:pPr>
+        <w:ind w:left="5040" w:hanging="360"/>
+      </w:pPr>
+      <w:rPr>
+        <w:rFonts w:ascii="Symbol" w:hAnsi="Symbol" w:hint="default"/>
+      </w:rPr>
+    </w:lvl>
+    <w:lvl w:ilvl="7" w:tplc="04080003" w:tentative="1">
+      <w:start w:val="1"/>
+      <w:numFmt w:val="bullet"/>
+      <w:lvlText w:val="o"/>
+      <w:lvlJc w:val="left"/>
+      <w:pPr>
+        <w:ind w:left="5760" w:hanging="360"/>
+      </w:pPr>
+      <w:rPr>
+        <w:rFonts w:ascii="Courier New" w:hAnsi="Courier New" w:cs="Courier New" w:hint="default"/>
+      </w:rPr>
+    </w:lvl>
+    <w:lvl w:ilvl="8" w:tplc="04080005" w:tentative="1">
+      <w:start w:val="1"/>
+      <w:numFmt w:val="bullet"/>
+      <w:lvlText w:val=""/>
+      <w:lvlJc w:val="left"/>
+      <w:pPr>
+        <w:ind w:left="6480" w:hanging="360"/>
+      </w:pPr>
+      <w:rPr>
+        <w:rFonts w:ascii="Wingdings" w:hAnsi="Wingdings" w:hint="default"/>
+      </w:rPr>
+    </w:lvl>
+  </w:abstractNum>
+  <w:abstractNum w:abstractNumId="1">
     <w:nsid w:val="0B3F19F1"/>
     <w:multiLevelType w:val="multilevel"/>
     <w:tmpl w:val="CC80F9DE"/>
@@ -4028,7 +5042,7 @@
       <w:lvlJc w:val="left"/>
     </w:lvl>
   </w:abstractNum>
-  <w:abstractNum w:abstractNumId="1">
+  <w:abstractNum w:abstractNumId="2">
     <w:nsid w:val="12671B49"/>
     <w:multiLevelType w:val="hybridMultilevel"/>
     <w:tmpl w:val="E708B42E"/>
@@ -4141,7 +5155,7 @@
       </w:rPr>
     </w:lvl>
   </w:abstractNum>
-  <w:abstractNum w:abstractNumId="2">
+  <w:abstractNum w:abstractNumId="3">
     <w:nsid w:val="1E8220A7"/>
     <w:multiLevelType w:val="hybridMultilevel"/>
     <w:tmpl w:val="C04A8204"/>
@@ -4254,7 +5268,7 @@
       </w:rPr>
     </w:lvl>
   </w:abstractNum>
-  <w:abstractNum w:abstractNumId="3">
+  <w:abstractNum w:abstractNumId="4">
     <w:nsid w:val="261C3C57"/>
     <w:multiLevelType w:val="hybridMultilevel"/>
     <w:tmpl w:val="3FEA768C"/>
@@ -4367,7 +5381,7 @@
       </w:rPr>
     </w:lvl>
   </w:abstractNum>
-  <w:abstractNum w:abstractNumId="4">
+  <w:abstractNum w:abstractNumId="5">
     <w:nsid w:val="2DBA6DF8"/>
     <w:multiLevelType w:val="hybridMultilevel"/>
     <w:tmpl w:val="3EF23680"/>
@@ -4480,7 +5494,120 @@
       </w:rPr>
     </w:lvl>
   </w:abstractNum>
-  <w:abstractNum w:abstractNumId="5">
+  <w:abstractNum w:abstractNumId="6">
+    <w:nsid w:val="3993096A"/>
+    <w:multiLevelType w:val="hybridMultilevel"/>
+    <w:tmpl w:val="CD32B460"/>
+    <w:lvl w:ilvl="0" w:tplc="04080001">
+      <w:start w:val="1"/>
+      <w:numFmt w:val="bullet"/>
+      <w:lvlText w:val=""/>
+      <w:lvlJc w:val="left"/>
+      <w:pPr>
+        <w:ind w:left="720" w:hanging="360"/>
+      </w:pPr>
+      <w:rPr>
+        <w:rFonts w:ascii="Symbol" w:hAnsi="Symbol" w:hint="default"/>
+      </w:rPr>
+    </w:lvl>
+    <w:lvl w:ilvl="1" w:tplc="04080003" w:tentative="1">
+      <w:start w:val="1"/>
+      <w:numFmt w:val="bullet"/>
+      <w:lvlText w:val="o"/>
+      <w:lvlJc w:val="left"/>
+      <w:pPr>
+        <w:ind w:left="1440" w:hanging="360"/>
+      </w:pPr>
+      <w:rPr>
+        <w:rFonts w:ascii="Courier New" w:hAnsi="Courier New" w:cs="Courier New" w:hint="default"/>
+      </w:rPr>
+    </w:lvl>
+    <w:lvl w:ilvl="2" w:tplc="04080005" w:tentative="1">
+      <w:start w:val="1"/>
+      <w:numFmt w:val="bullet"/>
+      <w:lvlText w:val=""/>
+      <w:lvlJc w:val="left"/>
+      <w:pPr>
+        <w:ind w:left="2160" w:hanging="360"/>
+      </w:pPr>
+      <w:rPr>
+        <w:rFonts w:ascii="Wingdings" w:hAnsi="Wingdings" w:hint="default"/>
+      </w:rPr>
+    </w:lvl>
+    <w:lvl w:ilvl="3" w:tplc="04080001" w:tentative="1">
+      <w:start w:val="1"/>
+      <w:numFmt w:val="bullet"/>
+      <w:lvlText w:val=""/>
+      <w:lvlJc w:val="left"/>
+      <w:pPr>
+        <w:ind w:left="2880" w:hanging="360"/>
+      </w:pPr>
+      <w:rPr>
+        <w:rFonts w:ascii="Symbol" w:hAnsi="Symbol" w:hint="default"/>
+      </w:rPr>
+    </w:lvl>
+    <w:lvl w:ilvl="4" w:tplc="04080003" w:tentative="1">
+      <w:start w:val="1"/>
+      <w:numFmt w:val="bullet"/>
+      <w:lvlText w:val="o"/>
+      <w:lvlJc w:val="left"/>
+      <w:pPr>
+        <w:ind w:left="3600" w:hanging="360"/>
+      </w:pPr>
+      <w:rPr>
+        <w:rFonts w:ascii="Courier New" w:hAnsi="Courier New" w:cs="Courier New" w:hint="default"/>
+      </w:rPr>
+    </w:lvl>
+    <w:lvl w:ilvl="5" w:tplc="04080005" w:tentative="1">
+      <w:start w:val="1"/>
+      <w:numFmt w:val="bullet"/>
+      <w:lvlText w:val=""/>
+      <w:lvlJc w:val="left"/>
+      <w:pPr>
+        <w:ind w:left="4320" w:hanging="360"/>
+      </w:pPr>
+      <w:rPr>
+        <w:rFonts w:ascii="Wingdings" w:hAnsi="Wingdings" w:hint="default"/>
+      </w:rPr>
+    </w:lvl>
+    <w:lvl w:ilvl="6" w:tplc="04080001" w:tentative="1">
+      <w:start w:val="1"/>
+      <w:numFmt w:val="bullet"/>
+      <w:lvlText w:val=""/>
+      <w:lvlJc w:val="left"/>
+      <w:pPr>
+        <w:ind w:left="5040" w:hanging="360"/>
+      </w:pPr>
+      <w:rPr>
+        <w:rFonts w:ascii="Symbol" w:hAnsi="Symbol" w:hint="default"/>
+      </w:rPr>
+    </w:lvl>
+    <w:lvl w:ilvl="7" w:tplc="04080003" w:tentative="1">
+      <w:start w:val="1"/>
+      <w:numFmt w:val="bullet"/>
+      <w:lvlText w:val="o"/>
+      <w:lvlJc w:val="left"/>
+      <w:pPr>
+        <w:ind w:left="5760" w:hanging="360"/>
+      </w:pPr>
+      <w:rPr>
+        <w:rFonts w:ascii="Courier New" w:hAnsi="Courier New" w:cs="Courier New" w:hint="default"/>
+      </w:rPr>
+    </w:lvl>
+    <w:lvl w:ilvl="8" w:tplc="04080005" w:tentative="1">
+      <w:start w:val="1"/>
+      <w:numFmt w:val="bullet"/>
+      <w:lvlText w:val=""/>
+      <w:lvlJc w:val="left"/>
+      <w:pPr>
+        <w:ind w:left="6480" w:hanging="360"/>
+      </w:pPr>
+      <w:rPr>
+        <w:rFonts w:ascii="Wingdings" w:hAnsi="Wingdings" w:hint="default"/>
+      </w:rPr>
+    </w:lvl>
+  </w:abstractNum>
+  <w:abstractNum w:abstractNumId="7">
     <w:nsid w:val="5B92332A"/>
     <w:multiLevelType w:val="multilevel"/>
     <w:tmpl w:val="3D068D96"/>
@@ -4531,7 +5658,7 @@
       <w:lvlJc w:val="left"/>
     </w:lvl>
   </w:abstractNum>
-  <w:abstractNum w:abstractNumId="6">
+  <w:abstractNum w:abstractNumId="8">
     <w:nsid w:val="778B624E"/>
     <w:multiLevelType w:val="hybridMultilevel"/>
     <w:tmpl w:val="25580E32"/>
@@ -4644,7 +5771,7 @@
       </w:rPr>
     </w:lvl>
   </w:abstractNum>
-  <w:abstractNum w:abstractNumId="7">
+  <w:abstractNum w:abstractNumId="9">
     <w:nsid w:val="79271F27"/>
     <w:multiLevelType w:val="hybridMultilevel"/>
     <w:tmpl w:val="7F84862A"/>
@@ -4757,29 +5884,151 @@
       </w:rPr>
     </w:lvl>
   </w:abstractNum>
+  <w:abstractNum w:abstractNumId="10">
+    <w:nsid w:val="7EF55B2A"/>
+    <w:multiLevelType w:val="hybridMultilevel"/>
+    <w:tmpl w:val="3BEC375A"/>
+    <w:lvl w:ilvl="0" w:tplc="04080001">
+      <w:start w:val="1"/>
+      <w:numFmt w:val="bullet"/>
+      <w:lvlText w:val=""/>
+      <w:lvlJc w:val="left"/>
+      <w:pPr>
+        <w:ind w:left="720" w:hanging="360"/>
+      </w:pPr>
+      <w:rPr>
+        <w:rFonts w:ascii="Symbol" w:hAnsi="Symbol" w:hint="default"/>
+      </w:rPr>
+    </w:lvl>
+    <w:lvl w:ilvl="1" w:tplc="04080003" w:tentative="1">
+      <w:start w:val="1"/>
+      <w:numFmt w:val="bullet"/>
+      <w:lvlText w:val="o"/>
+      <w:lvlJc w:val="left"/>
+      <w:pPr>
+        <w:ind w:left="1440" w:hanging="360"/>
+      </w:pPr>
+      <w:rPr>
+        <w:rFonts w:ascii="Courier New" w:hAnsi="Courier New" w:cs="Courier New" w:hint="default"/>
+      </w:rPr>
+    </w:lvl>
+    <w:lvl w:ilvl="2" w:tplc="04080005" w:tentative="1">
+      <w:start w:val="1"/>
+      <w:numFmt w:val="bullet"/>
+      <w:lvlText w:val=""/>
+      <w:lvlJc w:val="left"/>
+      <w:pPr>
+        <w:ind w:left="2160" w:hanging="360"/>
+      </w:pPr>
+      <w:rPr>
+        <w:rFonts w:ascii="Wingdings" w:hAnsi="Wingdings" w:hint="default"/>
+      </w:rPr>
+    </w:lvl>
+    <w:lvl w:ilvl="3" w:tplc="04080001" w:tentative="1">
+      <w:start w:val="1"/>
+      <w:numFmt w:val="bullet"/>
+      <w:lvlText w:val=""/>
+      <w:lvlJc w:val="left"/>
+      <w:pPr>
+        <w:ind w:left="2880" w:hanging="360"/>
+      </w:pPr>
+      <w:rPr>
+        <w:rFonts w:ascii="Symbol" w:hAnsi="Symbol" w:hint="default"/>
+      </w:rPr>
+    </w:lvl>
+    <w:lvl w:ilvl="4" w:tplc="04080003" w:tentative="1">
+      <w:start w:val="1"/>
+      <w:numFmt w:val="bullet"/>
+      <w:lvlText w:val="o"/>
+      <w:lvlJc w:val="left"/>
+      <w:pPr>
+        <w:ind w:left="3600" w:hanging="360"/>
+      </w:pPr>
+      <w:rPr>
+        <w:rFonts w:ascii="Courier New" w:hAnsi="Courier New" w:cs="Courier New" w:hint="default"/>
+      </w:rPr>
+    </w:lvl>
+    <w:lvl w:ilvl="5" w:tplc="04080005" w:tentative="1">
+      <w:start w:val="1"/>
+      <w:numFmt w:val="bullet"/>
+      <w:lvlText w:val=""/>
+      <w:lvlJc w:val="left"/>
+      <w:pPr>
+        <w:ind w:left="4320" w:hanging="360"/>
+      </w:pPr>
+      <w:rPr>
+        <w:rFonts w:ascii="Wingdings" w:hAnsi="Wingdings" w:hint="default"/>
+      </w:rPr>
+    </w:lvl>
+    <w:lvl w:ilvl="6" w:tplc="04080001" w:tentative="1">
+      <w:start w:val="1"/>
+      <w:numFmt w:val="bullet"/>
+      <w:lvlText w:val=""/>
+      <w:lvlJc w:val="left"/>
+      <w:pPr>
+        <w:ind w:left="5040" w:hanging="360"/>
+      </w:pPr>
+      <w:rPr>
+        <w:rFonts w:ascii="Symbol" w:hAnsi="Symbol" w:hint="default"/>
+      </w:rPr>
+    </w:lvl>
+    <w:lvl w:ilvl="7" w:tplc="04080003" w:tentative="1">
+      <w:start w:val="1"/>
+      <w:numFmt w:val="bullet"/>
+      <w:lvlText w:val="o"/>
+      <w:lvlJc w:val="left"/>
+      <w:pPr>
+        <w:ind w:left="5760" w:hanging="360"/>
+      </w:pPr>
+      <w:rPr>
+        <w:rFonts w:ascii="Courier New" w:hAnsi="Courier New" w:cs="Courier New" w:hint="default"/>
+      </w:rPr>
+    </w:lvl>
+    <w:lvl w:ilvl="8" w:tplc="04080005" w:tentative="1">
+      <w:start w:val="1"/>
+      <w:numFmt w:val="bullet"/>
+      <w:lvlText w:val=""/>
+      <w:lvlJc w:val="left"/>
+      <w:pPr>
+        <w:ind w:left="6480" w:hanging="360"/>
+      </w:pPr>
+      <w:rPr>
+        <w:rFonts w:ascii="Wingdings" w:hAnsi="Wingdings" w:hint="default"/>
+      </w:rPr>
+    </w:lvl>
+  </w:abstractNum>
   <w:num w:numId="1">
+    <w:abstractNumId w:val="1"/>
+  </w:num>
+  <w:num w:numId="2">
+    <w:abstractNumId w:val="7"/>
+  </w:num>
+  <w:num w:numId="3">
+    <w:abstractNumId w:val="5"/>
+  </w:num>
+  <w:num w:numId="4">
+    <w:abstractNumId w:val="4"/>
+  </w:num>
+  <w:num w:numId="5">
+    <w:abstractNumId w:val="2"/>
+  </w:num>
+  <w:num w:numId="6">
+    <w:abstractNumId w:val="3"/>
+  </w:num>
+  <w:num w:numId="7">
+    <w:abstractNumId w:val="9"/>
+  </w:num>
+  <w:num w:numId="8">
+    <w:abstractNumId w:val="8"/>
+  </w:num>
+  <w:num w:numId="9">
+    <w:abstractNumId w:val="6"/>
+  </w:num>
+  <w:num w:numId="10">
     <w:abstractNumId w:val="0"/>
   </w:num>
-  <w:num w:numId="2">
-    <w:abstractNumId w:val="5"/>
-  </w:num>
-  <w:num w:numId="3">
-    <w:abstractNumId w:val="4"/>
-  </w:num>
-  <w:num w:numId="4">
-    <w:abstractNumId w:val="3"/>
-  </w:num>
-  <w:num w:numId="5">
-    <w:abstractNumId w:val="1"/>
-  </w:num>
-  <w:num w:numId="6">
-    <w:abstractNumId w:val="2"/>
-  </w:num>
-  <w:num w:numId="7">
-    <w:abstractNumId w:val="7"/>
-  </w:num>
-  <w:num w:numId="8">
-    <w:abstractNumId w:val="6"/>
+  <w:num w:numId="11">
+    <w:abstractNumId w:val="10"/>
   </w:num>
 </w:numbering>
 </file>

</xml_diff>

<commit_message>
Ui test, Funtion test and scrum updated.
</commit_message>
<xml_diff>
--- a/Docs/Tester/App Testing Journal (Function Spec).docx
+++ b/Docs/Tester/App Testing Journal (Function Spec).docx
@@ -710,10 +710,10 @@
       </w:r>
       <w:r>
         <w:object w:dxaOrig="4029" w:dyaOrig="10609">
-          <v:rect id="rectole0000000000" o:spid="_x0000_i1025" style="width:201.75pt;height:530.8pt" o:ole="" o:preferrelative="t" stroked="f">
+          <v:rect id="rectole0000000000" o:spid="_x0000_i1025" style="width:201.75pt;height:531.15pt" o:ole="" o:preferrelative="t" stroked="f">
             <v:imagedata r:id="rId5" o:title=""/>
           </v:rect>
-          <o:OLEObject Type="Embed" ProgID="StaticMetafile" ShapeID="rectole0000000000" DrawAspect="Content" ObjectID="_1680211046" r:id="rId6"/>
+          <o:OLEObject Type="Embed" ProgID="StaticMetafile" ShapeID="rectole0000000000" DrawAspect="Content" ObjectID="_1680965436" r:id="rId6"/>
         </w:object>
       </w:r>
     </w:p>
@@ -772,10 +772,10 @@
       </w:pPr>
       <w:r>
         <w:object w:dxaOrig="4995" w:dyaOrig="9824">
-          <v:rect id="rectole0000000001" o:spid="_x0000_i1026" style="width:250.35pt;height:491.45pt" o:ole="" o:preferrelative="t" stroked="f">
+          <v:rect id="rectole0000000001" o:spid="_x0000_i1026" style="width:249.95pt;height:491.75pt" o:ole="" o:preferrelative="t" stroked="f">
             <v:imagedata r:id="rId7" o:title=""/>
           </v:rect>
-          <o:OLEObject Type="Embed" ProgID="StaticMetafile" ShapeID="rectole0000000001" DrawAspect="Content" ObjectID="_1680211047" r:id="rId8"/>
+          <o:OLEObject Type="Embed" ProgID="StaticMetafile" ShapeID="rectole0000000001" DrawAspect="Content" ObjectID="_1680965437" r:id="rId8"/>
         </w:object>
       </w:r>
     </w:p>
@@ -900,10 +900,10 @@
       </w:pPr>
       <w:r>
         <w:object w:dxaOrig="4770" w:dyaOrig="10035">
-          <v:rect id="rectole0000000002" o:spid="_x0000_i1027" style="width:238.6pt;height:501.5pt" o:ole="" o:preferrelative="t" stroked="f">
+          <v:rect id="rectole0000000002" o:spid="_x0000_i1027" style="width:238.4pt;height:501.95pt" o:ole="" o:preferrelative="t" stroked="f">
             <v:imagedata r:id="rId9" o:title=""/>
           </v:rect>
-          <o:OLEObject Type="Embed" ProgID="StaticMetafile" ShapeID="rectole0000000002" DrawAspect="Content" ObjectID="_1680211048" r:id="rId10"/>
+          <o:OLEObject Type="Embed" ProgID="StaticMetafile" ShapeID="rectole0000000002" DrawAspect="Content" ObjectID="_1680965438" r:id="rId10"/>
         </w:object>
       </w:r>
     </w:p>
@@ -994,10 +994,10 @@
       </w:pPr>
       <w:r>
         <w:object w:dxaOrig="4364" w:dyaOrig="8070">
-          <v:rect id="rectole0000000003" o:spid="_x0000_i1028" style="width:217.65pt;height:402.7pt" o:ole="" o:preferrelative="t" stroked="f">
+          <v:rect id="rectole0000000003" o:spid="_x0000_i1028" style="width:217.35pt;height:402.8pt" o:ole="" o:preferrelative="t" stroked="f">
             <v:imagedata r:id="rId11" o:title=""/>
           </v:rect>
-          <o:OLEObject Type="Embed" ProgID="StaticMetafile" ShapeID="rectole0000000003" DrawAspect="Content" ObjectID="_1680211049" r:id="rId12"/>
+          <o:OLEObject Type="Embed" ProgID="StaticMetafile" ShapeID="rectole0000000003" DrawAspect="Content" ObjectID="_1680965439" r:id="rId12"/>
         </w:object>
       </w:r>
     </w:p>
@@ -1151,10 +1151,10 @@
       </w:pPr>
       <w:r>
         <w:object w:dxaOrig="4215" w:dyaOrig="8714">
-          <v:rect id="rectole0000000004" o:spid="_x0000_i1029" style="width:210.15pt;height:435.35pt" o:ole="" o:preferrelative="t" stroked="f">
+          <v:rect id="rectole0000000004" o:spid="_x0000_i1029" style="width:209.9pt;height:435.4pt" o:ole="" o:preferrelative="t" stroked="f">
             <v:imagedata r:id="rId13" o:title=""/>
           </v:rect>
-          <o:OLEObject Type="Embed" ProgID="StaticMetafile" ShapeID="rectole0000000004" DrawAspect="Content" ObjectID="_1680211050" r:id="rId14"/>
+          <o:OLEObject Type="Embed" ProgID="StaticMetafile" ShapeID="rectole0000000004" DrawAspect="Content" ObjectID="_1680965440" r:id="rId14"/>
         </w:object>
       </w:r>
     </w:p>
@@ -1280,10 +1280,10 @@
       </w:pPr>
       <w:r>
         <w:object w:dxaOrig="4665" w:dyaOrig="9645">
-          <v:rect id="rectole0000000005" o:spid="_x0000_i1030" style="width:232.75pt;height:482.25pt" o:ole="" o:preferrelative="t" stroked="f">
+          <v:rect id="rectole0000000005" o:spid="_x0000_i1030" style="width:233pt;height:482.25pt" o:ole="" o:preferrelative="t" stroked="f">
             <v:imagedata r:id="rId15" o:title=""/>
           </v:rect>
-          <o:OLEObject Type="Embed" ProgID="StaticMetafile" ShapeID="rectole0000000005" DrawAspect="Content" ObjectID="_1680211051" r:id="rId16"/>
+          <o:OLEObject Type="Embed" ProgID="StaticMetafile" ShapeID="rectole0000000005" DrawAspect="Content" ObjectID="_1680965441" r:id="rId16"/>
         </w:object>
       </w:r>
     </w:p>
@@ -2088,7 +2088,7 @@
             <v:path o:extrusionok="f" gradientshapeok="t" o:connecttype="rect"/>
             <o:lock v:ext="edit" aspectratio="t"/>
           </v:shapetype>
-          <v:shape id="_x0000_i1031" type="#_x0000_t75" style="width:272.1pt;height:52.75pt">
+          <v:shape id="_x0000_i1031" type="#_x0000_t75" style="width:272.4pt;height:53pt">
             <v:imagedata r:id="rId17" o:title="hash_testing"/>
           </v:shape>
         </w:pict>
@@ -2438,7 +2438,7 @@
           <w:sz w:val="24"/>
         </w:rPr>
         <w:pict>
-          <v:shape id="_x0000_i1032" type="#_x0000_t75" style="width:401.85pt;height:13.4pt">
+          <v:shape id="_x0000_i1032" type="#_x0000_t75" style="width:401.45pt;height:13.6pt">
             <v:imagedata r:id="rId18" o:title="username_gen_nakanwparadigmata"/>
           </v:shape>
         </w:pict>
@@ -2846,7 +2846,7 @@
           <w:sz w:val="24"/>
         </w:rPr>
         <w:pict>
-          <v:shape id="_x0000_i1033" type="#_x0000_t75" style="width:415.25pt;height:1in">
+          <v:shape id="_x0000_i1033" type="#_x0000_t75" style="width:415pt;height:1in">
             <v:imagedata r:id="rId19" o:title="bool_methodoi_eksigisi"/>
           </v:shape>
         </w:pict>
@@ -2954,7 +2954,7 @@
           <w:sz w:val="24"/>
         </w:rPr>
         <w:pict>
-          <v:shape id="_x0000_i1034" type="#_x0000_t75" style="width:381.75pt;height:16.75pt">
+          <v:shape id="_x0000_i1034" type="#_x0000_t75" style="width:381.75pt;height:17pt">
             <v:imagedata r:id="rId20" o:title="apotelesmata_EKSIGISI"/>
           </v:shape>
         </w:pict>
@@ -3194,7 +3194,7 @@
           <w:sz w:val="24"/>
         </w:rPr>
         <w:pict>
-          <v:shape id="_x0000_i1035" type="#_x0000_t75" style="width:388.45pt;height:97.95pt">
+          <v:shape id="_x0000_i1035" type="#_x0000_t75" style="width:387.85pt;height:97.8pt">
             <v:imagedata r:id="rId21" o:title="olotoBOOldrlo"/>
           </v:shape>
         </w:pict>
@@ -3265,7 +3265,7 @@
           <w:sz w:val="24"/>
         </w:rPr>
         <w:pict>
-          <v:shape id="_x0000_i1036" type="#_x0000_t75" style="width:404.35pt;height:112.2pt">
+          <v:shape id="_x0000_i1036" type="#_x0000_t75" style="width:404.15pt;height:112.1pt">
             <v:imagedata r:id="rId22" o:title="llathoistoonomaepithetokaistoarithmotilefonouaswellstoidcard"/>
           </v:shape>
         </w:pict>
@@ -3960,7 +3960,7 @@
           <w:sz w:val="24"/>
         </w:rPr>
         <w:pict>
-          <v:shape id="_x0000_i1037" type="#_x0000_t75" style="width:335.7pt;height:53.6pt">
+          <v:shape id="_x0000_i1037" type="#_x0000_t75" style="width:335.55pt;height:53.65pt">
             <v:imagedata r:id="rId23" o:title="lathosHash"/>
           </v:shape>
         </w:pict>
@@ -4839,7 +4839,7 @@
           <w:sz w:val="24"/>
         </w:rPr>
         <w:pict>
-          <v:shape id="_x0000_i1039" type="#_x0000_t75" style="width:273.75pt;height:437.85pt">
+          <v:shape id="_x0000_i1039" type="#_x0000_t75" style="width:273.75pt;height:438.1pt">
             <v:imagedata r:id="rId25" o:title="ΑΠΟΘΗΚΑΡΙΟΣ ΔΙΑΓΡΑΜΜΑ"/>
           </v:shape>
         </w:pict>
@@ -4982,7 +4982,7 @@
           <w:sz w:val="24"/>
         </w:rPr>
         <w:pict>
-          <v:shape id="_x0000_i1040" type="#_x0000_t75" style="width:279.65pt;height:463.8pt">
+          <v:shape id="_x0000_i1040" type="#_x0000_t75" style="width:279.85pt;height:463.9pt">
             <v:imagedata r:id="rId26" o:title="ΜΑΡΚΕΤΙΝΓΚ ΔΙΑΓΡΑΜΜΑ"/>
           </v:shape>
         </w:pict>
@@ -5091,10 +5091,142 @@
         </w:rPr>
         <w:lastRenderedPageBreak/>
         <w:pict>
-          <v:shape id="_x0000_i1041" type="#_x0000_t75" style="width:262.05pt;height:561.75pt">
+          <v:shape id="_x0000_i1041" type="#_x0000_t75" style="width:262.2pt;height:561.75pt">
             <v:imagedata r:id="rId27" o:title="ΔΙΑΓΡΑΜΜΑΠΩΛΙΤΗ εικόνα"/>
           </v:shape>
         </w:pict>
+      </w:r>
+    </w:p>
+    <w:p>
+      <w:pPr>
+        <w:pStyle w:val="a3"/>
+        <w:jc w:val="center"/>
+        <w:rPr>
+          <w:rFonts w:ascii="Times New Roman" w:eastAsia="Times New Roman" w:hAnsi="Times New Roman" w:cs="Times New Roman"/>
+          <w:b/>
+          <w:sz w:val="24"/>
+          <w:lang w:val="en-US"/>
+        </w:rPr>
+      </w:pPr>
+    </w:p>
+    <w:p>
+      <w:pPr>
+        <w:pStyle w:val="a3"/>
+        <w:rPr>
+          <w:rFonts w:ascii="Times New Roman" w:eastAsia="Times New Roman" w:hAnsi="Times New Roman" w:cs="Times New Roman"/>
+          <w:sz w:val="24"/>
+        </w:rPr>
+      </w:pPr>
+      <w:r>
+        <w:rPr>
+          <w:sz w:val="24"/>
+          <w:szCs w:val="24"/>
+        </w:rPr>
+        <w:t>Η μοναδική παρατήρηση που έγινε κατά την διάρκεια δοκιμών είναι το όνομα χρήστη ,το οποίο πολλές φορές, αποτελούτανε από λιγότερο από 6 χαρακτήρες, όπως και θα έπρεπε.</w:t>
+      </w:r>
+      <w:r>
+        <w:rPr>
+          <w:sz w:val="24"/>
+          <w:szCs w:val="24"/>
+        </w:rPr>
+        <w:t xml:space="preserve"> Το περιστατικό παρατηρήθηκε κατά την διάρκεια δημιουργίας χρηστών για τον κατάλληλο έλεγχο των λειτουργιών που αφορούν τον καθένα. </w:t>
+      </w:r>
+      <w:proofErr w:type="gramStart"/>
+      <w:r>
+        <w:rPr>
+          <w:sz w:val="24"/>
+          <w:szCs w:val="24"/>
+          <w:lang w:val="en-US"/>
+        </w:rPr>
+        <w:t>H</w:t>
+      </w:r>
+      <w:r>
+        <w:rPr>
+          <w:sz w:val="24"/>
+          <w:szCs w:val="24"/>
+        </w:rPr>
+        <w:t xml:space="preserve"> δυσλειτουργία παρατηρήθηκε κατά το δεύτερο </w:t>
+      </w:r>
+      <w:r>
+        <w:rPr>
+          <w:sz w:val="24"/>
+          <w:szCs w:val="24"/>
+          <w:lang w:val="en-US"/>
+        </w:rPr>
+        <w:t>sprint</w:t>
+      </w:r>
+      <w:r>
+        <w:rPr>
+          <w:sz w:val="24"/>
+          <w:szCs w:val="24"/>
+        </w:rPr>
+        <w:t xml:space="preserve"> και αναλύθηκε λεπτομερώς στο αρχείο ¨</w:t>
+      </w:r>
+      <w:r>
+        <w:rPr>
+          <w:sz w:val="24"/>
+          <w:szCs w:val="24"/>
+          <w:lang w:val="en-US"/>
+        </w:rPr>
+        <w:t>Report</w:t>
+      </w:r>
+      <w:r>
+        <w:rPr>
+          <w:sz w:val="24"/>
+          <w:szCs w:val="24"/>
+        </w:rPr>
+        <w:t xml:space="preserve"> 1¨</w:t>
+      </w:r>
+      <w:r>
+        <w:rPr>
+          <w:sz w:val="24"/>
+          <w:szCs w:val="24"/>
+        </w:rPr>
+        <w:t xml:space="preserve"> το οποίο στάλθηκε επιτόπου στους προγραμματιστές για περαιτέρω έρευνα αυτής</w:t>
+      </w:r>
+      <w:r>
+        <w:rPr>
+          <w:sz w:val="24"/>
+          <w:szCs w:val="24"/>
+        </w:rPr>
+        <w:t>.</w:t>
+      </w:r>
+      <w:proofErr w:type="gramEnd"/>
+      <w:r>
+        <w:rPr>
+          <w:sz w:val="24"/>
+          <w:szCs w:val="24"/>
+        </w:rPr>
+        <w:t xml:space="preserve">  </w:t>
+      </w:r>
+      <w:r>
+        <w:rPr>
+          <w:sz w:val="24"/>
+          <w:szCs w:val="24"/>
+        </w:rPr>
+        <w:t xml:space="preserve">Επιπλέων, ο </w:t>
+      </w:r>
+      <w:r>
+        <w:rPr>
+          <w:sz w:val="24"/>
+          <w:szCs w:val="24"/>
+        </w:rPr>
+        <w:lastRenderedPageBreak/>
+        <w:t xml:space="preserve">ρόλος του αποθηκάριου ανανεώθηκε κατάλληλα με την δικιά του οθόνη η οποία μπορεί </w:t>
+      </w:r>
+      <w:r>
+        <w:rPr>
+          <w:sz w:val="24"/>
+          <w:szCs w:val="24"/>
+        </w:rPr>
+        <w:t>να ειδωθεί στι</w:t>
+      </w:r>
+      <w:r>
+        <w:rPr>
+          <w:sz w:val="24"/>
+          <w:szCs w:val="24"/>
+        </w:rPr>
+        <w:t>ς αναφορές που σχετίζονται με την ευχρηστία του μενού της εφαρμογής.</w:t>
       </w:r>
     </w:p>
     <w:sectPr>

</xml_diff>

<commit_message>
Updated everything accordigly and deleted the zip.
</commit_message>
<xml_diff>
--- a/Docs/Tester/App Testing Journal (Function Spec).docx
+++ b/Docs/Tester/App Testing Journal (Function Spec).docx
@@ -299,7 +299,57 @@
           <w:rFonts w:ascii="Times New Roman" w:eastAsia="Times New Roman" w:hAnsi="Times New Roman" w:cs="Times New Roman"/>
           <w:sz w:val="24"/>
         </w:rPr>
-        <w:t xml:space="preserve"> (οθόνη εισόδου χρήστη).</w:t>
+        <w:t xml:space="preserve"> (οθόνη εισόδου χρήστη)</w:t>
+      </w:r>
+      <w:r>
+        <w:rPr>
+          <w:rFonts w:ascii="Times New Roman" w:eastAsia="Times New Roman" w:hAnsi="Times New Roman" w:cs="Times New Roman"/>
+          <w:sz w:val="24"/>
+        </w:rPr>
+        <w:t xml:space="preserve"> </w:t>
+      </w:r>
+      <w:r>
+        <w:rPr>
+          <w:rFonts w:ascii="Times New Roman" w:eastAsia="Times New Roman" w:hAnsi="Times New Roman" w:cs="Times New Roman"/>
+          <w:sz w:val="24"/>
+        </w:rPr>
+        <w:t xml:space="preserve">και έχει </w:t>
+      </w:r>
+      <w:r>
+        <w:rPr>
+          <w:rFonts w:ascii="Times New Roman" w:eastAsia="Times New Roman" w:hAnsi="Times New Roman" w:cs="Times New Roman"/>
+          <w:sz w:val="24"/>
+        </w:rPr>
+        <w:t>ονομαστεί</w:t>
+      </w:r>
+      <w:r>
+        <w:rPr>
+          <w:rFonts w:ascii="Times New Roman" w:eastAsia="Times New Roman" w:hAnsi="Times New Roman" w:cs="Times New Roman"/>
+          <w:sz w:val="24"/>
+        </w:rPr>
+        <w:t xml:space="preserve"> από τους προγραμματιστές ως ¨</w:t>
+      </w:r>
+      <w:r>
+        <w:rPr>
+          <w:rFonts w:ascii="Times New Roman" w:eastAsia="Times New Roman" w:hAnsi="Times New Roman" w:cs="Times New Roman"/>
+          <w:sz w:val="24"/>
+          <w:lang w:val="en-US"/>
+        </w:rPr>
+        <w:t>SSRI</w:t>
+      </w:r>
+      <w:r>
+        <w:rPr>
+          <w:rFonts w:ascii="Times New Roman" w:eastAsia="Times New Roman" w:hAnsi="Times New Roman" w:cs="Times New Roman"/>
+          <w:sz w:val="24"/>
+        </w:rPr>
+        <w:t>¨</w:t>
+      </w:r>
+      <w:r>
+        <w:rPr>
+          <w:rFonts w:ascii="Times New Roman" w:eastAsia="Times New Roman" w:hAnsi="Times New Roman" w:cs="Times New Roman"/>
+          <w:sz w:val="24"/>
+        </w:rPr>
+        <w:t>.</w:t>
       </w:r>
     </w:p>
     <w:p>
@@ -710,10 +760,10 @@
       </w:r>
       <w:r>
         <w:object w:dxaOrig="4029" w:dyaOrig="10609">
-          <v:rect id="rectole0000000000" o:spid="_x0000_i1025" style="width:201.75pt;height:531.15pt" o:ole="" o:preferrelative="t" stroked="f">
+          <v:rect id="rectole0000000000" o:spid="_x0000_i1025" style="width:201.95pt;height:531.1pt" o:ole="" o:preferrelative="t" stroked="f">
             <v:imagedata r:id="rId5" o:title=""/>
           </v:rect>
-          <o:OLEObject Type="Embed" ProgID="StaticMetafile" ShapeID="rectole0000000000" DrawAspect="Content" ObjectID="_1680965436" r:id="rId6"/>
+          <o:OLEObject Type="Embed" ProgID="StaticMetafile" ShapeID="rectole0000000000" DrawAspect="Content" ObjectID="_1681469963" r:id="rId6"/>
         </w:object>
       </w:r>
     </w:p>
@@ -772,10 +822,10 @@
       </w:pPr>
       <w:r>
         <w:object w:dxaOrig="4995" w:dyaOrig="9824">
-          <v:rect id="rectole0000000001" o:spid="_x0000_i1026" style="width:249.95pt;height:491.75pt" o:ole="" o:preferrelative="t" stroked="f">
+          <v:rect id="rectole0000000001" o:spid="_x0000_i1026" style="width:249.65pt;height:491.85pt" o:ole="" o:preferrelative="t" stroked="f">
             <v:imagedata r:id="rId7" o:title=""/>
           </v:rect>
-          <o:OLEObject Type="Embed" ProgID="StaticMetafile" ShapeID="rectole0000000001" DrawAspect="Content" ObjectID="_1680965437" r:id="rId8"/>
+          <o:OLEObject Type="Embed" ProgID="StaticMetafile" ShapeID="rectole0000000001" DrawAspect="Content" ObjectID="_1681469964" r:id="rId8"/>
         </w:object>
       </w:r>
     </w:p>
@@ -900,10 +950,10 @@
       </w:pPr>
       <w:r>
         <w:object w:dxaOrig="4770" w:dyaOrig="10035">
-          <v:rect id="rectole0000000002" o:spid="_x0000_i1027" style="width:238.4pt;height:501.95pt" o:ole="" o:preferrelative="t" stroked="f">
+          <v:rect id="rectole0000000002" o:spid="_x0000_i1027" style="width:238.45pt;height:502.15pt" o:ole="" o:preferrelative="t" stroked="f">
             <v:imagedata r:id="rId9" o:title=""/>
           </v:rect>
-          <o:OLEObject Type="Embed" ProgID="StaticMetafile" ShapeID="rectole0000000002" DrawAspect="Content" ObjectID="_1680965438" r:id="rId10"/>
+          <o:OLEObject Type="Embed" ProgID="StaticMetafile" ShapeID="rectole0000000002" DrawAspect="Content" ObjectID="_1681469965" r:id="rId10"/>
         </w:object>
       </w:r>
     </w:p>
@@ -994,10 +1044,10 @@
       </w:pPr>
       <w:r>
         <w:object w:dxaOrig="4364" w:dyaOrig="8070">
-          <v:rect id="rectole0000000003" o:spid="_x0000_i1028" style="width:217.35pt;height:402.8pt" o:ole="" o:preferrelative="t" stroked="f">
+          <v:rect id="rectole0000000003" o:spid="_x0000_i1028" style="width:216.95pt;height:403pt" o:ole="" o:preferrelative="t" stroked="f">
             <v:imagedata r:id="rId11" o:title=""/>
           </v:rect>
-          <o:OLEObject Type="Embed" ProgID="StaticMetafile" ShapeID="rectole0000000003" DrawAspect="Content" ObjectID="_1680965439" r:id="rId12"/>
+          <o:OLEObject Type="Embed" ProgID="StaticMetafile" ShapeID="rectole0000000003" DrawAspect="Content" ObjectID="_1681469966" r:id="rId12"/>
         </w:object>
       </w:r>
     </w:p>
@@ -1151,10 +1201,10 @@
       </w:pPr>
       <w:r>
         <w:object w:dxaOrig="4215" w:dyaOrig="8714">
-          <v:rect id="rectole0000000004" o:spid="_x0000_i1029" style="width:209.9pt;height:435.4pt" o:ole="" o:preferrelative="t" stroked="f">
+          <v:rect id="rectole0000000004" o:spid="_x0000_i1029" style="width:209.45pt;height:434.8pt" o:ole="" o:preferrelative="t" stroked="f">
             <v:imagedata r:id="rId13" o:title=""/>
           </v:rect>
-          <o:OLEObject Type="Embed" ProgID="StaticMetafile" ShapeID="rectole0000000004" DrawAspect="Content" ObjectID="_1680965440" r:id="rId14"/>
+          <o:OLEObject Type="Embed" ProgID="StaticMetafile" ShapeID="rectole0000000004" DrawAspect="Content" ObjectID="_1681469967" r:id="rId14"/>
         </w:object>
       </w:r>
     </w:p>
@@ -1280,10 +1330,10 @@
       </w:pPr>
       <w:r>
         <w:object w:dxaOrig="4665" w:dyaOrig="9645">
-          <v:rect id="rectole0000000005" o:spid="_x0000_i1030" style="width:233pt;height:482.25pt" o:ole="" o:preferrelative="t" stroked="f">
+          <v:rect id="rectole0000000005" o:spid="_x0000_i1030" style="width:232.85pt;height:482.5pt" o:ole="" o:preferrelative="t" stroked="f">
             <v:imagedata r:id="rId15" o:title=""/>
           </v:rect>
-          <o:OLEObject Type="Embed" ProgID="StaticMetafile" ShapeID="rectole0000000005" DrawAspect="Content" ObjectID="_1680965441" r:id="rId16"/>
+          <o:OLEObject Type="Embed" ProgID="StaticMetafile" ShapeID="rectole0000000005" DrawAspect="Content" ObjectID="_1681469968" r:id="rId16"/>
         </w:object>
       </w:r>
     </w:p>
@@ -2088,7 +2138,7 @@
             <v:path o:extrusionok="f" gradientshapeok="t" o:connecttype="rect"/>
             <o:lock v:ext="edit" aspectratio="t"/>
           </v:shapetype>
-          <v:shape id="_x0000_i1031" type="#_x0000_t75" style="width:272.4pt;height:53pt">
+          <v:shape id="_x0000_i1031" type="#_x0000_t75" style="width:272.1pt;height:53.3pt">
             <v:imagedata r:id="rId17" o:title="hash_testing"/>
           </v:shape>
         </w:pict>
@@ -2438,7 +2488,7 @@
           <w:sz w:val="24"/>
         </w:rPr>
         <w:pict>
-          <v:shape id="_x0000_i1032" type="#_x0000_t75" style="width:401.45pt;height:13.6pt">
+          <v:shape id="_x0000_i1032" type="#_x0000_t75" style="width:402.1pt;height:14.05pt">
             <v:imagedata r:id="rId18" o:title="username_gen_nakanwparadigmata"/>
           </v:shape>
         </w:pict>
@@ -2846,7 +2896,7 @@
           <w:sz w:val="24"/>
         </w:rPr>
         <w:pict>
-          <v:shape id="_x0000_i1033" type="#_x0000_t75" style="width:415pt;height:1in">
+          <v:shape id="_x0000_i1033" type="#_x0000_t75" style="width:415.15pt;height:1in">
             <v:imagedata r:id="rId19" o:title="bool_methodoi_eksigisi"/>
           </v:shape>
         </w:pict>
@@ -2954,7 +3004,7 @@
           <w:sz w:val="24"/>
         </w:rPr>
         <w:pict>
-          <v:shape id="_x0000_i1034" type="#_x0000_t75" style="width:381.75pt;height:17pt">
+          <v:shape id="_x0000_i1034" type="#_x0000_t75" style="width:381.5pt;height:16.85pt">
             <v:imagedata r:id="rId20" o:title="apotelesmata_EKSIGISI"/>
           </v:shape>
         </w:pict>
@@ -3194,7 +3244,7 @@
           <w:sz w:val="24"/>
         </w:rPr>
         <w:pict>
-          <v:shape id="_x0000_i1035" type="#_x0000_t75" style="width:387.85pt;height:97.8pt">
+          <v:shape id="_x0000_i1035" type="#_x0000_t75" style="width:388.05pt;height:98.2pt">
             <v:imagedata r:id="rId21" o:title="olotoBOOldrlo"/>
           </v:shape>
         </w:pict>
@@ -3265,7 +3315,7 @@
           <w:sz w:val="24"/>
         </w:rPr>
         <w:pict>
-          <v:shape id="_x0000_i1036" type="#_x0000_t75" style="width:404.15pt;height:112.1pt">
+          <v:shape id="_x0000_i1036" type="#_x0000_t75" style="width:403.95pt;height:112.2pt">
             <v:imagedata r:id="rId22" o:title="llathoistoonomaepithetokaistoarithmotilefonouaswellstoidcard"/>
           </v:shape>
         </w:pict>
@@ -3960,7 +4010,7 @@
           <w:sz w:val="24"/>
         </w:rPr>
         <w:pict>
-          <v:shape id="_x0000_i1037" type="#_x0000_t75" style="width:335.55pt;height:53.65pt">
+          <v:shape id="_x0000_i1037" type="#_x0000_t75" style="width:335.7pt;height:53.3pt">
             <v:imagedata r:id="rId23" o:title="lathosHash"/>
           </v:shape>
         </w:pict>
@@ -4044,6 +4094,35 @@
           <w:sz w:val="24"/>
         </w:rPr>
         <w:t>, οι οποίες και θα ελεγχθούν</w:t>
+      </w:r>
+      <w:r>
+        <w:rPr>
+          <w:rFonts w:ascii="Times New Roman" w:eastAsia="Times New Roman" w:hAnsi="Times New Roman" w:cs="Times New Roman"/>
+          <w:sz w:val="24"/>
+        </w:rPr>
+        <w:t xml:space="preserve"> </w:t>
+      </w:r>
+      <w:r>
+        <w:rPr>
+          <w:rFonts w:ascii="Times New Roman" w:eastAsia="Times New Roman" w:hAnsi="Times New Roman" w:cs="Times New Roman"/>
+          <w:sz w:val="24"/>
+        </w:rPr>
+        <w:t>στην δεύτερη έκδοση της εφαρμογής ονόματι¨</w:t>
+      </w:r>
+      <w:r>
+        <w:rPr>
+          <w:rFonts w:ascii="Times New Roman" w:eastAsia="Times New Roman" w:hAnsi="Times New Roman" w:cs="Times New Roman"/>
+          <w:sz w:val="24"/>
+          <w:lang w:val="en-US"/>
+        </w:rPr>
+        <w:t>Mesulid</w:t>
+      </w:r>
+      <w:r>
+        <w:rPr>
+          <w:rFonts w:ascii="Times New Roman" w:eastAsia="Times New Roman" w:hAnsi="Times New Roman" w:cs="Times New Roman"/>
+          <w:sz w:val="24"/>
+        </w:rPr>
+        <w:t>¨</w:t>
       </w:r>
       <w:r>
         <w:rPr>
@@ -4341,7 +4420,7 @@
           <w:rFonts w:ascii="Times New Roman" w:eastAsia="Times New Roman" w:hAnsi="Times New Roman" w:cs="Times New Roman"/>
           <w:sz w:val="24"/>
         </w:rPr>
-        <w:t>Ακριβής απεικόνιση πληροφοριών ανάλογα με τον τύπο του κέρδους</w:t>
+        <w:t>Ακριβής απεικόνιση πληροφοριών κέρδους</w:t>
       </w:r>
     </w:p>
     <w:p>
@@ -4532,7 +4611,15 @@
           <w:rFonts w:ascii="Times New Roman" w:eastAsia="Times New Roman" w:hAnsi="Times New Roman" w:cs="Times New Roman"/>
           <w:sz w:val="24"/>
         </w:rPr>
-        <w:t>με εισόδους-εξόδους των οποίων τα αποτελέσματα θα καταγράφονται με σκοπό την επαλήθευση της, σωστής η μη , λειτουργίας της εφαρμογής.</w:t>
+        <w:t xml:space="preserve">με εισόδους-εξόδους των </w:t>
+      </w:r>
+      <w:r>
+        <w:rPr>
+          <w:rFonts w:ascii="Times New Roman" w:eastAsia="Times New Roman" w:hAnsi="Times New Roman" w:cs="Times New Roman"/>
+          <w:sz w:val="24"/>
+        </w:rPr>
+        <w:lastRenderedPageBreak/>
+        <w:t>οποίων τα αποτελέσματα θα καταγράφονται με σκοπό την επαλήθευση της, σωστής η μη , λειτουργίας της εφαρμογής.</w:t>
       </w:r>
     </w:p>
     <w:p>
@@ -4646,8 +4733,9 @@
           <w:rFonts w:ascii="Times New Roman" w:eastAsia="Times New Roman" w:hAnsi="Times New Roman" w:cs="Times New Roman"/>
           <w:sz w:val="24"/>
         </w:rPr>
+        <w:lastRenderedPageBreak/>
         <w:pict>
-          <v:shape id="_x0000_i1038" type="#_x0000_t75" style="width:266.25pt;height:590.25pt">
+          <v:shape id="_x0000_i1038" type="#_x0000_t75" style="width:266.5pt;height:590.05pt">
             <v:imagedata r:id="rId24" o:title="γενικο διαγραμμα δευτερης φάσης"/>
           </v:shape>
         </w:pict>
@@ -4666,50 +4754,57 @@
           <w:rFonts w:ascii="Times New Roman" w:eastAsia="Times New Roman" w:hAnsi="Times New Roman" w:cs="Times New Roman"/>
           <w:sz w:val="24"/>
         </w:rPr>
+        <w:t xml:space="preserve">Επιπλέων θα δοκιμαστούν οι </w:t>
+      </w:r>
+      <w:r>
+        <w:rPr>
+          <w:rFonts w:ascii="Times New Roman" w:eastAsia="Times New Roman" w:hAnsi="Times New Roman" w:cs="Times New Roman"/>
+          <w:sz w:val="24"/>
+        </w:rPr>
+        <w:t>ιδιότητες</w:t>
+      </w:r>
+      <w:r>
+        <w:rPr>
+          <w:rFonts w:ascii="Times New Roman" w:eastAsia="Times New Roman" w:hAnsi="Times New Roman" w:cs="Times New Roman"/>
+          <w:sz w:val="24"/>
+        </w:rPr>
+        <w:t xml:space="preserve"> που δίνονται στον χρήστη ανάλογα με τον ρόλο του. Στην περίπτωση του αποθηκάριου η λίστα των </w:t>
+      </w:r>
+      <w:r>
+        <w:rPr>
+          <w:rFonts w:ascii="Times New Roman" w:eastAsia="Times New Roman" w:hAnsi="Times New Roman" w:cs="Times New Roman"/>
+          <w:sz w:val="24"/>
+        </w:rPr>
+        <w:t>προϊόντων</w:t>
+      </w:r>
+      <w:r>
+        <w:rPr>
+          <w:rFonts w:ascii="Times New Roman" w:eastAsia="Times New Roman" w:hAnsi="Times New Roman" w:cs="Times New Roman"/>
+          <w:sz w:val="24"/>
+        </w:rPr>
+        <w:t xml:space="preserve"> θα πρέπει να </w:t>
+      </w:r>
+      <w:r>
+        <w:rPr>
+          <w:rFonts w:ascii="Times New Roman" w:eastAsia="Times New Roman" w:hAnsi="Times New Roman" w:cs="Times New Roman"/>
+          <w:sz w:val="24"/>
+        </w:rPr>
+        <w:t>οργανώνονται</w:t>
+      </w:r>
+      <w:r>
+        <w:rPr>
+          <w:rFonts w:ascii="Times New Roman" w:eastAsia="Times New Roman" w:hAnsi="Times New Roman" w:cs="Times New Roman"/>
+          <w:sz w:val="24"/>
+        </w:rPr>
+        <w:t xml:space="preserve"> κατάλληλα για την εύκολη περιήγηση και έλεγχο αυτής. Επιπλέων στην περίπτωση του μάρκετινγκ θα πρέπει να γίνεται ο κατάλληλος υπολογισμός των πληροφοριών με την βοήθεια και των τριών </w:t>
+      </w:r>
+      <w:r>
+        <w:rPr>
+          <w:rFonts w:ascii="Times New Roman" w:eastAsia="Times New Roman" w:hAnsi="Times New Roman" w:cs="Times New Roman"/>
+          <w:sz w:val="24"/>
+        </w:rPr>
         <w:lastRenderedPageBreak/>
-        <w:t xml:space="preserve">Επιπλέων θα δοκιμαστούν οι </w:t>
-      </w:r>
-      <w:r>
-        <w:rPr>
-          <w:rFonts w:ascii="Times New Roman" w:eastAsia="Times New Roman" w:hAnsi="Times New Roman" w:cs="Times New Roman"/>
-          <w:sz w:val="24"/>
-        </w:rPr>
-        <w:t>ιδιότητες</w:t>
-      </w:r>
-      <w:r>
-        <w:rPr>
-          <w:rFonts w:ascii="Times New Roman" w:eastAsia="Times New Roman" w:hAnsi="Times New Roman" w:cs="Times New Roman"/>
-          <w:sz w:val="24"/>
-        </w:rPr>
-        <w:t xml:space="preserve"> που δίνονται στον χρήστη ανάλογα με τον ρόλο του. Στην περίπτωση του αποθηκάριου η λίστα των </w:t>
-      </w:r>
-      <w:r>
-        <w:rPr>
-          <w:rFonts w:ascii="Times New Roman" w:eastAsia="Times New Roman" w:hAnsi="Times New Roman" w:cs="Times New Roman"/>
-          <w:sz w:val="24"/>
-        </w:rPr>
-        <w:t>προϊόντων</w:t>
-      </w:r>
-      <w:r>
-        <w:rPr>
-          <w:rFonts w:ascii="Times New Roman" w:eastAsia="Times New Roman" w:hAnsi="Times New Roman" w:cs="Times New Roman"/>
-          <w:sz w:val="24"/>
-        </w:rPr>
-        <w:t xml:space="preserve"> θα πρέπει να </w:t>
-      </w:r>
-      <w:r>
-        <w:rPr>
-          <w:rFonts w:ascii="Times New Roman" w:eastAsia="Times New Roman" w:hAnsi="Times New Roman" w:cs="Times New Roman"/>
-          <w:sz w:val="24"/>
-        </w:rPr>
-        <w:t>οργανώνονται</w:t>
-      </w:r>
-      <w:r>
-        <w:rPr>
-          <w:rFonts w:ascii="Times New Roman" w:eastAsia="Times New Roman" w:hAnsi="Times New Roman" w:cs="Times New Roman"/>
-          <w:sz w:val="24"/>
-        </w:rPr>
-        <w:t xml:space="preserve"> κατάλληλα για την εύκολη περιήγηση και έλεγχο αυτής. Επιπλέων στην περίπτωση του μάρκετινγκ θα πρέπει να γίνεται ο κατάλληλος υπολογισμός των πληροφοριών με την βοήθεια και των τριών διαθέσιμων οθονών</w:t>
+        <w:t>διαθέσιμων οθονών</w:t>
       </w:r>
       <w:r>
         <w:rPr>
@@ -4839,7 +4934,7 @@
           <w:sz w:val="24"/>
         </w:rPr>
         <w:pict>
-          <v:shape id="_x0000_i1039" type="#_x0000_t75" style="width:273.75pt;height:438.1pt">
+          <v:shape id="_x0000_i1039" type="#_x0000_t75" style="width:273.95pt;height:437.6pt">
             <v:imagedata r:id="rId25" o:title="ΑΠΟΘΗΚΑΡΙΟΣ ΔΙΑΓΡΑΜΜΑ"/>
           </v:shape>
         </w:pict>
@@ -4981,8 +5076,9 @@
           <w:rFonts w:ascii="Times New Roman" w:eastAsia="Times New Roman" w:hAnsi="Times New Roman" w:cs="Times New Roman"/>
           <w:sz w:val="24"/>
         </w:rPr>
+        <w:lastRenderedPageBreak/>
         <w:pict>
-          <v:shape id="_x0000_i1040" type="#_x0000_t75" style="width:279.85pt;height:463.9pt">
+          <v:shape id="_x0000_i1040" type="#_x0000_t75" style="width:279.6pt;height:463.8pt">
             <v:imagedata r:id="rId26" o:title="ΜΑΡΚΕΤΙΝΓΚ ΔΙΑΓΡΑΜΜΑ"/>
           </v:shape>
         </w:pict>
@@ -5091,7 +5187,7 @@
         </w:rPr>
         <w:lastRenderedPageBreak/>
         <w:pict>
-          <v:shape id="_x0000_i1041" type="#_x0000_t75" style="width:262.2pt;height:561.75pt">
+          <v:shape id="_x0000_i1041" type="#_x0000_t75" style="width:261.8pt;height:561.95pt">
             <v:imagedata r:id="rId27" o:title="ΔΙΑΓΡΑΜΜΑΠΩΛΙΤΗ εικόνα"/>
           </v:shape>
         </w:pict>
@@ -5113,8 +5209,8 @@
       <w:pPr>
         <w:pStyle w:val="a3"/>
         <w:rPr>
-          <w:rFonts w:ascii="Times New Roman" w:eastAsia="Times New Roman" w:hAnsi="Times New Roman" w:cs="Times New Roman"/>
-          <w:sz w:val="24"/>
+          <w:sz w:val="24"/>
+          <w:szCs w:val="24"/>
         </w:rPr>
       </w:pPr>
       <w:r>
@@ -5227,6 +5323,73 @@
           <w:szCs w:val="24"/>
         </w:rPr>
         <w:t>ς αναφορές που σχετίζονται με την ευχρηστία του μενού της εφαρμογής.</w:t>
+      </w:r>
+      <w:r>
+        <w:rPr>
+          <w:sz w:val="24"/>
+          <w:szCs w:val="24"/>
+        </w:rPr>
+        <w:t xml:space="preserve"> </w:t>
+      </w:r>
+      <w:r>
+        <w:rPr>
+          <w:sz w:val="24"/>
+          <w:szCs w:val="24"/>
+        </w:rPr>
+        <w:t>Ολοκληρώνοντας την δεύτερη φάση ελέγχου της εφαρμογής έγινε εμφανές ένα ακόμα πρόβλημα όσο αναφορά την ασφάλεια χρήσης αυτής και αυτό περικλειόταν γύρο από την δημιουργία χρηστών όταν το πεδίο ρόλου παρέμενε ¨</w:t>
+      </w:r>
+      <w:r>
+        <w:rPr>
+          <w:sz w:val="24"/>
+          <w:szCs w:val="24"/>
+          <w:lang w:val="en-US"/>
+        </w:rPr>
+        <w:t>null</w:t>
+      </w:r>
+      <w:r>
+        <w:rPr>
+          <w:sz w:val="24"/>
+          <w:szCs w:val="24"/>
+        </w:rPr>
+        <w:t>¨, δηλαδή άδειο, έχοντας ως αποτέλεσμα να αναθέτει στον πρόσφατα δημιουργημένο χρήστη τον ρόλο του διαχειριστή.</w:t>
+      </w:r>
+    </w:p>
+    <w:p>
+      <w:pPr>
+        <w:pStyle w:val="a3"/>
+        <w:rPr>
+          <w:rFonts w:ascii="Times New Roman" w:eastAsia="Times New Roman" w:hAnsi="Times New Roman" w:cs="Times New Roman"/>
+          <w:sz w:val="24"/>
+        </w:rPr>
+      </w:pPr>
+      <w:r>
+        <w:rPr>
+          <w:sz w:val="24"/>
+          <w:szCs w:val="24"/>
+        </w:rPr>
+        <w:t>Το πρόβλημα, το διάγραμμα και η ακολουθία βημάτων ανακάλυψης αυτού αναλύθηκε λεπτομερώς στο αρχείο ¨</w:t>
+      </w:r>
+      <w:r>
+        <w:rPr>
+          <w:sz w:val="24"/>
+          <w:szCs w:val="24"/>
+          <w:lang w:val="en-US"/>
+        </w:rPr>
+        <w:t>Report</w:t>
+      </w:r>
+      <w:r>
+        <w:rPr>
+          <w:sz w:val="24"/>
+          <w:szCs w:val="24"/>
+        </w:rPr>
+        <w:t xml:space="preserve"> 2</w:t>
+      </w:r>
+      <w:r>
+        <w:rPr>
+          <w:sz w:val="24"/>
+          <w:szCs w:val="24"/>
+        </w:rPr>
+        <w:t>¨.</w:t>
       </w:r>
     </w:p>
     <w:sectPr>

</xml_diff>

<commit_message>
Name changes (again) and updated function test
</commit_message>
<xml_diff>
--- a/Docs/Tester/App Testing Journal (Function Spec).docx
+++ b/Docs/Tester/App Testing Journal (Function Spec).docx
@@ -845,10 +845,10 @@
           <w:szCs w:val="24"/>
         </w:rPr>
         <w:object w:dxaOrig="4029" w:dyaOrig="10609">
-          <v:rect id="rectole0000000000" o:spid="_x0000_i1025" style="width:201.95pt;height:531.1pt" o:ole="" o:preferrelative="t" stroked="f">
+          <v:rect id="rectole0000000000" o:spid="_x0000_i1025" style="width:201.75pt;height:531.15pt" o:ole="" o:preferrelative="t" stroked="f">
             <v:imagedata r:id="rId5" o:title=""/>
           </v:rect>
-          <o:OLEObject Type="Embed" ProgID="StaticMetafile" ShapeID="rectole0000000000" DrawAspect="Content" ObjectID="_1681722222" r:id="rId6"/>
+          <o:OLEObject Type="Embed" ProgID="StaticMetafile" ShapeID="rectole0000000000" DrawAspect="Content" ObjectID="_1683030376" r:id="rId6"/>
         </w:object>
       </w:r>
     </w:p>
@@ -919,10 +919,10 @@
           <w:szCs w:val="24"/>
         </w:rPr>
         <w:object w:dxaOrig="4995" w:dyaOrig="9824">
-          <v:rect id="rectole0000000001" o:spid="_x0000_i1026" style="width:249.65pt;height:491.85pt" o:ole="" o:preferrelative="t" stroked="f">
+          <v:rect id="rectole0000000001" o:spid="_x0000_i1026" style="width:249.95pt;height:491.75pt" o:ole="" o:preferrelative="t" stroked="f">
             <v:imagedata r:id="rId7" o:title=""/>
           </v:rect>
-          <o:OLEObject Type="Embed" ProgID="StaticMetafile" ShapeID="rectole0000000001" DrawAspect="Content" ObjectID="_1681722223" r:id="rId8"/>
+          <o:OLEObject Type="Embed" ProgID="StaticMetafile" ShapeID="rectole0000000001" DrawAspect="Content" ObjectID="_1683030377" r:id="rId8"/>
         </w:object>
       </w:r>
     </w:p>
@@ -1065,10 +1065,10 @@
           <w:szCs w:val="24"/>
         </w:rPr>
         <w:object w:dxaOrig="4770" w:dyaOrig="10035">
-          <v:rect id="rectole0000000002" o:spid="_x0000_i1027" style="width:238.45pt;height:502.15pt" o:ole="" o:preferrelative="t" stroked="f">
+          <v:rect id="rectole0000000002" o:spid="_x0000_i1027" style="width:238.4pt;height:501.95pt" o:ole="" o:preferrelative="t" stroked="f">
             <v:imagedata r:id="rId9" o:title=""/>
           </v:rect>
-          <o:OLEObject Type="Embed" ProgID="StaticMetafile" ShapeID="rectole0000000002" DrawAspect="Content" ObjectID="_1681722224" r:id="rId10"/>
+          <o:OLEObject Type="Embed" ProgID="StaticMetafile" ShapeID="rectole0000000002" DrawAspect="Content" ObjectID="_1683030378" r:id="rId10"/>
         </w:object>
       </w:r>
     </w:p>
@@ -1174,10 +1174,10 @@
           <w:szCs w:val="24"/>
         </w:rPr>
         <w:object w:dxaOrig="4364" w:dyaOrig="8070">
-          <v:rect id="rectole0000000003" o:spid="_x0000_i1028" style="width:216.95pt;height:403pt" o:ole="" o:preferrelative="t" stroked="f">
+          <v:rect id="rectole0000000003" o:spid="_x0000_i1028" style="width:216.7pt;height:402.8pt" o:ole="" o:preferrelative="t" stroked="f">
             <v:imagedata r:id="rId11" o:title=""/>
           </v:rect>
-          <o:OLEObject Type="Embed" ProgID="StaticMetafile" ShapeID="rectole0000000003" DrawAspect="Content" ObjectID="_1681722225" r:id="rId12"/>
+          <o:OLEObject Type="Embed" ProgID="StaticMetafile" ShapeID="rectole0000000003" DrawAspect="Content" ObjectID="_1683030379" r:id="rId12"/>
         </w:object>
       </w:r>
     </w:p>
@@ -1353,10 +1353,10 @@
           <w:szCs w:val="24"/>
         </w:rPr>
         <w:object w:dxaOrig="4215" w:dyaOrig="8714">
-          <v:rect id="rectole0000000004" o:spid="_x0000_i1029" style="width:209.45pt;height:434.8pt" o:ole="" o:preferrelative="t" stroked="f">
+          <v:rect id="rectole0000000004" o:spid="_x0000_i1029" style="width:209.2pt;height:434.7pt" o:ole="" o:preferrelative="t" stroked="f">
             <v:imagedata r:id="rId13" o:title=""/>
           </v:rect>
-          <o:OLEObject Type="Embed" ProgID="StaticMetafile" ShapeID="rectole0000000004" DrawAspect="Content" ObjectID="_1681722226" r:id="rId14"/>
+          <o:OLEObject Type="Embed" ProgID="StaticMetafile" ShapeID="rectole0000000004" DrawAspect="Content" ObjectID="_1683030380" r:id="rId14"/>
         </w:object>
       </w:r>
     </w:p>
@@ -1502,10 +1502,10 @@
           <w:szCs w:val="24"/>
         </w:rPr>
         <w:object w:dxaOrig="4665" w:dyaOrig="9645">
-          <v:rect id="rectole0000000005" o:spid="_x0000_i1030" style="width:232.85pt;height:482.5pt" o:ole="" o:preferrelative="t" stroked="f">
+          <v:rect id="rectole0000000005" o:spid="_x0000_i1030" style="width:233pt;height:482.95pt" o:ole="" o:preferrelative="t" stroked="f">
             <v:imagedata r:id="rId15" o:title=""/>
           </v:rect>
-          <o:OLEObject Type="Embed" ProgID="StaticMetafile" ShapeID="rectole0000000005" DrawAspect="Content" ObjectID="_1681722227" r:id="rId16"/>
+          <o:OLEObject Type="Embed" ProgID="StaticMetafile" ShapeID="rectole0000000005" DrawAspect="Content" ObjectID="_1683030381" r:id="rId16"/>
         </w:object>
       </w:r>
     </w:p>
@@ -2324,7 +2324,7 @@
             <v:path o:extrusionok="f" gradientshapeok="t" o:connecttype="rect"/>
             <o:lock v:ext="edit" aspectratio="t"/>
           </v:shapetype>
-          <v:shape id="_x0000_i1031" type="#_x0000_t75" style="width:272.1pt;height:53.3pt">
+          <v:shape id="_x0000_i1031" type="#_x0000_t75" style="width:272.4pt;height:53.65pt">
             <v:imagedata r:id="rId17" o:title="hash_testing"/>
           </v:shape>
         </w:pict>
@@ -2585,7 +2585,7 @@
           <w:szCs w:val="24"/>
         </w:rPr>
         <w:pict>
-          <v:shape id="_x0000_i1032" type="#_x0000_t75" style="width:402.1pt;height:14.05pt">
+          <v:shape id="_x0000_i1032" type="#_x0000_t75" style="width:402.1pt;height:14.25pt">
             <v:imagedata r:id="rId18" o:title="username_gen_nakanwparadigmata"/>
           </v:shape>
         </w:pict>
@@ -2997,7 +2997,7 @@
           <w:szCs w:val="24"/>
         </w:rPr>
         <w:pict>
-          <v:shape id="_x0000_i1033" type="#_x0000_t75" style="width:415.15pt;height:1in">
+          <v:shape id="_x0000_i1033" type="#_x0000_t75" style="width:415pt;height:1in">
             <v:imagedata r:id="rId19" o:title="bool_methodoi_eksigisi"/>
           </v:shape>
         </w:pict>
@@ -3103,7 +3103,7 @@
           <w:szCs w:val="24"/>
         </w:rPr>
         <w:pict>
-          <v:shape id="_x0000_i1034" type="#_x0000_t75" style="width:381.5pt;height:16.85pt">
+          <v:shape id="_x0000_i1034" type="#_x0000_t75" style="width:381.75pt;height:17pt">
             <v:imagedata r:id="rId20" o:title="apotelesmata_EKSIGISI"/>
           </v:shape>
         </w:pict>
@@ -3311,7 +3311,7 @@
           <w:szCs w:val="24"/>
         </w:rPr>
         <w:pict>
-          <v:shape id="_x0000_i1035" type="#_x0000_t75" style="width:388.05pt;height:98.2pt">
+          <v:shape id="_x0000_i1035" type="#_x0000_t75" style="width:387.85pt;height:98.5pt">
             <v:imagedata r:id="rId21" o:title="olotoBOOldrlo"/>
           </v:shape>
         </w:pict>
@@ -3383,7 +3383,7 @@
           <w:szCs w:val="24"/>
         </w:rPr>
         <w:pict>
-          <v:shape id="_x0000_i1036" type="#_x0000_t75" style="width:403.95pt;height:112.2pt">
+          <v:shape id="_x0000_i1036" type="#_x0000_t75" style="width:404.15pt;height:112.1pt">
             <v:imagedata r:id="rId22" o:title="llathoistoonomaepithetokaistoarithmotilefonouaswellstoidcard"/>
           </v:shape>
         </w:pict>
@@ -4088,7 +4088,7 @@
           <w:szCs w:val="24"/>
         </w:rPr>
         <w:pict>
-          <v:shape id="_x0000_i1037" type="#_x0000_t75" style="width:335.7pt;height:53.3pt">
+          <v:shape id="_x0000_i1037" type="#_x0000_t75" style="width:335.55pt;height:53.65pt">
             <v:imagedata r:id="rId23" o:title="lathosHash"/>
           </v:shape>
         </w:pict>
@@ -4828,7 +4828,7 @@
         </w:rPr>
         <w:lastRenderedPageBreak/>
         <w:pict>
-          <v:shape id="_x0000_i1038" type="#_x0000_t75" style="width:266.5pt;height:590.05pt">
+          <v:shape id="_x0000_i1038" type="#_x0000_t75" style="width:266.95pt;height:590.25pt">
             <v:imagedata r:id="rId24" o:title="γενικο διαγραμμα δευτερης φάσης"/>
           </v:shape>
         </w:pict>
@@ -5051,7 +5051,7 @@
           <w:szCs w:val="24"/>
         </w:rPr>
         <w:pict>
-          <v:shape id="_x0000_i1039" type="#_x0000_t75" style="width:273.95pt;height:437.6pt">
+          <v:shape id="_x0000_i1039" type="#_x0000_t75" style="width:273.75pt;height:438.1pt">
             <v:imagedata r:id="rId25" o:title="ΑΠΟΘΗΚΑΡΙΟΣ ΔΙΑΓΡΑΜΜΑ"/>
           </v:shape>
         </w:pict>
@@ -5209,7 +5209,7 @@
         </w:rPr>
         <w:lastRenderedPageBreak/>
         <w:pict>
-          <v:shape id="_x0000_i1040" type="#_x0000_t75" style="width:279.6pt;height:463.8pt">
+          <v:shape id="_x0000_i1040" type="#_x0000_t75" style="width:279.15pt;height:463.9pt">
             <v:imagedata r:id="rId26" o:title="ΜΑΡΚΕΤΙΝΓΚ ΔΙΑΓΡΑΜΜΑ"/>
           </v:shape>
         </w:pict>
@@ -5320,7 +5320,7 @@
         </w:rPr>
         <w:lastRenderedPageBreak/>
         <w:pict>
-          <v:shape id="_x0000_i1041" type="#_x0000_t75" style="width:261.8pt;height:561.95pt">
+          <v:shape id="_x0000_i1041" type="#_x0000_t75" style="width:261.5pt;height:561.75pt">
             <v:imagedata r:id="rId27" o:title="ΔΙΑΓΡΑΜΜΑΠΩΛΙΤΗ εικόνα"/>
           </v:shape>
         </w:pict>
@@ -5364,15 +5364,110 @@
         </w:rPr>
         <w:t xml:space="preserve"> Το περιστατικό παρατηρήθηκε κατά την διάρκεια δημιουργίας χρηστών για τον κατάλληλο έλεγχο των λειτουργιών που αφορούν τον καθένα. </w:t>
       </w:r>
+      <w:r>
+        <w:rPr>
+          <w:rFonts w:ascii="Times New Roman" w:hAnsi="Times New Roman" w:cs="Times New Roman"/>
+          <w:sz w:val="24"/>
+          <w:szCs w:val="24"/>
+          <w:lang w:val="en-US"/>
+        </w:rPr>
+        <w:t>H</w:t>
+      </w:r>
+      <w:r>
+        <w:rPr>
+          <w:rFonts w:ascii="Times New Roman" w:hAnsi="Times New Roman" w:cs="Times New Roman"/>
+          <w:sz w:val="24"/>
+          <w:szCs w:val="24"/>
+        </w:rPr>
+        <w:t xml:space="preserve"> δυσλειτουργία παρατηρήθηκε κατά το δεύτερο </w:t>
+      </w:r>
+      <w:r>
+        <w:rPr>
+          <w:rFonts w:ascii="Times New Roman" w:hAnsi="Times New Roman" w:cs="Times New Roman"/>
+          <w:sz w:val="24"/>
+          <w:szCs w:val="24"/>
+          <w:lang w:val="en-US"/>
+        </w:rPr>
+        <w:t>sprint</w:t>
+      </w:r>
+      <w:r>
+        <w:rPr>
+          <w:rFonts w:ascii="Times New Roman" w:hAnsi="Times New Roman" w:cs="Times New Roman"/>
+          <w:sz w:val="24"/>
+          <w:szCs w:val="24"/>
+        </w:rPr>
+        <w:t xml:space="preserve"> και αναλύθηκε λεπτομερώς στο αρχείο ¨</w:t>
+      </w:r>
+      <w:r>
+        <w:rPr>
+          <w:rFonts w:ascii="Times New Roman" w:hAnsi="Times New Roman" w:cs="Times New Roman"/>
+          <w:sz w:val="24"/>
+          <w:szCs w:val="24"/>
+          <w:lang w:val="en-US"/>
+        </w:rPr>
+        <w:t>Report</w:t>
+      </w:r>
+      <w:r>
+        <w:rPr>
+          <w:rFonts w:ascii="Times New Roman" w:hAnsi="Times New Roman" w:cs="Times New Roman"/>
+          <w:sz w:val="24"/>
+          <w:szCs w:val="24"/>
+        </w:rPr>
+        <w:t xml:space="preserve"> </w:t>
+      </w:r>
+      <w:r>
+        <w:rPr>
+          <w:rFonts w:ascii="Times New Roman" w:hAnsi="Times New Roman" w:cs="Times New Roman"/>
+          <w:sz w:val="24"/>
+          <w:szCs w:val="24"/>
+        </w:rPr>
+        <w:t>2</w:t>
+      </w:r>
+      <w:proofErr w:type="spellStart"/>
+      <w:r>
+        <w:rPr>
+          <w:rFonts w:ascii="Times New Roman" w:hAnsi="Times New Roman" w:cs="Times New Roman"/>
+          <w:sz w:val="24"/>
+          <w:szCs w:val="24"/>
+          <w:vertAlign w:val="superscript"/>
+          <w:lang w:val="en-US"/>
+        </w:rPr>
+        <w:t>nd</w:t>
+      </w:r>
+      <w:proofErr w:type="spellEnd"/>
+      <w:r>
+        <w:rPr>
+          <w:rFonts w:ascii="Times New Roman" w:hAnsi="Times New Roman" w:cs="Times New Roman"/>
+          <w:sz w:val="24"/>
+          <w:szCs w:val="24"/>
+        </w:rPr>
+        <w:t xml:space="preserve"> </w:t>
+      </w:r>
+      <w:r>
+        <w:rPr>
+          <w:rFonts w:ascii="Times New Roman" w:hAnsi="Times New Roman" w:cs="Times New Roman"/>
+          <w:sz w:val="24"/>
+          <w:szCs w:val="24"/>
+          <w:lang w:val="en-US"/>
+        </w:rPr>
+        <w:t>Sprint</w:t>
+      </w:r>
+      <w:r>
+        <w:rPr>
+          <w:rFonts w:ascii="Times New Roman" w:hAnsi="Times New Roman" w:cs="Times New Roman"/>
+          <w:sz w:val="24"/>
+          <w:szCs w:val="24"/>
+        </w:rPr>
+        <w:t xml:space="preserve"> (1</w:t>
+      </w:r>
       <w:proofErr w:type="gramStart"/>
       <w:r>
         <w:rPr>
           <w:rFonts w:ascii="Times New Roman" w:hAnsi="Times New Roman" w:cs="Times New Roman"/>
           <w:sz w:val="24"/>
           <w:szCs w:val="24"/>
-          <w:lang w:val="en-US"/>
-        </w:rPr>
-        <w:t>H</w:t>
+        </w:rPr>
+        <w:t>)</w:t>
       </w:r>
       <w:r>
         <w:rPr>
@@ -5380,16 +5475,16 @@
           <w:sz w:val="24"/>
           <w:szCs w:val="24"/>
         </w:rPr>
-        <w:t xml:space="preserve"> δυσλειτουργία παρατηρήθηκε κατά το δεύτερο </w:t>
-      </w:r>
+        <w:t>¨</w:t>
+      </w:r>
+      <w:proofErr w:type="gramEnd"/>
       <w:r>
         <w:rPr>
           <w:rFonts w:ascii="Times New Roman" w:hAnsi="Times New Roman" w:cs="Times New Roman"/>
           <w:sz w:val="24"/>
           <w:szCs w:val="24"/>
-          <w:lang w:val="en-US"/>
-        </w:rPr>
-        <w:t>sprint</w:t>
+        </w:rPr>
+        <w:t xml:space="preserve"> το οποίο στάλθηκε επιτόπου στους προγραμματιστές για περαιτέρω έρευνα </w:t>
       </w:r>
       <w:r>
         <w:rPr>
@@ -5397,13 +5492,147 @@
           <w:sz w:val="24"/>
           <w:szCs w:val="24"/>
         </w:rPr>
-        <w:t xml:space="preserve"> και αναλύθηκε λεπτομερώς στο αρχείο ¨</w:t>
+        <w:t xml:space="preserve">αυτής, όταν </w:t>
       </w:r>
       <w:r>
         <w:rPr>
           <w:rFonts w:ascii="Times New Roman" w:hAnsi="Times New Roman" w:cs="Times New Roman"/>
           <w:sz w:val="24"/>
           <w:szCs w:val="24"/>
+        </w:rPr>
+        <w:lastRenderedPageBreak/>
+        <w:t>αυτό επιλ</w:t>
+      </w:r>
+      <w:r>
+        <w:rPr>
+          <w:rFonts w:ascii="Times New Roman" w:hAnsi="Times New Roman" w:cs="Times New Roman"/>
+          <w:sz w:val="24"/>
+          <w:szCs w:val="24"/>
+        </w:rPr>
+        <w:t xml:space="preserve">ύθηκε το κόστος σε </w:t>
+      </w:r>
+      <w:proofErr w:type="spellStart"/>
+      <w:r>
+        <w:rPr>
+          <w:rFonts w:ascii="Times New Roman" w:hAnsi="Times New Roman" w:cs="Times New Roman"/>
+          <w:sz w:val="24"/>
+          <w:szCs w:val="24"/>
+        </w:rPr>
+        <w:t>εργατομέρες</w:t>
+      </w:r>
+      <w:proofErr w:type="spellEnd"/>
+      <w:r>
+        <w:rPr>
+          <w:rFonts w:ascii="Times New Roman" w:hAnsi="Times New Roman" w:cs="Times New Roman"/>
+          <w:sz w:val="24"/>
+          <w:szCs w:val="24"/>
+        </w:rPr>
+        <w:t xml:space="preserve"> υπολογίσθηκε σε</w:t>
+      </w:r>
+      <w:r>
+        <w:rPr>
+          <w:rFonts w:ascii="Times New Roman" w:hAnsi="Times New Roman" w:cs="Times New Roman"/>
+          <w:sz w:val="24"/>
+          <w:szCs w:val="24"/>
+        </w:rPr>
+        <w:t xml:space="preserve"> μια </w:t>
+      </w:r>
+      <w:proofErr w:type="spellStart"/>
+      <w:r>
+        <w:rPr>
+          <w:rFonts w:ascii="Times New Roman" w:hAnsi="Times New Roman" w:cs="Times New Roman"/>
+          <w:sz w:val="24"/>
+          <w:szCs w:val="24"/>
+        </w:rPr>
+        <w:t>εργατομέρα</w:t>
+      </w:r>
+      <w:proofErr w:type="spellEnd"/>
+      <w:r>
+        <w:rPr>
+          <w:rFonts w:ascii="Times New Roman" w:hAnsi="Times New Roman" w:cs="Times New Roman"/>
+          <w:sz w:val="24"/>
+          <w:szCs w:val="24"/>
+        </w:rPr>
+        <w:t xml:space="preserve">.  </w:t>
+      </w:r>
+      <w:r>
+        <w:rPr>
+          <w:rFonts w:ascii="Times New Roman" w:hAnsi="Times New Roman" w:cs="Times New Roman"/>
+          <w:sz w:val="24"/>
+          <w:szCs w:val="24"/>
+        </w:rPr>
+        <w:t xml:space="preserve">Επιπλέων, ο ρόλος του αποθηκάριου ανανεώθηκε κατάλληλα με την δικιά του οθόνη η οποία μπορεί </w:t>
+      </w:r>
+      <w:r>
+        <w:rPr>
+          <w:rFonts w:ascii="Times New Roman" w:hAnsi="Times New Roman" w:cs="Times New Roman"/>
+          <w:sz w:val="24"/>
+          <w:szCs w:val="24"/>
+        </w:rPr>
+        <w:t>να ειδωθεί στι</w:t>
+      </w:r>
+      <w:r>
+        <w:rPr>
+          <w:rFonts w:ascii="Times New Roman" w:hAnsi="Times New Roman" w:cs="Times New Roman"/>
+          <w:sz w:val="24"/>
+          <w:szCs w:val="24"/>
+        </w:rPr>
+        <w:t>ς αναφορές που σχετίζονται με την ευχρηστία του μενού της εφαρμογής.</w:t>
+      </w:r>
+      <w:r>
+        <w:rPr>
+          <w:rFonts w:ascii="Times New Roman" w:hAnsi="Times New Roman" w:cs="Times New Roman"/>
+          <w:sz w:val="24"/>
+          <w:szCs w:val="24"/>
+        </w:rPr>
+        <w:t xml:space="preserve"> Επίσης,</w:t>
+      </w:r>
+      <w:r>
+        <w:rPr>
+          <w:rFonts w:ascii="Times New Roman" w:hAnsi="Times New Roman" w:cs="Times New Roman"/>
+          <w:sz w:val="24"/>
+          <w:szCs w:val="24"/>
+        </w:rPr>
+        <w:t xml:space="preserve"> έγινε εμφανές ένα ακόμα πρόβλημα όσο αναφορά την ασφάλεια χρήσης αυτής και αυτό περικλειόταν γύρο από την δημιουργία χρηστών όταν το πεδίο ρόλου παρέμενε ¨</w:t>
+      </w:r>
+      <w:r>
+        <w:rPr>
+          <w:rFonts w:ascii="Times New Roman" w:hAnsi="Times New Roman" w:cs="Times New Roman"/>
+          <w:sz w:val="24"/>
+          <w:szCs w:val="24"/>
+          <w:lang w:val="en-US"/>
+        </w:rPr>
+        <w:t>null</w:t>
+      </w:r>
+      <w:r>
+        <w:rPr>
+          <w:rFonts w:ascii="Times New Roman" w:hAnsi="Times New Roman" w:cs="Times New Roman"/>
+          <w:sz w:val="24"/>
+          <w:szCs w:val="24"/>
+        </w:rPr>
+        <w:t>¨, δηλαδή άδειο, έχοντας ως αποτέλεσμα να αναθέτει στον πρόσφατα δημιουργημένο χρήστη τον ρόλο του διαχειριστή.</w:t>
+      </w:r>
+      <w:r>
+        <w:rPr>
+          <w:rFonts w:ascii="Times New Roman" w:hAnsi="Times New Roman" w:cs="Times New Roman"/>
+          <w:sz w:val="24"/>
+          <w:szCs w:val="24"/>
+        </w:rPr>
+        <w:t xml:space="preserve"> </w:t>
+      </w:r>
+      <w:r>
+        <w:rPr>
+          <w:rFonts w:ascii="Times New Roman" w:hAnsi="Times New Roman" w:cs="Times New Roman"/>
+          <w:sz w:val="24"/>
+          <w:szCs w:val="24"/>
+        </w:rPr>
+        <w:t>Το πρόβλημα, το διάγραμμα και η ακολουθία βημάτων ανακάλυψης αυτού αναλύθηκε λεπτομερώς στο αρχείο ¨</w:t>
+      </w:r>
+      <w:r>
+        <w:rPr>
+          <w:rFonts w:ascii="Times New Roman" w:hAnsi="Times New Roman" w:cs="Times New Roman"/>
+          <w:sz w:val="24"/>
+          <w:szCs w:val="24"/>
           <w:lang w:val="en-US"/>
         </w:rPr>
         <w:t>Report</w:t>
@@ -5414,32 +5643,36 @@
           <w:sz w:val="24"/>
           <w:szCs w:val="24"/>
         </w:rPr>
-        <w:t xml:space="preserve"> 1¨</w:t>
-      </w:r>
+        <w:t xml:space="preserve"> 2</w:t>
+      </w:r>
+      <w:proofErr w:type="spellStart"/>
       <w:r>
         <w:rPr>
           <w:rFonts w:ascii="Times New Roman" w:hAnsi="Times New Roman" w:cs="Times New Roman"/>
           <w:sz w:val="24"/>
           <w:szCs w:val="24"/>
-        </w:rPr>
-        <w:t xml:space="preserve"> το οποίο στάλθηκε επιτόπου στους προγραμματιστές για περαιτέρω έρευνα </w:t>
-      </w:r>
+          <w:vertAlign w:val="superscript"/>
+          <w:lang w:val="en-US"/>
+        </w:rPr>
+        <w:t>nd</w:t>
+      </w:r>
+      <w:proofErr w:type="spellEnd"/>
       <w:r>
         <w:rPr>
           <w:rFonts w:ascii="Times New Roman" w:hAnsi="Times New Roman" w:cs="Times New Roman"/>
           <w:sz w:val="24"/>
           <w:szCs w:val="24"/>
         </w:rPr>
-        <w:t xml:space="preserve">αυτής, όταν αυτό </w:t>
+        <w:t xml:space="preserve"> </w:t>
       </w:r>
       <w:r>
         <w:rPr>
           <w:rFonts w:ascii="Times New Roman" w:hAnsi="Times New Roman" w:cs="Times New Roman"/>
           <w:sz w:val="24"/>
           <w:szCs w:val="24"/>
-        </w:rPr>
-        <w:lastRenderedPageBreak/>
-        <w:t>επιλ</w:t>
+          <w:lang w:val="en-US"/>
+        </w:rPr>
+        <w:t>Sprint</w:t>
       </w:r>
       <w:r>
         <w:rPr>
@@ -5447,7 +5680,72 @@
           <w:sz w:val="24"/>
           <w:szCs w:val="24"/>
         </w:rPr>
-        <w:t xml:space="preserve">ύθηκε το κόστος σε </w:t>
+        <w:t xml:space="preserve"> (2)</w:t>
+      </w:r>
+      <w:r>
+        <w:rPr>
+          <w:rFonts w:ascii="Times New Roman" w:hAnsi="Times New Roman" w:cs="Times New Roman"/>
+          <w:sz w:val="24"/>
+          <w:szCs w:val="24"/>
+        </w:rPr>
+        <w:t>¨</w:t>
+      </w:r>
+      <w:r>
+        <w:rPr>
+          <w:rFonts w:ascii="Times New Roman" w:hAnsi="Times New Roman" w:cs="Times New Roman"/>
+          <w:sz w:val="24"/>
+          <w:szCs w:val="24"/>
+        </w:rPr>
+        <w:t>, η επιδιόρθωση της δυσλειτουργίας κόστισε 2 εργατοώρες</w:t>
+      </w:r>
+      <w:r>
+        <w:rPr>
+          <w:rFonts w:ascii="Times New Roman" w:hAnsi="Times New Roman" w:cs="Times New Roman"/>
+          <w:sz w:val="24"/>
+          <w:szCs w:val="24"/>
+        </w:rPr>
+        <w:t>.</w:t>
+      </w:r>
+      <w:r>
+        <w:rPr>
+          <w:rFonts w:ascii="Times New Roman" w:hAnsi="Times New Roman" w:cs="Times New Roman"/>
+          <w:sz w:val="24"/>
+          <w:szCs w:val="24"/>
+        </w:rPr>
+        <w:t xml:space="preserve"> </w:t>
+      </w:r>
+      <w:r>
+        <w:rPr>
+          <w:rFonts w:ascii="Times New Roman" w:hAnsi="Times New Roman" w:cs="Times New Roman"/>
+          <w:sz w:val="24"/>
+          <w:szCs w:val="24"/>
+        </w:rPr>
+        <w:t xml:space="preserve">Ολοκληρώνοντας την δεύτερη φάση ελέγχου της εφαρμογής, μια πολύ σημαντική αλλαγή που ωφελεί την ασφάλεια της, άρα και του συστήματος που την περικλείει, είναι η εφαρμογή παύσης συνεχόμενων σφαλμένων προσπαθειών όπου όταν ο χρήστης δώσει λάθος στοιχεία παραπάνω από 3 φορές τότε μπαίνει σε αναμονή 30 δευτερολέπτων προτού ξαναπροσπαθήσει και ενημερώνεται κατάλληλα με </w:t>
+      </w:r>
+      <w:r>
+        <w:rPr>
+          <w:rFonts w:ascii="Times New Roman" w:hAnsi="Times New Roman" w:cs="Times New Roman"/>
+          <w:sz w:val="24"/>
+          <w:szCs w:val="24"/>
+        </w:rPr>
+        <w:t xml:space="preserve">ένα παράθυρο σφάλματος το οποίο αναλύθηκε λεπτομερώς στο </w:t>
+      </w:r>
+      <w:r>
+        <w:rPr>
+          <w:rFonts w:ascii="Times New Roman" w:hAnsi="Times New Roman" w:cs="Times New Roman"/>
+          <w:sz w:val="24"/>
+          <w:szCs w:val="24"/>
+          <w:lang w:val="en-US"/>
+        </w:rPr>
+        <w:t>test</w:t>
+      </w:r>
+      <w:r>
+        <w:rPr>
+          <w:rFonts w:ascii="Times New Roman" w:hAnsi="Times New Roman" w:cs="Times New Roman"/>
+          <w:sz w:val="24"/>
+          <w:szCs w:val="24"/>
+        </w:rPr>
+        <w:t xml:space="preserve"> της διεπαφής (</w:t>
       </w:r>
       <w:proofErr w:type="spellStart"/>
       <w:r>
@@ -5455,8 +5753,9 @@
           <w:rFonts w:ascii="Times New Roman" w:hAnsi="Times New Roman" w:cs="Times New Roman"/>
           <w:sz w:val="24"/>
           <w:szCs w:val="24"/>
-        </w:rPr>
-        <w:t>εργατομέρες</w:t>
+          <w:lang w:val="en-US"/>
+        </w:rPr>
+        <w:t>Ui</w:t>
       </w:r>
       <w:proofErr w:type="spellEnd"/>
       <w:r>
@@ -5465,7 +5764,7 @@
           <w:sz w:val="24"/>
           <w:szCs w:val="24"/>
         </w:rPr>
-        <w:t xml:space="preserve"> υπολογίσθηκε σε</w:t>
+        <w:t>).</w:t>
       </w:r>
       <w:r>
         <w:rPr>
@@ -5473,208 +5772,35 @@
           <w:sz w:val="24"/>
           <w:szCs w:val="24"/>
         </w:rPr>
-        <w:t xml:space="preserve"> μια </w:t>
-      </w:r>
-      <w:proofErr w:type="spellStart"/>
-      <w:r>
+        <w:t xml:space="preserve"> </w:t>
+      </w:r>
+    </w:p>
+    <w:p>
+      <w:pPr>
+        <w:pStyle w:val="a3"/>
         <w:rPr>
           <w:rFonts w:ascii="Times New Roman" w:hAnsi="Times New Roman" w:cs="Times New Roman"/>
           <w:sz w:val="24"/>
           <w:szCs w:val="24"/>
         </w:rPr>
-        <w:t>εργατομέρα</w:t>
-      </w:r>
-      <w:proofErr w:type="spellEnd"/>
-      <w:r>
+      </w:pPr>
+    </w:p>
+    <w:p>
+      <w:pPr>
+        <w:pStyle w:val="a3"/>
         <w:rPr>
           <w:rFonts w:ascii="Times New Roman" w:hAnsi="Times New Roman" w:cs="Times New Roman"/>
           <w:sz w:val="24"/>
           <w:szCs w:val="24"/>
         </w:rPr>
-        <w:t>.</w:t>
-      </w:r>
-      <w:proofErr w:type="gramEnd"/>
+      </w:pPr>
       <w:r>
         <w:rPr>
           <w:rFonts w:ascii="Times New Roman" w:hAnsi="Times New Roman" w:cs="Times New Roman"/>
           <w:sz w:val="24"/>
           <w:szCs w:val="24"/>
         </w:rPr>
-        <w:t xml:space="preserve">  </w:t>
-      </w:r>
-      <w:r>
-        <w:rPr>
-          <w:rFonts w:ascii="Times New Roman" w:hAnsi="Times New Roman" w:cs="Times New Roman"/>
-          <w:sz w:val="24"/>
-          <w:szCs w:val="24"/>
-        </w:rPr>
-        <w:t xml:space="preserve">Επιπλέων, ο ρόλος του αποθηκάριου ανανεώθηκε κατάλληλα με την δικιά του οθόνη η οποία μπορεί </w:t>
-      </w:r>
-      <w:r>
-        <w:rPr>
-          <w:rFonts w:ascii="Times New Roman" w:hAnsi="Times New Roman" w:cs="Times New Roman"/>
-          <w:sz w:val="24"/>
-          <w:szCs w:val="24"/>
-        </w:rPr>
-        <w:t>να ειδωθεί στι</w:t>
-      </w:r>
-      <w:r>
-        <w:rPr>
-          <w:rFonts w:ascii="Times New Roman" w:hAnsi="Times New Roman" w:cs="Times New Roman"/>
-          <w:sz w:val="24"/>
-          <w:szCs w:val="24"/>
-        </w:rPr>
-        <w:t>ς αναφορές που σχετίζονται με την ευχρηστία του μενού της εφαρμογής.</w:t>
-      </w:r>
-      <w:r>
-        <w:rPr>
-          <w:rFonts w:ascii="Times New Roman" w:hAnsi="Times New Roman" w:cs="Times New Roman"/>
-          <w:sz w:val="24"/>
-          <w:szCs w:val="24"/>
-        </w:rPr>
-        <w:t xml:space="preserve"> Επίσης,</w:t>
-      </w:r>
-      <w:r>
-        <w:rPr>
-          <w:rFonts w:ascii="Times New Roman" w:hAnsi="Times New Roman" w:cs="Times New Roman"/>
-          <w:sz w:val="24"/>
-          <w:szCs w:val="24"/>
-        </w:rPr>
-        <w:t xml:space="preserve"> έγινε εμφανές ένα ακόμα πρόβλημα όσο αναφορά την ασφάλεια χρήσης αυτής και αυτό περικλειόταν γύρο από την δημιουργία χρηστών όταν το πεδίο ρόλου παρέμενε ¨</w:t>
-      </w:r>
-      <w:r>
-        <w:rPr>
-          <w:rFonts w:ascii="Times New Roman" w:hAnsi="Times New Roman" w:cs="Times New Roman"/>
-          <w:sz w:val="24"/>
-          <w:szCs w:val="24"/>
-          <w:lang w:val="en-US"/>
-        </w:rPr>
-        <w:t>null</w:t>
-      </w:r>
-      <w:r>
-        <w:rPr>
-          <w:rFonts w:ascii="Times New Roman" w:hAnsi="Times New Roman" w:cs="Times New Roman"/>
-          <w:sz w:val="24"/>
-          <w:szCs w:val="24"/>
-        </w:rPr>
-        <w:t>¨, δηλαδή άδειο, έχοντας ως αποτέλεσμα να αναθέτει στον πρόσφατα δημιουργημένο χρήστη τον ρόλο του διαχειριστή.</w:t>
-      </w:r>
-      <w:r>
-        <w:rPr>
-          <w:rFonts w:ascii="Times New Roman" w:hAnsi="Times New Roman" w:cs="Times New Roman"/>
-          <w:sz w:val="24"/>
-          <w:szCs w:val="24"/>
-        </w:rPr>
-        <w:t xml:space="preserve"> </w:t>
-      </w:r>
-      <w:r>
-        <w:rPr>
-          <w:rFonts w:ascii="Times New Roman" w:hAnsi="Times New Roman" w:cs="Times New Roman"/>
-          <w:sz w:val="24"/>
-          <w:szCs w:val="24"/>
-        </w:rPr>
-        <w:t>Το πρόβλημα, το διάγραμμα και η ακολουθία βημάτων ανακάλυψης αυτού αναλύθηκε λεπτομερώς στο αρχείο ¨</w:t>
-      </w:r>
-      <w:r>
-        <w:rPr>
-          <w:rFonts w:ascii="Times New Roman" w:hAnsi="Times New Roman" w:cs="Times New Roman"/>
-          <w:sz w:val="24"/>
-          <w:szCs w:val="24"/>
-          <w:lang w:val="en-US"/>
-        </w:rPr>
-        <w:t>Report</w:t>
-      </w:r>
-      <w:r>
-        <w:rPr>
-          <w:rFonts w:ascii="Times New Roman" w:hAnsi="Times New Roman" w:cs="Times New Roman"/>
-          <w:sz w:val="24"/>
-          <w:szCs w:val="24"/>
-        </w:rPr>
-        <w:t xml:space="preserve"> 2¨</w:t>
-      </w:r>
-      <w:r>
-        <w:rPr>
-          <w:rFonts w:ascii="Times New Roman" w:hAnsi="Times New Roman" w:cs="Times New Roman"/>
-          <w:sz w:val="24"/>
-          <w:szCs w:val="24"/>
-        </w:rPr>
-        <w:t>, η επιδιόρθωση της δυσλειτουργίας κόστισε 2 εργατοώρες</w:t>
-      </w:r>
-      <w:r>
-        <w:rPr>
-          <w:rFonts w:ascii="Times New Roman" w:hAnsi="Times New Roman" w:cs="Times New Roman"/>
-          <w:sz w:val="24"/>
-          <w:szCs w:val="24"/>
-        </w:rPr>
-        <w:t>.</w:t>
-      </w:r>
-      <w:r>
-        <w:rPr>
-          <w:rFonts w:ascii="Times New Roman" w:hAnsi="Times New Roman" w:cs="Times New Roman"/>
-          <w:sz w:val="24"/>
-          <w:szCs w:val="24"/>
-        </w:rPr>
-        <w:t xml:space="preserve"> </w:t>
-      </w:r>
-      <w:r>
-        <w:rPr>
-          <w:rFonts w:ascii="Times New Roman" w:hAnsi="Times New Roman" w:cs="Times New Roman"/>
-          <w:sz w:val="24"/>
-          <w:szCs w:val="24"/>
-        </w:rPr>
-        <w:t xml:space="preserve">Ολοκληρώνοντας την δεύτερη φάση ελέγχου της εφαρμογής, μια πολύ σημαντική αλλαγή που ωφελεί την ασφάλεια της, άρα και του συστήματος που την περικλείει, είναι η εφαρμογή παύσης συνεχόμενων σφαλμένων προσπαθειών όπου όταν ο χρήστης δώσει λάθος στοιχεία παραπάνω από 3 φορές τότε μπαίνει σε αναμονή 30 δευτερολέπτων προτού ξαναπροσπαθήσει και ενημερώνεται κατάλληλα με </w:t>
-      </w:r>
-      <w:r>
-        <w:rPr>
-          <w:rFonts w:ascii="Times New Roman" w:hAnsi="Times New Roman" w:cs="Times New Roman"/>
-          <w:sz w:val="24"/>
-          <w:szCs w:val="24"/>
-        </w:rPr>
-        <w:t xml:space="preserve">ένα παράθυρο σφάλματος το οποίο αναλύθηκε λεπτομερώς στο </w:t>
-      </w:r>
-      <w:r>
-        <w:rPr>
-          <w:rFonts w:ascii="Times New Roman" w:hAnsi="Times New Roman" w:cs="Times New Roman"/>
-          <w:sz w:val="24"/>
-          <w:szCs w:val="24"/>
-          <w:lang w:val="en-US"/>
-        </w:rPr>
-        <w:t>test</w:t>
-      </w:r>
-      <w:r>
-        <w:rPr>
-          <w:rFonts w:ascii="Times New Roman" w:hAnsi="Times New Roman" w:cs="Times New Roman"/>
-          <w:sz w:val="24"/>
-          <w:szCs w:val="24"/>
-        </w:rPr>
-        <w:t xml:space="preserve"> της διεπαφής (</w:t>
-      </w:r>
-      <w:proofErr w:type="spellStart"/>
-      <w:r>
-        <w:rPr>
-          <w:rFonts w:ascii="Times New Roman" w:hAnsi="Times New Roman" w:cs="Times New Roman"/>
-          <w:sz w:val="24"/>
-          <w:szCs w:val="24"/>
-          <w:lang w:val="en-US"/>
-        </w:rPr>
-        <w:t>Ui</w:t>
-      </w:r>
-      <w:proofErr w:type="spellEnd"/>
-      <w:r>
-        <w:rPr>
-          <w:rFonts w:ascii="Times New Roman" w:hAnsi="Times New Roman" w:cs="Times New Roman"/>
-          <w:sz w:val="24"/>
-          <w:szCs w:val="24"/>
-        </w:rPr>
-        <w:t>).</w:t>
-      </w:r>
-      <w:r>
-        <w:rPr>
-          <w:rFonts w:ascii="Times New Roman" w:hAnsi="Times New Roman" w:cs="Times New Roman"/>
-          <w:sz w:val="24"/>
-          <w:szCs w:val="24"/>
-        </w:rPr>
-        <w:t xml:space="preserve"> </w:t>
+        <w:t>Κατά την διάρκεια των αλλαγών της εφαρμογής ολοκληρώθηκαν κάποιοι έλεγχοι που αφορούσανε τα στοιχεία των χρηστών και συγκεκριμένα την αλλαγή κωδικού από το μενού αλλαγής στοιχείων το οποίο οδηγούσε στην δυσλειτουργία του συστήματος. Έχει γίνει κατάλληλη αναφορά. Η διόρθωση του σφάλματος κόστισε 1 εργατοώρα.</w:t>
       </w:r>
     </w:p>
     <w:sectPr>

</xml_diff>

<commit_message>
Ui test mostly done, function needs diagrams
</commit_message>
<xml_diff>
--- a/Docs/Tester/App Testing Journal (Function Spec).docx
+++ b/Docs/Tester/App Testing Journal (Function Spec).docx
@@ -848,7 +848,7 @@
           <v:rect id="rectole0000000000" o:spid="_x0000_i1025" style="width:201.75pt;height:531.15pt" o:ole="" o:preferrelative="t" stroked="f">
             <v:imagedata r:id="rId5" o:title=""/>
           </v:rect>
-          <o:OLEObject Type="Embed" ProgID="StaticMetafile" ShapeID="rectole0000000000" DrawAspect="Content" ObjectID="_1683030376" r:id="rId6"/>
+          <o:OLEObject Type="Embed" ProgID="StaticMetafile" ShapeID="rectole0000000000" DrawAspect="Content" ObjectID="_1684436507" r:id="rId6"/>
         </w:object>
       </w:r>
     </w:p>
@@ -922,7 +922,7 @@
           <v:rect id="rectole0000000001" o:spid="_x0000_i1026" style="width:249.95pt;height:491.75pt" o:ole="" o:preferrelative="t" stroked="f">
             <v:imagedata r:id="rId7" o:title=""/>
           </v:rect>
-          <o:OLEObject Type="Embed" ProgID="StaticMetafile" ShapeID="rectole0000000001" DrawAspect="Content" ObjectID="_1683030377" r:id="rId8"/>
+          <o:OLEObject Type="Embed" ProgID="StaticMetafile" ShapeID="rectole0000000001" DrawAspect="Content" ObjectID="_1684436508" r:id="rId8"/>
         </w:object>
       </w:r>
     </w:p>
@@ -1068,7 +1068,7 @@
           <v:rect id="rectole0000000002" o:spid="_x0000_i1027" style="width:238.4pt;height:501.95pt" o:ole="" o:preferrelative="t" stroked="f">
             <v:imagedata r:id="rId9" o:title=""/>
           </v:rect>
-          <o:OLEObject Type="Embed" ProgID="StaticMetafile" ShapeID="rectole0000000002" DrawAspect="Content" ObjectID="_1683030378" r:id="rId10"/>
+          <o:OLEObject Type="Embed" ProgID="StaticMetafile" ShapeID="rectole0000000002" DrawAspect="Content" ObjectID="_1684436509" r:id="rId10"/>
         </w:object>
       </w:r>
     </w:p>
@@ -1177,7 +1177,7 @@
           <v:rect id="rectole0000000003" o:spid="_x0000_i1028" style="width:216.7pt;height:402.8pt" o:ole="" o:preferrelative="t" stroked="f">
             <v:imagedata r:id="rId11" o:title=""/>
           </v:rect>
-          <o:OLEObject Type="Embed" ProgID="StaticMetafile" ShapeID="rectole0000000003" DrawAspect="Content" ObjectID="_1683030379" r:id="rId12"/>
+          <o:OLEObject Type="Embed" ProgID="StaticMetafile" ShapeID="rectole0000000003" DrawAspect="Content" ObjectID="_1684436510" r:id="rId12"/>
         </w:object>
       </w:r>
     </w:p>
@@ -1356,7 +1356,7 @@
           <v:rect id="rectole0000000004" o:spid="_x0000_i1029" style="width:209.2pt;height:434.7pt" o:ole="" o:preferrelative="t" stroked="f">
             <v:imagedata r:id="rId13" o:title=""/>
           </v:rect>
-          <o:OLEObject Type="Embed" ProgID="StaticMetafile" ShapeID="rectole0000000004" DrawAspect="Content" ObjectID="_1683030380" r:id="rId14"/>
+          <o:OLEObject Type="Embed" ProgID="StaticMetafile" ShapeID="rectole0000000004" DrawAspect="Content" ObjectID="_1684436511" r:id="rId14"/>
         </w:object>
       </w:r>
     </w:p>
@@ -1505,7 +1505,7 @@
           <v:rect id="rectole0000000005" o:spid="_x0000_i1030" style="width:233pt;height:482.95pt" o:ole="" o:preferrelative="t" stroked="f">
             <v:imagedata r:id="rId15" o:title=""/>
           </v:rect>
-          <o:OLEObject Type="Embed" ProgID="StaticMetafile" ShapeID="rectole0000000005" DrawAspect="Content" ObjectID="_1683030381" r:id="rId16"/>
+          <o:OLEObject Type="Embed" ProgID="StaticMetafile" ShapeID="rectole0000000005" DrawAspect="Content" ObjectID="_1684436512" r:id="rId16"/>
         </w:object>
       </w:r>
     </w:p>
@@ -5801,6 +5801,226 @@
           <w:szCs w:val="24"/>
         </w:rPr>
         <w:t>Κατά την διάρκεια των αλλαγών της εφαρμογής ολοκληρώθηκαν κάποιοι έλεγχοι που αφορούσανε τα στοιχεία των χρηστών και συγκεκριμένα την αλλαγή κωδικού από το μενού αλλαγής στοιχείων το οποίο οδηγούσε στην δυσλειτουργία του συστήματος. Έχει γίνει κατάλληλη αναφορά. Η διόρθωση του σφάλματος κόστισε 1 εργατοώρα.</w:t>
+      </w:r>
+    </w:p>
+    <w:p>
+      <w:pPr>
+        <w:pStyle w:val="a3"/>
+        <w:rPr>
+          <w:rFonts w:ascii="Times New Roman" w:hAnsi="Times New Roman" w:cs="Times New Roman"/>
+          <w:sz w:val="24"/>
+          <w:szCs w:val="24"/>
+        </w:rPr>
+      </w:pPr>
+    </w:p>
+    <w:p>
+      <w:pPr>
+        <w:jc w:val="center"/>
+        <w:rPr>
+          <w:rFonts w:ascii="Times New Roman" w:eastAsia="Times New Roman" w:hAnsi="Times New Roman" w:cs="Times New Roman"/>
+          <w:b/>
+          <w:sz w:val="24"/>
+          <w:szCs w:val="24"/>
+        </w:rPr>
+      </w:pPr>
+      <w:r>
+        <w:rPr>
+          <w:rFonts w:ascii="Times New Roman" w:eastAsia="Times New Roman" w:hAnsi="Times New Roman" w:cs="Times New Roman"/>
+          <w:b/>
+          <w:sz w:val="24"/>
+          <w:szCs w:val="24"/>
+        </w:rPr>
+        <w:t>Τρίτο μέρος της εφαρμογής (Ανανεωμένο μ</w:t>
+      </w:r>
+      <w:r>
+        <w:rPr>
+          <w:rFonts w:ascii="Times New Roman" w:eastAsia="Times New Roman" w:hAnsi="Times New Roman" w:cs="Times New Roman"/>
+          <w:b/>
+          <w:sz w:val="24"/>
+          <w:szCs w:val="24"/>
+        </w:rPr>
+        <w:t xml:space="preserve">ενού </w:t>
+      </w:r>
+      <w:r>
+        <w:rPr>
+          <w:rFonts w:ascii="Times New Roman" w:eastAsia="Times New Roman" w:hAnsi="Times New Roman" w:cs="Times New Roman"/>
+          <w:b/>
+          <w:sz w:val="24"/>
+          <w:szCs w:val="24"/>
+        </w:rPr>
+        <w:t>πωλητή και μάρκετινγκ</w:t>
+      </w:r>
+      <w:r>
+        <w:rPr>
+          <w:rFonts w:ascii="Times New Roman" w:eastAsia="Times New Roman" w:hAnsi="Times New Roman" w:cs="Times New Roman"/>
+          <w:b/>
+          <w:sz w:val="24"/>
+          <w:szCs w:val="24"/>
+        </w:rPr>
+        <w:t>)</w:t>
+      </w:r>
+    </w:p>
+    <w:p>
+      <w:pPr>
+        <w:rPr>
+          <w:rFonts w:ascii="Times New Roman" w:hAnsi="Times New Roman" w:cs="Times New Roman"/>
+          <w:sz w:val="24"/>
+          <w:szCs w:val="24"/>
+        </w:rPr>
+      </w:pPr>
+      <w:r>
+        <w:rPr>
+          <w:rFonts w:ascii="Times New Roman" w:eastAsia="Times New Roman" w:hAnsi="Times New Roman" w:cs="Times New Roman"/>
+          <w:sz w:val="24"/>
+          <w:szCs w:val="24"/>
+        </w:rPr>
+        <w:t>Σε αυτό το μέρος της εφαρμογής προστέθηκαν λειτουργικά μέρη στις οθόνες Μαρκετινγκ και Πωλητών.</w:t>
+      </w:r>
+      <w:r>
+        <w:rPr>
+          <w:rFonts w:ascii="Times New Roman" w:eastAsia="Times New Roman" w:hAnsi="Times New Roman" w:cs="Times New Roman"/>
+          <w:sz w:val="24"/>
+          <w:szCs w:val="24"/>
+        </w:rPr>
+        <w:t xml:space="preserve"> </w:t>
+      </w:r>
+      <w:r>
+        <w:rPr>
+          <w:rFonts w:ascii="Times New Roman" w:eastAsia="Times New Roman" w:hAnsi="Times New Roman" w:cs="Times New Roman"/>
+          <w:sz w:val="24"/>
+          <w:szCs w:val="24"/>
+        </w:rPr>
+        <w:t xml:space="preserve">Τα </w:t>
+      </w:r>
+      <w:r>
+        <w:rPr>
+          <w:rFonts w:ascii="Times New Roman" w:eastAsia="Times New Roman" w:hAnsi="Times New Roman" w:cs="Times New Roman"/>
+          <w:sz w:val="24"/>
+          <w:szCs w:val="24"/>
+          <w:lang w:val="en-US"/>
+        </w:rPr>
+        <w:t>test</w:t>
+      </w:r>
+      <w:r>
+        <w:rPr>
+          <w:rFonts w:ascii="Times New Roman" w:eastAsia="Times New Roman" w:hAnsi="Times New Roman" w:cs="Times New Roman"/>
+          <w:sz w:val="24"/>
+          <w:szCs w:val="24"/>
+        </w:rPr>
+        <w:t xml:space="preserve"> που ακολουθούν παρέμειναν πιστά στην ακολουθία βημάτων των διαγραμμάτων με μοναδικές διευκρινήσεις επάνω στις νέες λειτουργίες που προστέθηκαν.</w:t>
+      </w:r>
+      <w:r>
+        <w:rPr>
+          <w:rFonts w:ascii="Times New Roman" w:eastAsia="Times New Roman" w:hAnsi="Times New Roman" w:cs="Times New Roman"/>
+          <w:sz w:val="24"/>
+          <w:szCs w:val="24"/>
+        </w:rPr>
+        <w:t xml:space="preserve"> Επομένως τα διαγράμματα που ακολουθούν αφορούνε αυστηρά τα καινούργια χαρακτηριστικά των οθονών.</w:t>
+      </w:r>
+      <w:r>
+        <w:rPr>
+          <w:rFonts w:ascii="Times New Roman" w:eastAsia="Times New Roman" w:hAnsi="Times New Roman" w:cs="Times New Roman"/>
+          <w:sz w:val="24"/>
+          <w:szCs w:val="24"/>
+        </w:rPr>
+        <w:t xml:space="preserve"> Οι καινούργιες λειτουργίες της οθόνης πωλητή έχουνε ως εξής:</w:t>
+      </w:r>
+      <w:r>
+        <w:rPr>
+          <w:rFonts w:ascii="Times New Roman" w:eastAsia="Times New Roman" w:hAnsi="Times New Roman" w:cs="Times New Roman"/>
+          <w:sz w:val="24"/>
+          <w:szCs w:val="24"/>
+        </w:rPr>
+        <w:t xml:space="preserve"> ικανότητα</w:t>
+      </w:r>
+      <w:r>
+        <w:rPr>
+          <w:rFonts w:ascii="Times New Roman" w:hAnsi="Times New Roman" w:cs="Times New Roman"/>
+          <w:sz w:val="24"/>
+          <w:szCs w:val="24"/>
+        </w:rPr>
+        <w:t xml:space="preserve"> </w:t>
+      </w:r>
+      <w:r>
+        <w:rPr>
+          <w:rFonts w:ascii="Times New Roman" w:hAnsi="Times New Roman" w:cs="Times New Roman"/>
+          <w:sz w:val="24"/>
+          <w:szCs w:val="24"/>
+        </w:rPr>
+        <w:t>προσθήκης πελατών, διαγραφή αυτών καθώς</w:t>
+      </w:r>
+      <w:r>
+        <w:rPr>
+          <w:rFonts w:ascii="Times New Roman" w:hAnsi="Times New Roman" w:cs="Times New Roman"/>
+          <w:sz w:val="24"/>
+          <w:szCs w:val="24"/>
+        </w:rPr>
+        <w:t xml:space="preserve"> </w:t>
+      </w:r>
+      <w:r>
+        <w:rPr>
+          <w:rFonts w:ascii="Times New Roman" w:hAnsi="Times New Roman" w:cs="Times New Roman"/>
+          <w:sz w:val="24"/>
+          <w:szCs w:val="24"/>
+        </w:rPr>
+        <w:t>και επεξεργασία των στοιχείων τους και</w:t>
+      </w:r>
+      <w:r>
+        <w:rPr>
+          <w:rFonts w:ascii="Times New Roman" w:hAnsi="Times New Roman" w:cs="Times New Roman"/>
+          <w:sz w:val="24"/>
+          <w:szCs w:val="24"/>
+        </w:rPr>
+        <w:t xml:space="preserve"> </w:t>
+      </w:r>
+      <w:r>
+        <w:rPr>
+          <w:rFonts w:ascii="Times New Roman" w:hAnsi="Times New Roman" w:cs="Times New Roman"/>
+          <w:sz w:val="24"/>
+          <w:szCs w:val="24"/>
+        </w:rPr>
+        <w:t xml:space="preserve">η προσθήκη λίστας πελατών όπου ο πωλητής μπορεί να αναζητεί να προσθέτει και να διαγράφει κάποιον φαρμακοποιό καθώς και να μπορεί να διαχειριστεί παραγγελίες </w:t>
+      </w:r>
+      <w:r>
+        <w:rPr>
+          <w:rFonts w:ascii="Times New Roman" w:eastAsia="Times New Roman" w:hAnsi="Times New Roman" w:cs="Times New Roman"/>
+          <w:sz w:val="24"/>
+          <w:szCs w:val="24"/>
+        </w:rPr>
+        <w:t>. Ακολουθούνε τα κατάλληλα διαγράμματα</w:t>
+      </w:r>
+      <w:r>
+        <w:rPr>
+          <w:rFonts w:ascii="Times New Roman" w:eastAsia="Times New Roman" w:hAnsi="Times New Roman" w:cs="Times New Roman"/>
+          <w:sz w:val="24"/>
+          <w:szCs w:val="24"/>
+        </w:rPr>
+        <w:t xml:space="preserve"> διεξαγωγής </w:t>
+      </w:r>
+      <w:r>
+        <w:rPr>
+          <w:rFonts w:ascii="Times New Roman" w:eastAsia="Times New Roman" w:hAnsi="Times New Roman" w:cs="Times New Roman"/>
+          <w:sz w:val="24"/>
+          <w:szCs w:val="24"/>
+          <w:lang w:val="en-US"/>
+        </w:rPr>
+        <w:t>test</w:t>
+      </w:r>
+      <w:r>
+        <w:rPr>
+          <w:rFonts w:ascii="Times New Roman" w:eastAsia="Times New Roman" w:hAnsi="Times New Roman" w:cs="Times New Roman"/>
+          <w:sz w:val="24"/>
+          <w:szCs w:val="24"/>
+        </w:rPr>
+        <w:t xml:space="preserve"> των προαναφερόμενων λειτουργιών</w:t>
+      </w:r>
+      <w:r>
+        <w:rPr>
+          <w:rFonts w:ascii="Times New Roman" w:eastAsia="Times New Roman" w:hAnsi="Times New Roman" w:cs="Times New Roman"/>
+          <w:sz w:val="24"/>
+          <w:szCs w:val="24"/>
+        </w:rPr>
+        <w:t>:</w:t>
       </w:r>
     </w:p>
     <w:sectPr>

</xml_diff>

<commit_message>
Function done. Report remaining.
</commit_message>
<xml_diff>
--- a/Docs/Tester/App Testing Journal (Function Spec).docx
+++ b/Docs/Tester/App Testing Journal (Function Spec).docx
@@ -845,10 +845,10 @@
           <w:szCs w:val="24"/>
         </w:rPr>
         <w:object w:dxaOrig="4029" w:dyaOrig="10609">
-          <v:rect id="rectole0000000000" o:spid="_x0000_i1025" style="width:201.75pt;height:531.15pt" o:ole="" o:preferrelative="t" stroked="f">
+          <v:rect id="rectole0000000000" o:spid="_x0000_i1025" style="width:201.75pt;height:531pt" o:ole="" o:preferrelative="t" stroked="f">
             <v:imagedata r:id="rId5" o:title=""/>
           </v:rect>
-          <o:OLEObject Type="Embed" ProgID="StaticMetafile" ShapeID="rectole0000000000" DrawAspect="Content" ObjectID="_1684436507" r:id="rId6"/>
+          <o:OLEObject Type="Embed" ProgID="StaticMetafile" ShapeID="rectole0000000000" DrawAspect="Content" ObjectID="_1684502163" r:id="rId6"/>
         </w:object>
       </w:r>
     </w:p>
@@ -919,10 +919,10 @@
           <w:szCs w:val="24"/>
         </w:rPr>
         <w:object w:dxaOrig="4995" w:dyaOrig="9824">
-          <v:rect id="rectole0000000001" o:spid="_x0000_i1026" style="width:249.95pt;height:491.75pt" o:ole="" o:preferrelative="t" stroked="f">
+          <v:rect id="rectole0000000001" o:spid="_x0000_i1026" style="width:249.75pt;height:492pt" o:ole="" o:preferrelative="t" stroked="f">
             <v:imagedata r:id="rId7" o:title=""/>
           </v:rect>
-          <o:OLEObject Type="Embed" ProgID="StaticMetafile" ShapeID="rectole0000000001" DrawAspect="Content" ObjectID="_1684436508" r:id="rId8"/>
+          <o:OLEObject Type="Embed" ProgID="StaticMetafile" ShapeID="rectole0000000001" DrawAspect="Content" ObjectID="_1684502164" r:id="rId8"/>
         </w:object>
       </w:r>
     </w:p>
@@ -1065,10 +1065,10 @@
           <w:szCs w:val="24"/>
         </w:rPr>
         <w:object w:dxaOrig="4770" w:dyaOrig="10035">
-          <v:rect id="rectole0000000002" o:spid="_x0000_i1027" style="width:238.4pt;height:501.95pt" o:ole="" o:preferrelative="t" stroked="f">
+          <v:rect id="rectole0000000002" o:spid="_x0000_i1027" style="width:238.5pt;height:501.75pt" o:ole="" o:preferrelative="t" stroked="f">
             <v:imagedata r:id="rId9" o:title=""/>
           </v:rect>
-          <o:OLEObject Type="Embed" ProgID="StaticMetafile" ShapeID="rectole0000000002" DrawAspect="Content" ObjectID="_1684436509" r:id="rId10"/>
+          <o:OLEObject Type="Embed" ProgID="StaticMetafile" ShapeID="rectole0000000002" DrawAspect="Content" ObjectID="_1684502165" r:id="rId10"/>
         </w:object>
       </w:r>
     </w:p>
@@ -1174,10 +1174,10 @@
           <w:szCs w:val="24"/>
         </w:rPr>
         <w:object w:dxaOrig="4364" w:dyaOrig="8070">
-          <v:rect id="rectole0000000003" o:spid="_x0000_i1028" style="width:216.7pt;height:402.8pt" o:ole="" o:preferrelative="t" stroked="f">
+          <v:rect id="rectole0000000003" o:spid="_x0000_i1028" style="width:216.75pt;height:402.75pt" o:ole="" o:preferrelative="t" stroked="f">
             <v:imagedata r:id="rId11" o:title=""/>
           </v:rect>
-          <o:OLEObject Type="Embed" ProgID="StaticMetafile" ShapeID="rectole0000000003" DrawAspect="Content" ObjectID="_1684436510" r:id="rId12"/>
+          <o:OLEObject Type="Embed" ProgID="StaticMetafile" ShapeID="rectole0000000003" DrawAspect="Content" ObjectID="_1684502166" r:id="rId12"/>
         </w:object>
       </w:r>
     </w:p>
@@ -1353,10 +1353,10 @@
           <w:szCs w:val="24"/>
         </w:rPr>
         <w:object w:dxaOrig="4215" w:dyaOrig="8714">
-          <v:rect id="rectole0000000004" o:spid="_x0000_i1029" style="width:209.2pt;height:434.7pt" o:ole="" o:preferrelative="t" stroked="f">
+          <v:rect id="rectole0000000004" o:spid="_x0000_i1029" style="width:209.25pt;height:435pt" o:ole="" o:preferrelative="t" stroked="f">
             <v:imagedata r:id="rId13" o:title=""/>
           </v:rect>
-          <o:OLEObject Type="Embed" ProgID="StaticMetafile" ShapeID="rectole0000000004" DrawAspect="Content" ObjectID="_1684436511" r:id="rId14"/>
+          <o:OLEObject Type="Embed" ProgID="StaticMetafile" ShapeID="rectole0000000004" DrawAspect="Content" ObjectID="_1684502167" r:id="rId14"/>
         </w:object>
       </w:r>
     </w:p>
@@ -1502,10 +1502,10 @@
           <w:szCs w:val="24"/>
         </w:rPr>
         <w:object w:dxaOrig="4665" w:dyaOrig="9645">
-          <v:rect id="rectole0000000005" o:spid="_x0000_i1030" style="width:233pt;height:482.95pt" o:ole="" o:preferrelative="t" stroked="f">
+          <v:rect id="rectole0000000005" o:spid="_x0000_i1030" style="width:233.25pt;height:483pt" o:ole="" o:preferrelative="t" stroked="f">
             <v:imagedata r:id="rId15" o:title=""/>
           </v:rect>
-          <o:OLEObject Type="Embed" ProgID="StaticMetafile" ShapeID="rectole0000000005" DrawAspect="Content" ObjectID="_1684436512" r:id="rId16"/>
+          <o:OLEObject Type="Embed" ProgID="StaticMetafile" ShapeID="rectole0000000005" DrawAspect="Content" ObjectID="_1684502168" r:id="rId16"/>
         </w:object>
       </w:r>
     </w:p>
@@ -2324,7 +2324,7 @@
             <v:path o:extrusionok="f" gradientshapeok="t" o:connecttype="rect"/>
             <o:lock v:ext="edit" aspectratio="t"/>
           </v:shapetype>
-          <v:shape id="_x0000_i1031" type="#_x0000_t75" style="width:272.4pt;height:53.65pt">
+          <v:shape id="_x0000_i1031" type="#_x0000_t75" style="width:272.25pt;height:53.25pt">
             <v:imagedata r:id="rId17" o:title="hash_testing"/>
           </v:shape>
         </w:pict>
@@ -2585,7 +2585,7 @@
           <w:szCs w:val="24"/>
         </w:rPr>
         <w:pict>
-          <v:shape id="_x0000_i1032" type="#_x0000_t75" style="width:402.1pt;height:14.25pt">
+          <v:shape id="_x0000_i1032" type="#_x0000_t75" style="width:402pt;height:14.25pt">
             <v:imagedata r:id="rId18" o:title="username_gen_nakanwparadigmata"/>
           </v:shape>
         </w:pict>
@@ -2997,7 +2997,7 @@
           <w:szCs w:val="24"/>
         </w:rPr>
         <w:pict>
-          <v:shape id="_x0000_i1033" type="#_x0000_t75" style="width:415pt;height:1in">
+          <v:shape id="_x0000_i1033" type="#_x0000_t75" style="width:414.75pt;height:1in">
             <v:imagedata r:id="rId19" o:title="bool_methodoi_eksigisi"/>
           </v:shape>
         </w:pict>
@@ -3103,7 +3103,7 @@
           <w:szCs w:val="24"/>
         </w:rPr>
         <w:pict>
-          <v:shape id="_x0000_i1034" type="#_x0000_t75" style="width:381.75pt;height:17pt">
+          <v:shape id="_x0000_i1034" type="#_x0000_t75" style="width:381.75pt;height:17.25pt">
             <v:imagedata r:id="rId20" o:title="apotelesmata_EKSIGISI"/>
           </v:shape>
         </w:pict>
@@ -3311,7 +3311,7 @@
           <w:szCs w:val="24"/>
         </w:rPr>
         <w:pict>
-          <v:shape id="_x0000_i1035" type="#_x0000_t75" style="width:387.85pt;height:98.5pt">
+          <v:shape id="_x0000_i1035" type="#_x0000_t75" style="width:387.75pt;height:98.25pt">
             <v:imagedata r:id="rId21" o:title="olotoBOOldrlo"/>
           </v:shape>
         </w:pict>
@@ -3383,7 +3383,7 @@
           <w:szCs w:val="24"/>
         </w:rPr>
         <w:pict>
-          <v:shape id="_x0000_i1036" type="#_x0000_t75" style="width:404.15pt;height:112.1pt">
+          <v:shape id="_x0000_i1036" type="#_x0000_t75" style="width:404.25pt;height:111.75pt">
             <v:imagedata r:id="rId22" o:title="llathoistoonomaepithetokaistoarithmotilefonouaswellstoidcard"/>
           </v:shape>
         </w:pict>
@@ -4088,7 +4088,7 @@
           <w:szCs w:val="24"/>
         </w:rPr>
         <w:pict>
-          <v:shape id="_x0000_i1037" type="#_x0000_t75" style="width:335.55pt;height:53.65pt">
+          <v:shape id="_x0000_i1037" type="#_x0000_t75" style="width:335.25pt;height:53.25pt">
             <v:imagedata r:id="rId23" o:title="lathosHash"/>
           </v:shape>
         </w:pict>
@@ -4828,7 +4828,7 @@
         </w:rPr>
         <w:lastRenderedPageBreak/>
         <w:pict>
-          <v:shape id="_x0000_i1038" type="#_x0000_t75" style="width:266.95pt;height:590.25pt">
+          <v:shape id="_x0000_i1038" type="#_x0000_t75" style="width:267pt;height:590.25pt">
             <v:imagedata r:id="rId24" o:title="γενικο διαγραμμα δευτερης φάσης"/>
           </v:shape>
         </w:pict>
@@ -5051,7 +5051,7 @@
           <w:szCs w:val="24"/>
         </w:rPr>
         <w:pict>
-          <v:shape id="_x0000_i1039" type="#_x0000_t75" style="width:273.75pt;height:438.1pt">
+          <v:shape id="_x0000_i1039" type="#_x0000_t75" style="width:273.75pt;height:438pt">
             <v:imagedata r:id="rId25" o:title="ΑΠΟΘΗΚΑΡΙΟΣ ΔΙΑΓΡΑΜΜΑ"/>
           </v:shape>
         </w:pict>
@@ -5209,7 +5209,7 @@
         </w:rPr>
         <w:lastRenderedPageBreak/>
         <w:pict>
-          <v:shape id="_x0000_i1040" type="#_x0000_t75" style="width:279.15pt;height:463.9pt">
+          <v:shape id="_x0000_i1040" type="#_x0000_t75" style="width:279pt;height:464.25pt">
             <v:imagedata r:id="rId26" o:title="ΜΑΡΚΕΤΙΝΓΚ ΔΙΑΓΡΑΜΜΑ"/>
           </v:shape>
         </w:pict>
@@ -5320,7 +5320,7 @@
         </w:rPr>
         <w:lastRenderedPageBreak/>
         <w:pict>
-          <v:shape id="_x0000_i1041" type="#_x0000_t75" style="width:261.5pt;height:561.75pt">
+          <v:shape id="_x0000_i1041" type="#_x0000_t75" style="width:261.75pt;height:561.75pt">
             <v:imagedata r:id="rId27" o:title="ΔΙΑΓΡΑΜΜΑΠΩΛΙΤΗ εικόνα"/>
           </v:shape>
         </w:pict>
@@ -5863,7 +5863,7 @@
     <w:p>
       <w:pPr>
         <w:rPr>
-          <w:rFonts w:ascii="Times New Roman" w:hAnsi="Times New Roman" w:cs="Times New Roman"/>
+          <w:rFonts w:ascii="Times New Roman" w:eastAsia="Times New Roman" w:hAnsi="Times New Roman" w:cs="Times New Roman"/>
           <w:sz w:val="24"/>
           <w:szCs w:val="24"/>
         </w:rPr>
@@ -5963,7 +5963,422 @@
           <w:sz w:val="24"/>
           <w:szCs w:val="24"/>
         </w:rPr>
-        <w:t>και επεξεργασία των στοιχείων τους και</w:t>
+        <w:t xml:space="preserve">και επεξεργασία των στοιχείων τους και </w:t>
+      </w:r>
+      <w:r>
+        <w:rPr>
+          <w:rFonts w:ascii="Times New Roman" w:hAnsi="Times New Roman" w:cs="Times New Roman"/>
+          <w:sz w:val="24"/>
+          <w:szCs w:val="24"/>
+        </w:rPr>
+        <w:t xml:space="preserve">η ικανότητα διαχείρισης </w:t>
+      </w:r>
+      <w:r>
+        <w:rPr>
+          <w:rFonts w:ascii="Times New Roman" w:hAnsi="Times New Roman" w:cs="Times New Roman"/>
+          <w:sz w:val="24"/>
+          <w:szCs w:val="24"/>
+        </w:rPr>
+        <w:t xml:space="preserve">των </w:t>
+      </w:r>
+      <w:r>
+        <w:rPr>
+          <w:rFonts w:ascii="Times New Roman" w:hAnsi="Times New Roman" w:cs="Times New Roman"/>
+          <w:sz w:val="24"/>
+          <w:szCs w:val="24"/>
+        </w:rPr>
+        <w:t>παραγγελιών</w:t>
+      </w:r>
+      <w:r>
+        <w:rPr>
+          <w:rFonts w:ascii="Times New Roman" w:eastAsia="Times New Roman" w:hAnsi="Times New Roman" w:cs="Times New Roman"/>
+          <w:sz w:val="24"/>
+          <w:szCs w:val="24"/>
+        </w:rPr>
+        <w:t>. Ακολουθούνε τα κατάλληλα διαγράμματα</w:t>
+      </w:r>
+      <w:r>
+        <w:rPr>
+          <w:rFonts w:ascii="Times New Roman" w:eastAsia="Times New Roman" w:hAnsi="Times New Roman" w:cs="Times New Roman"/>
+          <w:sz w:val="24"/>
+          <w:szCs w:val="24"/>
+        </w:rPr>
+        <w:t xml:space="preserve"> διεξαγωγής </w:t>
+      </w:r>
+      <w:r>
+        <w:rPr>
+          <w:rFonts w:ascii="Times New Roman" w:eastAsia="Times New Roman" w:hAnsi="Times New Roman" w:cs="Times New Roman"/>
+          <w:sz w:val="24"/>
+          <w:szCs w:val="24"/>
+          <w:lang w:val="en-US"/>
+        </w:rPr>
+        <w:t>test</w:t>
+      </w:r>
+      <w:r>
+        <w:rPr>
+          <w:rFonts w:ascii="Times New Roman" w:eastAsia="Times New Roman" w:hAnsi="Times New Roman" w:cs="Times New Roman"/>
+          <w:sz w:val="24"/>
+          <w:szCs w:val="24"/>
+        </w:rPr>
+        <w:t xml:space="preserve"> των προαναφερόμενων λειτουργιών</w:t>
+      </w:r>
+      <w:r>
+        <w:rPr>
+          <w:rFonts w:ascii="Times New Roman" w:eastAsia="Times New Roman" w:hAnsi="Times New Roman" w:cs="Times New Roman"/>
+          <w:sz w:val="24"/>
+          <w:szCs w:val="24"/>
+        </w:rPr>
+        <w:t>:</w:t>
+      </w:r>
+    </w:p>
+    <w:p>
+      <w:pPr>
+        <w:rPr>
+          <w:rFonts w:ascii="Times New Roman" w:eastAsia="Times New Roman" w:hAnsi="Times New Roman" w:cs="Times New Roman"/>
+          <w:sz w:val="24"/>
+          <w:szCs w:val="24"/>
+        </w:rPr>
+      </w:pPr>
+    </w:p>
+    <w:p>
+      <w:pPr>
+        <w:jc w:val="center"/>
+        <w:rPr>
+          <w:rFonts w:ascii="Times New Roman" w:eastAsia="Times New Roman" w:hAnsi="Times New Roman" w:cs="Times New Roman"/>
+          <w:b/>
+          <w:sz w:val="24"/>
+          <w:szCs w:val="24"/>
+        </w:rPr>
+      </w:pPr>
+    </w:p>
+    <w:p>
+      <w:pPr>
+        <w:jc w:val="center"/>
+        <w:rPr>
+          <w:rFonts w:ascii="Times New Roman" w:eastAsia="Times New Roman" w:hAnsi="Times New Roman" w:cs="Times New Roman"/>
+          <w:b/>
+          <w:sz w:val="24"/>
+          <w:szCs w:val="24"/>
+        </w:rPr>
+      </w:pPr>
+      <w:r>
+        <w:rPr>
+          <w:rFonts w:ascii="Times New Roman" w:eastAsia="Times New Roman" w:hAnsi="Times New Roman" w:cs="Times New Roman"/>
+          <w:b/>
+          <w:sz w:val="24"/>
+          <w:szCs w:val="24"/>
+        </w:rPr>
+        <w:t>Διάγραμμα</w:t>
+      </w:r>
+      <w:r>
+        <w:rPr>
+          <w:rFonts w:ascii="Times New Roman" w:eastAsia="Times New Roman" w:hAnsi="Times New Roman" w:cs="Times New Roman"/>
+          <w:b/>
+          <w:sz w:val="24"/>
+          <w:szCs w:val="24"/>
+        </w:rPr>
+        <w:t xml:space="preserve"> ελέγχου λειτουργίας</w:t>
+      </w:r>
+      <w:r>
+        <w:rPr>
+          <w:rFonts w:ascii="Times New Roman" w:eastAsia="Times New Roman" w:hAnsi="Times New Roman" w:cs="Times New Roman"/>
+          <w:b/>
+          <w:sz w:val="24"/>
+          <w:szCs w:val="24"/>
+        </w:rPr>
+        <w:t xml:space="preserve"> προσθήκης</w:t>
+      </w:r>
+      <w:r>
+        <w:rPr>
+          <w:rFonts w:ascii="Times New Roman" w:eastAsia="Times New Roman" w:hAnsi="Times New Roman" w:cs="Times New Roman"/>
+          <w:b/>
+          <w:sz w:val="24"/>
+          <w:szCs w:val="24"/>
+        </w:rPr>
+        <w:t xml:space="preserve"> και αλλαγής στοιχείων</w:t>
+      </w:r>
+      <w:r>
+        <w:rPr>
+          <w:rFonts w:ascii="Times New Roman" w:eastAsia="Times New Roman" w:hAnsi="Times New Roman" w:cs="Times New Roman"/>
+          <w:b/>
+          <w:sz w:val="24"/>
+          <w:szCs w:val="24"/>
+        </w:rPr>
+        <w:t xml:space="preserve"> πελάτη</w:t>
+      </w:r>
+    </w:p>
+    <w:p>
+      <w:pPr>
+        <w:jc w:val="center"/>
+        <w:rPr>
+          <w:rFonts w:ascii="Times New Roman" w:eastAsia="Times New Roman" w:hAnsi="Times New Roman" w:cs="Times New Roman"/>
+          <w:sz w:val="24"/>
+          <w:szCs w:val="24"/>
+        </w:rPr>
+      </w:pPr>
+      <w:r>
+        <w:rPr>
+          <w:rFonts w:ascii="Times New Roman" w:eastAsia="Times New Roman" w:hAnsi="Times New Roman" w:cs="Times New Roman"/>
+          <w:sz w:val="24"/>
+          <w:szCs w:val="24"/>
+        </w:rPr>
+        <w:lastRenderedPageBreak/>
+        <w:pict>
+          <v:shape id="_x0000_i1042" type="#_x0000_t75" style="width:327.75pt;height:612.75pt">
+            <v:imagedata r:id="rId28" o:title="προσθήκη πελάτη ΣΕΛΛΛΕΡ πιεντζι"/>
+          </v:shape>
+        </w:pict>
+      </w:r>
+    </w:p>
+    <w:p>
+      <w:pPr>
+        <w:jc w:val="center"/>
+        <w:rPr>
+          <w:rFonts w:ascii="Times New Roman" w:eastAsia="Times New Roman" w:hAnsi="Times New Roman" w:cs="Times New Roman"/>
+          <w:sz w:val="24"/>
+          <w:szCs w:val="24"/>
+        </w:rPr>
+      </w:pPr>
+    </w:p>
+    <w:p>
+      <w:pPr>
+        <w:jc w:val="center"/>
+        <w:rPr>
+          <w:rFonts w:ascii="Times New Roman" w:eastAsia="Times New Roman" w:hAnsi="Times New Roman" w:cs="Times New Roman"/>
+          <w:sz w:val="24"/>
+          <w:szCs w:val="24"/>
+        </w:rPr>
+      </w:pPr>
+    </w:p>
+    <w:p>
+      <w:pPr>
+        <w:jc w:val="center"/>
+        <w:rPr>
+          <w:rFonts w:ascii="Times New Roman" w:eastAsia="Times New Roman" w:hAnsi="Times New Roman" w:cs="Times New Roman"/>
+          <w:sz w:val="24"/>
+          <w:szCs w:val="24"/>
+        </w:rPr>
+      </w:pPr>
+    </w:p>
+    <w:p>
+      <w:pPr>
+        <w:jc w:val="center"/>
+        <w:rPr>
+          <w:rFonts w:ascii="Times New Roman" w:eastAsia="Times New Roman" w:hAnsi="Times New Roman" w:cs="Times New Roman"/>
+          <w:b/>
+          <w:sz w:val="24"/>
+          <w:szCs w:val="24"/>
+        </w:rPr>
+      </w:pPr>
+      <w:r>
+        <w:rPr>
+          <w:rFonts w:ascii="Times New Roman" w:eastAsia="Times New Roman" w:hAnsi="Times New Roman" w:cs="Times New Roman"/>
+          <w:b/>
+          <w:sz w:val="24"/>
+          <w:szCs w:val="24"/>
+        </w:rPr>
+        <w:lastRenderedPageBreak/>
+        <w:t>Διάγραμμα</w:t>
+      </w:r>
+      <w:r>
+        <w:rPr>
+          <w:rFonts w:ascii="Times New Roman" w:eastAsia="Times New Roman" w:hAnsi="Times New Roman" w:cs="Times New Roman"/>
+          <w:b/>
+          <w:sz w:val="24"/>
+          <w:szCs w:val="24"/>
+        </w:rPr>
+        <w:t xml:space="preserve"> ελέγχου λειτουργίας διαγραφή</w:t>
+      </w:r>
+      <w:r>
+        <w:rPr>
+          <w:rFonts w:ascii="Times New Roman" w:eastAsia="Times New Roman" w:hAnsi="Times New Roman" w:cs="Times New Roman"/>
+          <w:b/>
+          <w:sz w:val="24"/>
+          <w:szCs w:val="24"/>
+        </w:rPr>
+        <w:t xml:space="preserve"> πελάτη</w:t>
+      </w:r>
+    </w:p>
+    <w:p>
+      <w:pPr>
+        <w:jc w:val="center"/>
+        <w:rPr>
+          <w:rFonts w:ascii="Times New Roman" w:hAnsi="Times New Roman" w:cs="Times New Roman"/>
+          <w:sz w:val="24"/>
+          <w:szCs w:val="24"/>
+        </w:rPr>
+      </w:pPr>
+      <w:r>
+        <w:rPr>
+          <w:rFonts w:ascii="Times New Roman" w:hAnsi="Times New Roman" w:cs="Times New Roman"/>
+          <w:sz w:val="24"/>
+          <w:szCs w:val="24"/>
+        </w:rPr>
+        <w:pict>
+          <v:shape id="_x0000_i1043" type="#_x0000_t75" style="width:357pt;height:668.25pt">
+            <v:imagedata r:id="rId29" o:title="διαγραφη πελατη ΣΕΕΛΕΡ πιεντζι"/>
+          </v:shape>
+        </w:pict>
+      </w:r>
+    </w:p>
+    <w:p>
+      <w:pPr>
+        <w:rPr>
+          <w:rFonts w:ascii="Times New Roman" w:hAnsi="Times New Roman" w:cs="Times New Roman"/>
+          <w:sz w:val="24"/>
+          <w:szCs w:val="24"/>
+        </w:rPr>
+      </w:pPr>
+      <w:r>
+        <w:rPr>
+          <w:rFonts w:ascii="Times New Roman" w:hAnsi="Times New Roman" w:cs="Times New Roman"/>
+          <w:sz w:val="24"/>
+          <w:szCs w:val="24"/>
+        </w:rPr>
+        <w:lastRenderedPageBreak/>
+        <w:t>Ακολουθεί διάγραμμα</w:t>
+      </w:r>
+      <w:r>
+        <w:rPr>
+          <w:rFonts w:ascii="Times New Roman" w:hAnsi="Times New Roman" w:cs="Times New Roman"/>
+          <w:sz w:val="24"/>
+          <w:szCs w:val="24"/>
+        </w:rPr>
+        <w:t xml:space="preserve"> ελέγχου</w:t>
+      </w:r>
+      <w:r>
+        <w:rPr>
+          <w:rFonts w:ascii="Times New Roman" w:hAnsi="Times New Roman" w:cs="Times New Roman"/>
+          <w:sz w:val="24"/>
+          <w:szCs w:val="24"/>
+        </w:rPr>
+        <w:t xml:space="preserve"> σχετιζόμενο</w:t>
+      </w:r>
+      <w:r>
+        <w:rPr>
+          <w:rFonts w:ascii="Times New Roman" w:hAnsi="Times New Roman" w:cs="Times New Roman"/>
+          <w:sz w:val="24"/>
+          <w:szCs w:val="24"/>
+        </w:rPr>
+        <w:t xml:space="preserve"> με την οθόνη παραγγελιών όπου οι λειτ</w:t>
+      </w:r>
+      <w:r>
+        <w:rPr>
+          <w:rFonts w:ascii="Times New Roman" w:hAnsi="Times New Roman" w:cs="Times New Roman"/>
+          <w:sz w:val="24"/>
+          <w:szCs w:val="24"/>
+        </w:rPr>
+        <w:t>ουργίες έχουν να κάνουν με την επιλογή φαρμακοποι</w:t>
+      </w:r>
+      <w:r>
+        <w:rPr>
+          <w:rFonts w:ascii="Times New Roman" w:hAnsi="Times New Roman" w:cs="Times New Roman"/>
+          <w:sz w:val="24"/>
+          <w:szCs w:val="24"/>
+        </w:rPr>
+        <w:t>ού</w:t>
+      </w:r>
+      <w:r>
+        <w:rPr>
+          <w:rFonts w:ascii="Times New Roman" w:hAnsi="Times New Roman" w:cs="Times New Roman"/>
+          <w:sz w:val="24"/>
+          <w:szCs w:val="24"/>
+        </w:rPr>
+        <w:t>,</w:t>
+      </w:r>
+      <w:r>
+        <w:rPr>
+          <w:rFonts w:ascii="Times New Roman" w:hAnsi="Times New Roman" w:cs="Times New Roman"/>
+          <w:sz w:val="24"/>
+          <w:szCs w:val="24"/>
+        </w:rPr>
+        <w:t xml:space="preserve"> προσθήκη</w:t>
+      </w:r>
+      <w:r>
+        <w:rPr>
+          <w:rFonts w:ascii="Times New Roman" w:hAnsi="Times New Roman" w:cs="Times New Roman"/>
+          <w:sz w:val="24"/>
+          <w:szCs w:val="24"/>
+        </w:rPr>
+        <w:t xml:space="preserve"> παραγγελιών και αποθήκευση αυτών στο σύστημα.</w:t>
+      </w:r>
+    </w:p>
+    <w:p>
+      <w:pPr>
+        <w:jc w:val="center"/>
+        <w:rPr>
+          <w:rFonts w:ascii="Times New Roman" w:hAnsi="Times New Roman" w:cs="Times New Roman"/>
+          <w:b/>
+          <w:sz w:val="24"/>
+          <w:szCs w:val="24"/>
+        </w:rPr>
+      </w:pPr>
+      <w:r>
+        <w:rPr>
+          <w:rFonts w:ascii="Times New Roman" w:hAnsi="Times New Roman" w:cs="Times New Roman"/>
+          <w:b/>
+          <w:sz w:val="24"/>
+          <w:szCs w:val="24"/>
+        </w:rPr>
+        <w:t>Διάγραμμα ελέγχου προσθήκης παραγγελίας μέσω επιλογής φαρμακοποιού</w:t>
+      </w:r>
+    </w:p>
+    <w:p>
+      <w:pPr>
+        <w:jc w:val="center"/>
+        <w:rPr>
+          <w:rFonts w:ascii="Times New Roman" w:hAnsi="Times New Roman" w:cs="Times New Roman"/>
+          <w:sz w:val="24"/>
+          <w:szCs w:val="24"/>
+        </w:rPr>
+      </w:pPr>
+      <w:r>
+        <w:rPr>
+          <w:rFonts w:ascii="Times New Roman" w:hAnsi="Times New Roman" w:cs="Times New Roman"/>
+          <w:sz w:val="24"/>
+          <w:szCs w:val="24"/>
+          <w:lang w:val="en-US"/>
+        </w:rPr>
+        <w:pict>
+          <v:shape id="_x0000_i1044" type="#_x0000_t75" style="width:327pt;height:612.75pt">
+            <v:imagedata r:id="rId30" o:title="prosthesi paraggelias png"/>
+          </v:shape>
+        </w:pict>
+      </w:r>
+    </w:p>
+    <w:p>
+      <w:pPr>
+        <w:rPr>
+          <w:rFonts w:ascii="Times New Roman" w:hAnsi="Times New Roman" w:cs="Times New Roman"/>
+          <w:sz w:val="24"/>
+          <w:szCs w:val="24"/>
+        </w:rPr>
+      </w:pPr>
+      <w:r>
+        <w:rPr>
+          <w:rFonts w:ascii="Times New Roman" w:hAnsi="Times New Roman" w:cs="Times New Roman"/>
+          <w:sz w:val="24"/>
+          <w:szCs w:val="24"/>
+        </w:rPr>
+        <w:lastRenderedPageBreak/>
+        <w:t xml:space="preserve">Κατά την διάρκεια των ελέγχων παρατηρήθηκε μια δυσλειτουργία όσο αναφορά το διάγραμμα παραγγελιών και είχε να κάνει με την έλλειψη των κατάλληλων </w:t>
+      </w:r>
+      <w:r>
+        <w:rPr>
+          <w:rFonts w:ascii="Times New Roman" w:hAnsi="Times New Roman" w:cs="Times New Roman"/>
+          <w:sz w:val="24"/>
+          <w:szCs w:val="24"/>
+          <w:lang w:val="en-US"/>
+        </w:rPr>
+        <w:t>check</w:t>
+      </w:r>
+      <w:r>
+        <w:rPr>
+          <w:rFonts w:ascii="Times New Roman" w:hAnsi="Times New Roman" w:cs="Times New Roman"/>
+          <w:sz w:val="24"/>
+          <w:szCs w:val="24"/>
+        </w:rPr>
+        <w:t xml:space="preserve"> στον κώδικα,</w:t>
       </w:r>
       <w:r>
         <w:rPr>
@@ -5979,48 +6394,32 @@
           <w:sz w:val="24"/>
           <w:szCs w:val="24"/>
         </w:rPr>
-        <w:t xml:space="preserve">η προσθήκη λίστας πελατών όπου ο πωλητής μπορεί να αναζητεί να προσθέτει και να διαγράφει κάποιον φαρμακοποιό καθώς και να μπορεί να διαχειριστεί παραγγελίες </w:t>
-      </w:r>
-      <w:r>
-        <w:rPr>
-          <w:rFonts w:ascii="Times New Roman" w:eastAsia="Times New Roman" w:hAnsi="Times New Roman" w:cs="Times New Roman"/>
-          <w:sz w:val="24"/>
-          <w:szCs w:val="24"/>
-        </w:rPr>
-        <w:t>. Ακολουθούνε τα κατάλληλα διαγράμματα</w:t>
-      </w:r>
-      <w:r>
-        <w:rPr>
-          <w:rFonts w:ascii="Times New Roman" w:eastAsia="Times New Roman" w:hAnsi="Times New Roman" w:cs="Times New Roman"/>
-          <w:sz w:val="24"/>
-          <w:szCs w:val="24"/>
-        </w:rPr>
-        <w:t xml:space="preserve"> διεξαγωγής </w:t>
-      </w:r>
-      <w:r>
-        <w:rPr>
-          <w:rFonts w:ascii="Times New Roman" w:eastAsia="Times New Roman" w:hAnsi="Times New Roman" w:cs="Times New Roman"/>
-          <w:sz w:val="24"/>
-          <w:szCs w:val="24"/>
-          <w:lang w:val="en-US"/>
-        </w:rPr>
-        <w:t>test</w:t>
-      </w:r>
-      <w:r>
-        <w:rPr>
-          <w:rFonts w:ascii="Times New Roman" w:eastAsia="Times New Roman" w:hAnsi="Times New Roman" w:cs="Times New Roman"/>
-          <w:sz w:val="24"/>
-          <w:szCs w:val="24"/>
-        </w:rPr>
-        <w:t xml:space="preserve"> των προαναφερόμενων λειτουργιών</w:t>
-      </w:r>
-      <w:r>
-        <w:rPr>
-          <w:rFonts w:ascii="Times New Roman" w:eastAsia="Times New Roman" w:hAnsi="Times New Roman" w:cs="Times New Roman"/>
-          <w:sz w:val="24"/>
-          <w:szCs w:val="24"/>
-        </w:rPr>
-        <w:t>:</w:t>
+        <w:t xml:space="preserve">τα οποία οδηγούσαν στο </w:t>
+      </w:r>
+      <w:r>
+        <w:rPr>
+          <w:rFonts w:ascii="Times New Roman" w:hAnsi="Times New Roman" w:cs="Times New Roman"/>
+          <w:sz w:val="24"/>
+          <w:szCs w:val="24"/>
+          <w:lang w:val="en-US"/>
+        </w:rPr>
+        <w:t>crashing</w:t>
+      </w:r>
+      <w:r>
+        <w:rPr>
+          <w:rFonts w:ascii="Times New Roman" w:hAnsi="Times New Roman" w:cs="Times New Roman"/>
+          <w:sz w:val="24"/>
+          <w:szCs w:val="24"/>
+        </w:rPr>
+        <w:t xml:space="preserve"> </w:t>
+      </w:r>
+      <w:r>
+        <w:rPr>
+          <w:rFonts w:ascii="Times New Roman" w:hAnsi="Times New Roman" w:cs="Times New Roman"/>
+          <w:sz w:val="24"/>
+          <w:szCs w:val="24"/>
+        </w:rPr>
+        <w:t>της εφαρμογής. Πιο συγκεκριμένα όταν γινότανε επιλογή ΑΦΜ (φαρμακοποιού) και τα υπόλοιπα πεδία της παραγγελίας ήτανε κενά οδηγούσε σε απότομό κλείσιμο της εφαρμογής, έχει γραφτεί η κατάλληλη αναφορά.</w:t>
       </w:r>
     </w:p>
     <w:sectPr>

</xml_diff>

<commit_message>
Report done. Doc refactoring done.
</commit_message>
<xml_diff>
--- a/Docs/Tester/App Testing Journal (Function Spec).docx
+++ b/Docs/Tester/App Testing Journal (Function Spec).docx
@@ -848,7 +848,7 @@
           <v:rect id="rectole0000000000" o:spid="_x0000_i1025" style="width:201.75pt;height:531pt" o:ole="" o:preferrelative="t" stroked="f">
             <v:imagedata r:id="rId5" o:title=""/>
           </v:rect>
-          <o:OLEObject Type="Embed" ProgID="StaticMetafile" ShapeID="rectole0000000000" DrawAspect="Content" ObjectID="_1684502163" r:id="rId6"/>
+          <o:OLEObject Type="Embed" ProgID="StaticMetafile" ShapeID="rectole0000000000" DrawAspect="Content" ObjectID="_1684503706" r:id="rId6"/>
         </w:object>
       </w:r>
     </w:p>
@@ -922,7 +922,7 @@
           <v:rect id="rectole0000000001" o:spid="_x0000_i1026" style="width:249.75pt;height:492pt" o:ole="" o:preferrelative="t" stroked="f">
             <v:imagedata r:id="rId7" o:title=""/>
           </v:rect>
-          <o:OLEObject Type="Embed" ProgID="StaticMetafile" ShapeID="rectole0000000001" DrawAspect="Content" ObjectID="_1684502164" r:id="rId8"/>
+          <o:OLEObject Type="Embed" ProgID="StaticMetafile" ShapeID="rectole0000000001" DrawAspect="Content" ObjectID="_1684503707" r:id="rId8"/>
         </w:object>
       </w:r>
     </w:p>
@@ -1068,7 +1068,7 @@
           <v:rect id="rectole0000000002" o:spid="_x0000_i1027" style="width:238.5pt;height:501.75pt" o:ole="" o:preferrelative="t" stroked="f">
             <v:imagedata r:id="rId9" o:title=""/>
           </v:rect>
-          <o:OLEObject Type="Embed" ProgID="StaticMetafile" ShapeID="rectole0000000002" DrawAspect="Content" ObjectID="_1684502165" r:id="rId10"/>
+          <o:OLEObject Type="Embed" ProgID="StaticMetafile" ShapeID="rectole0000000002" DrawAspect="Content" ObjectID="_1684503708" r:id="rId10"/>
         </w:object>
       </w:r>
     </w:p>
@@ -1177,7 +1177,7 @@
           <v:rect id="rectole0000000003" o:spid="_x0000_i1028" style="width:216.75pt;height:402.75pt" o:ole="" o:preferrelative="t" stroked="f">
             <v:imagedata r:id="rId11" o:title=""/>
           </v:rect>
-          <o:OLEObject Type="Embed" ProgID="StaticMetafile" ShapeID="rectole0000000003" DrawAspect="Content" ObjectID="_1684502166" r:id="rId12"/>
+          <o:OLEObject Type="Embed" ProgID="StaticMetafile" ShapeID="rectole0000000003" DrawAspect="Content" ObjectID="_1684503709" r:id="rId12"/>
         </w:object>
       </w:r>
     </w:p>
@@ -1356,7 +1356,7 @@
           <v:rect id="rectole0000000004" o:spid="_x0000_i1029" style="width:209.25pt;height:435pt" o:ole="" o:preferrelative="t" stroked="f">
             <v:imagedata r:id="rId13" o:title=""/>
           </v:rect>
-          <o:OLEObject Type="Embed" ProgID="StaticMetafile" ShapeID="rectole0000000004" DrawAspect="Content" ObjectID="_1684502167" r:id="rId14"/>
+          <o:OLEObject Type="Embed" ProgID="StaticMetafile" ShapeID="rectole0000000004" DrawAspect="Content" ObjectID="_1684503710" r:id="rId14"/>
         </w:object>
       </w:r>
     </w:p>
@@ -1505,7 +1505,7 @@
           <v:rect id="rectole0000000005" o:spid="_x0000_i1030" style="width:233.25pt;height:483pt" o:ole="" o:preferrelative="t" stroked="f">
             <v:imagedata r:id="rId15" o:title=""/>
           </v:rect>
-          <o:OLEObject Type="Embed" ProgID="StaticMetafile" ShapeID="rectole0000000005" DrawAspect="Content" ObjectID="_1684502168" r:id="rId16"/>
+          <o:OLEObject Type="Embed" ProgID="StaticMetafile" ShapeID="rectole0000000005" DrawAspect="Content" ObjectID="_1684503711" r:id="rId16"/>
         </w:object>
       </w:r>
     </w:p>
@@ -6420,6 +6420,14 @@
           <w:szCs w:val="24"/>
         </w:rPr>
         <w:t>της εφαρμογής. Πιο συγκεκριμένα όταν γινότανε επιλογή ΑΦΜ (φαρμακοποιού) και τα υπόλοιπα πεδία της παραγγελίας ήτανε κενά οδηγούσε σε απότομό κλείσιμο της εφαρμογής, έχει γραφτεί η κατάλληλη αναφορά.</w:t>
+      </w:r>
+      <w:r>
+        <w:rPr>
+          <w:rFonts w:ascii="Times New Roman" w:hAnsi="Times New Roman" w:cs="Times New Roman"/>
+          <w:sz w:val="24"/>
+          <w:szCs w:val="24"/>
+        </w:rPr>
+        <w:t xml:space="preserve"> Η λύση σε αυτή την προβληματική συμπεριφορά ήταν σχετικά εύκολη χωρίς χρονοβόρες διαδικασίες, με άλλα λόγια το σφάλμα απαλείφτηκε σε 1 εργατοώρα.</w:t>
       </w:r>
     </w:p>
     <w:sectPr>

</xml_diff>